<commit_message>
Update docs and eco
</commit_message>
<xml_diff>
--- a/doc/eco/calculation.docx
+++ b/doc/eco/calculation.docx
@@ -169,7 +169,6 @@
                 <w:szCs w:val="28"/>
               </w:rPr>
             </w:pPr>
-            <w:proofErr w:type="spellStart"/>
             <w:r>
               <w:rPr>
                 <w:rFonts w:ascii="Times New Roman" w:hAnsi="Times New Roman" w:cs="Times New Roman"/>
@@ -178,7 +177,6 @@
               </w:rPr>
               <w:t>грн</w:t>
             </w:r>
-            <w:proofErr w:type="spellEnd"/>
           </w:p>
         </w:tc>
       </w:tr>
@@ -281,7 +279,6 @@
                 <w:szCs w:val="28"/>
               </w:rPr>
             </w:pPr>
-            <w:proofErr w:type="spellStart"/>
             <w:r>
               <w:rPr>
                 <w:rFonts w:ascii="Times New Roman" w:hAnsi="Times New Roman" w:cs="Times New Roman"/>
@@ -290,7 +287,6 @@
               </w:rPr>
               <w:t>грн</w:t>
             </w:r>
-            <w:proofErr w:type="spellEnd"/>
           </w:p>
         </w:tc>
       </w:tr>
@@ -318,18 +314,8 @@
                 <w:sz w:val="28"/>
                 <w:szCs w:val="28"/>
               </w:rPr>
-              <w:t xml:space="preserve">ЗП </w:t>
+              <w:t>ЗП мес</w:t>
             </w:r>
-            <w:proofErr w:type="spellStart"/>
-            <w:r>
-              <w:rPr>
-                <w:rFonts w:ascii="Times New Roman" w:hAnsi="Times New Roman" w:cs="Times New Roman"/>
-                <w:sz w:val="28"/>
-                <w:szCs w:val="28"/>
-              </w:rPr>
-              <w:t>мес</w:t>
-            </w:r>
-            <w:proofErr w:type="spellEnd"/>
           </w:p>
         </w:tc>
         <w:tc>
@@ -405,7 +391,6 @@
                 <w:szCs w:val="28"/>
               </w:rPr>
             </w:pPr>
-            <w:proofErr w:type="spellStart"/>
             <w:r>
               <w:rPr>
                 <w:rFonts w:ascii="Times New Roman" w:hAnsi="Times New Roman" w:cs="Times New Roman"/>
@@ -414,7 +399,6 @@
               </w:rPr>
               <w:t>грн</w:t>
             </w:r>
-            <w:proofErr w:type="spellEnd"/>
           </w:p>
         </w:tc>
       </w:tr>
@@ -627,7 +611,6 @@
                 <w:szCs w:val="28"/>
               </w:rPr>
             </w:pPr>
-            <w:proofErr w:type="spellStart"/>
             <w:r>
               <w:rPr>
                 <w:rFonts w:ascii="Times New Roman" w:hAnsi="Times New Roman" w:cs="Times New Roman"/>
@@ -636,7 +619,6 @@
               </w:rPr>
               <w:t>шт</w:t>
             </w:r>
-            <w:proofErr w:type="spellEnd"/>
           </w:p>
         </w:tc>
       </w:tr>
@@ -664,18 +646,8 @@
                 <w:sz w:val="28"/>
                 <w:szCs w:val="28"/>
               </w:rPr>
-              <w:t xml:space="preserve">ЗП </w:t>
+              <w:t>ЗП обсл</w:t>
             </w:r>
-            <w:proofErr w:type="spellStart"/>
-            <w:r>
-              <w:rPr>
-                <w:rFonts w:ascii="Times New Roman" w:hAnsi="Times New Roman" w:cs="Times New Roman"/>
-                <w:sz w:val="28"/>
-                <w:szCs w:val="28"/>
-              </w:rPr>
-              <w:t>обсл</w:t>
-            </w:r>
-            <w:proofErr w:type="spellEnd"/>
           </w:p>
         </w:tc>
         <w:tc>
@@ -730,25 +702,7 @@
                 <w:sz w:val="28"/>
                 <w:szCs w:val="28"/>
               </w:rPr>
-              <w:t xml:space="preserve">зарплата </w:t>
-            </w:r>
-            <w:proofErr w:type="gramStart"/>
-            <w:r>
-              <w:rPr>
-                <w:rFonts w:ascii="Times New Roman" w:hAnsi="Times New Roman" w:cs="Times New Roman"/>
-                <w:sz w:val="28"/>
-                <w:szCs w:val="28"/>
-              </w:rPr>
-              <w:t>работника</w:t>
-            </w:r>
-            <w:proofErr w:type="gramEnd"/>
-            <w:r>
-              <w:rPr>
-                <w:rFonts w:ascii="Times New Roman" w:hAnsi="Times New Roman" w:cs="Times New Roman"/>
-                <w:sz w:val="28"/>
-                <w:szCs w:val="28"/>
-              </w:rPr>
-              <w:t xml:space="preserve"> обслуживающего оборудование</w:t>
+              <w:t>зарплата работника обслуживающего оборудование</w:t>
             </w:r>
           </w:p>
         </w:tc>
@@ -769,7 +723,6 @@
                 <w:szCs w:val="28"/>
               </w:rPr>
             </w:pPr>
-            <w:proofErr w:type="spellStart"/>
             <w:r>
               <w:rPr>
                 <w:rFonts w:ascii="Times New Roman" w:hAnsi="Times New Roman" w:cs="Times New Roman"/>
@@ -778,7 +731,6 @@
               </w:rPr>
               <w:t>грн</w:t>
             </w:r>
-            <w:proofErr w:type="spellEnd"/>
           </w:p>
         </w:tc>
       </w:tr>
@@ -991,7 +943,6 @@
                 <w:szCs w:val="28"/>
               </w:rPr>
             </w:pPr>
-            <w:proofErr w:type="spellStart"/>
             <w:r>
               <w:rPr>
                 <w:rFonts w:ascii="Times New Roman" w:hAnsi="Times New Roman" w:cs="Times New Roman"/>
@@ -1000,7 +951,6 @@
               </w:rPr>
               <w:t>грн</w:t>
             </w:r>
-            <w:proofErr w:type="spellEnd"/>
           </w:p>
         </w:tc>
       </w:tr>
@@ -1022,7 +972,6 @@
                 <w:szCs w:val="28"/>
               </w:rPr>
             </w:pPr>
-            <w:proofErr w:type="spellStart"/>
             <w:r>
               <w:rPr>
                 <w:rFonts w:ascii="Times New Roman" w:hAnsi="Times New Roman" w:cs="Times New Roman"/>
@@ -1031,7 +980,6 @@
               </w:rPr>
               <w:t>Тр</w:t>
             </w:r>
-            <w:proofErr w:type="spellEnd"/>
           </w:p>
         </w:tc>
         <w:tc>
@@ -1133,7 +1081,6 @@
                 <w:szCs w:val="28"/>
               </w:rPr>
             </w:pPr>
-            <w:proofErr w:type="spellStart"/>
             <w:r>
               <w:rPr>
                 <w:rFonts w:ascii="Times New Roman" w:hAnsi="Times New Roman" w:cs="Times New Roman"/>
@@ -1142,7 +1089,6 @@
               </w:rPr>
               <w:t>ЗПруч</w:t>
             </w:r>
-            <w:proofErr w:type="spellEnd"/>
           </w:p>
         </w:tc>
         <w:tc>
@@ -1539,18 +1485,8 @@
                 <w:sz w:val="28"/>
                 <w:szCs w:val="28"/>
               </w:rPr>
-              <w:t xml:space="preserve">F к </w:t>
+              <w:t>F к мес</w:t>
             </w:r>
-            <w:proofErr w:type="spellStart"/>
-            <w:r>
-              <w:rPr>
-                <w:rFonts w:ascii="Times New Roman" w:hAnsi="Times New Roman" w:cs="Times New Roman"/>
-                <w:sz w:val="28"/>
-                <w:szCs w:val="28"/>
-              </w:rPr>
-              <w:t>мес</w:t>
-            </w:r>
-            <w:proofErr w:type="spellEnd"/>
           </w:p>
         </w:tc>
         <w:tc>
@@ -1650,7 +1586,6 @@
                 <w:szCs w:val="28"/>
               </w:rPr>
             </w:pPr>
-            <w:proofErr w:type="spellStart"/>
             <w:r>
               <w:rPr>
                 <w:rFonts w:ascii="Times New Roman" w:hAnsi="Times New Roman" w:cs="Times New Roman"/>
@@ -1659,7 +1594,6 @@
               </w:rPr>
               <w:t>Кзп</w:t>
             </w:r>
-            <w:proofErr w:type="spellEnd"/>
           </w:p>
         </w:tc>
         <w:tc>
@@ -1751,7 +1685,6 @@
                 <w:szCs w:val="28"/>
               </w:rPr>
             </w:pPr>
-            <w:proofErr w:type="spellStart"/>
             <w:r>
               <w:rPr>
                 <w:rFonts w:ascii="Times New Roman" w:hAnsi="Times New Roman" w:cs="Times New Roman"/>
@@ -1760,7 +1693,6 @@
               </w:rPr>
               <w:t>Тэкспл</w:t>
             </w:r>
-            <w:proofErr w:type="spellEnd"/>
           </w:p>
         </w:tc>
         <w:tc>
@@ -2010,25 +1942,7 @@
                 <w:sz w:val="28"/>
                 <w:szCs w:val="28"/>
               </w:rPr>
-              <w:t>годовой фонд времени работы i-</w:t>
-            </w:r>
-            <w:proofErr w:type="spellStart"/>
-            <w:r>
-              <w:rPr>
-                <w:rFonts w:ascii="Times New Roman" w:hAnsi="Times New Roman" w:cs="Times New Roman"/>
-                <w:sz w:val="28"/>
-                <w:szCs w:val="28"/>
-              </w:rPr>
-              <w:t>го</w:t>
-            </w:r>
-            <w:proofErr w:type="spellEnd"/>
-            <w:r>
-              <w:rPr>
-                <w:rFonts w:ascii="Times New Roman" w:hAnsi="Times New Roman" w:cs="Times New Roman"/>
-                <w:sz w:val="28"/>
-                <w:szCs w:val="28"/>
-              </w:rPr>
-              <w:t xml:space="preserve"> оборудования</w:t>
+              <w:t>годовой фонд времени работы i-го оборудования</w:t>
             </w:r>
           </w:p>
         </w:tc>
@@ -2076,7 +1990,6 @@
                 <w:szCs w:val="28"/>
               </w:rPr>
             </w:pPr>
-            <w:proofErr w:type="spellStart"/>
             <w:r>
               <w:rPr>
                 <w:rFonts w:ascii="Times New Roman" w:hAnsi="Times New Roman" w:cs="Times New Roman"/>
@@ -2085,7 +1998,6 @@
               </w:rPr>
               <w:t>Рэ</w:t>
             </w:r>
-            <w:proofErr w:type="spellEnd"/>
           </w:p>
         </w:tc>
         <w:tc>
@@ -2185,7 +2097,6 @@
                 <w:szCs w:val="28"/>
               </w:rPr>
             </w:pPr>
-            <w:proofErr w:type="spellStart"/>
             <w:r>
               <w:rPr>
                 <w:rFonts w:ascii="Times New Roman" w:hAnsi="Times New Roman" w:cs="Times New Roman"/>
@@ -2194,7 +2105,6 @@
               </w:rPr>
               <w:t>СкВт</w:t>
             </w:r>
-            <w:proofErr w:type="spellEnd"/>
           </w:p>
         </w:tc>
         <w:tc>
@@ -2353,27 +2263,7 @@
                 <w:sz w:val="28"/>
                 <w:szCs w:val="28"/>
               </w:rPr>
-              <w:t>коэффициент, учитывающий затраты на содержание помещений (</w:t>
-            </w:r>
-            <w:proofErr w:type="spellStart"/>
-            <w:proofErr w:type="gramStart"/>
-            <w:r>
-              <w:rPr>
-                <w:rFonts w:ascii="Times New Roman" w:hAnsi="Times New Roman" w:cs="Times New Roman"/>
-                <w:sz w:val="28"/>
-                <w:szCs w:val="28"/>
-              </w:rPr>
-              <w:t>освещение,отопление</w:t>
-            </w:r>
-            <w:proofErr w:type="spellEnd"/>
-            <w:proofErr w:type="gramEnd"/>
-            <w:r>
-              <w:rPr>
-                <w:rFonts w:ascii="Times New Roman" w:hAnsi="Times New Roman" w:cs="Times New Roman"/>
-                <w:sz w:val="28"/>
-                <w:szCs w:val="28"/>
-              </w:rPr>
-              <w:t>, уборка, охрана)</w:t>
+              <w:t>коэффициент, учитывающий затраты на содержание помещений (освещение,отопление, уборка, охрана)</w:t>
             </w:r>
           </w:p>
         </w:tc>
@@ -2501,6 +2391,7 @@
         <w:pStyle w:val="15"/>
         <w:spacing w:line="360" w:lineRule="auto"/>
         <w:rPr>
+          <w:b w:val="0"/>
           <w:caps w:val="0"/>
           <w:lang w:val="ru-RU"/>
         </w:rPr>
@@ -2513,6 +2404,7 @@
       </w:r>
       <w:r>
         <w:rPr>
+          <w:b w:val="0"/>
           <w:caps w:val="0"/>
           <w:lang w:val="ru-RU"/>
         </w:rPr>
@@ -2522,6 +2414,7 @@
       <w:bookmarkEnd w:id="0"/>
       <w:r>
         <w:rPr>
+          <w:b w:val="0"/>
           <w:caps w:val="0"/>
           <w:lang w:val="ru-RU"/>
         </w:rPr>
@@ -2595,21 +2488,12 @@
         </w:rPr>
         <w:t xml:space="preserve">Разработка </w:t>
       </w:r>
-      <w:proofErr w:type="spellStart"/>
-      <w:r>
-        <w:rPr>
-          <w:sz w:val="28"/>
-          <w:szCs w:val="28"/>
-        </w:rPr>
-        <w:t>трекниг</w:t>
-      </w:r>
-      <w:proofErr w:type="spellEnd"/>
-      <w:r>
-        <w:rPr>
-          <w:sz w:val="28"/>
-          <w:szCs w:val="28"/>
-        </w:rPr>
-        <w:t>-системы</w:t>
+      <w:r>
+        <w:rPr>
+          <w:sz w:val="28"/>
+          <w:szCs w:val="28"/>
+        </w:rPr>
+        <w:t>трекниг-системы</w:t>
       </w:r>
       <w:r>
         <w:rPr>
@@ -2843,21 +2727,36 @@
       <w:pPr>
         <w:spacing w:after="0" w:line="360" w:lineRule="auto"/>
         <w:ind w:firstLine="709"/>
-        <w:rPr>
-          <w:rFonts w:ascii="Times New Roman" w:hAnsi="Times New Roman" w:cs="Times New Roman"/>
-          <w:b/>
-          <w:sz w:val="28"/>
-          <w:szCs w:val="28"/>
-        </w:rPr>
-      </w:pPr>
-      <w:r>
-        <w:rPr>
-          <w:rFonts w:ascii="Times New Roman" w:hAnsi="Times New Roman" w:cs="Times New Roman"/>
-          <w:b/>
-          <w:sz w:val="28"/>
-          <w:szCs w:val="28"/>
-        </w:rPr>
-        <w:t>3.1. Расчет капитальных затрат на создание ПП «Интернет-магазин по торговле компьютерной техникой и мобильными телефонами»</w:t>
+        <w:jc w:val="both"/>
+        <w:rPr>
+          <w:rFonts w:ascii="Times New Roman" w:hAnsi="Times New Roman" w:cs="Times New Roman"/>
+          <w:sz w:val="28"/>
+          <w:szCs w:val="28"/>
+        </w:rPr>
+      </w:pPr>
+      <w:r>
+        <w:rPr>
+          <w:rFonts w:ascii="Times New Roman" w:hAnsi="Times New Roman" w:cs="Times New Roman"/>
+          <w:sz w:val="28"/>
+          <w:szCs w:val="28"/>
+        </w:rPr>
+        <w:t>3.1. Расчет капитальных затрат на создание ПП «</w:t>
+      </w:r>
+      <w:r>
+        <w:rPr>
+          <w:rFonts w:ascii="Times New Roman" w:hAnsi="Times New Roman" w:cs="Times New Roman"/>
+          <w:sz w:val="28"/>
+          <w:szCs w:val="28"/>
+        </w:rPr>
+        <w:t>Приложение для он-лайн геокодинг</w:t>
+      </w:r>
+      <w:r>
+        <w:rPr>
+          <w:rFonts w:ascii="Times New Roman" w:hAnsi="Times New Roman" w:cs="Times New Roman"/>
+          <w:sz w:val="28"/>
+          <w:szCs w:val="28"/>
+        </w:rPr>
+        <w:t>»</w:t>
       </w:r>
     </w:p>
     <w:p>
@@ -2951,10 +2850,10 @@
             <v:path o:extrusionok="f" gradientshapeok="t" o:connecttype="rect"/>
             <o:lock v:ext="edit" aspectratio="t"/>
           </v:shapetype>
-          <v:shape id="_x0000_i1025" type="#_x0000_t75" style="width:92.55pt;height:17.75pt" o:ole="">
+          <v:shape id="_x0000_i1025" type="#_x0000_t75" style="width:92.95pt;height:17.6pt" o:ole="">
             <v:imagedata r:id="rId5" o:title=""/>
           </v:shape>
-          <o:OLEObject Type="Embed" ProgID="Equation.3" ShapeID="_x0000_i1025" DrawAspect="Content" ObjectID="_1525124524" r:id="rId6"/>
+          <o:OLEObject Type="Embed" ProgID="Equation.3" ShapeID="_x0000_i1025" DrawAspect="Content" ObjectID="_1525647464" r:id="rId6"/>
         </w:object>
       </w:r>
       <w:r>
@@ -3050,7 +2949,7 @@
           <w:sz w:val="28"/>
           <w:szCs w:val="28"/>
         </w:rPr>
-        <w:t>20806,37</w:t>
+        <w:t>40392,45</w:t>
       </w:r>
       <w:r>
         <w:rPr>
@@ -3076,7 +2975,7 @@
           <w:sz w:val="28"/>
           <w:szCs w:val="28"/>
         </w:rPr>
-        <w:t>41234,57</w:t>
+        <w:t>60820,65</w:t>
       </w:r>
       <w:r>
         <w:rPr>
@@ -3087,7 +2986,8 @@
         </w:rPr>
         <w:t xml:space="preserve"> </w:t>
       </w:r>
-      <w:proofErr w:type="spellStart"/>
+      <w:bookmarkStart w:id="1" w:name="_GoBack"/>
+      <w:bookmarkEnd w:id="1"/>
       <w:r>
         <w:rPr>
           <w:rFonts w:ascii="Times New Roman" w:hAnsi="Times New Roman" w:cs="Times New Roman"/>
@@ -3096,7 +2996,6 @@
         </w:rPr>
         <w:t>грн</w:t>
       </w:r>
-      <w:proofErr w:type="spellEnd"/>
     </w:p>
     <w:p>
       <w:pPr>
@@ -3172,34 +3071,15 @@
           <w:szCs w:val="28"/>
           <w:vertAlign w:val="subscript"/>
         </w:rPr>
-        <w:t xml:space="preserve">2 </w:t>
-      </w:r>
-      <w:proofErr w:type="gramStart"/>
-      <w:r>
-        <w:rPr>
-          <w:rFonts w:ascii="Times New Roman" w:hAnsi="Times New Roman" w:cs="Times New Roman"/>
-          <w:sz w:val="28"/>
-          <w:szCs w:val="28"/>
-          <w:vertAlign w:val="subscript"/>
-        </w:rPr>
-        <w:t xml:space="preserve">– </w:t>
-      </w:r>
-      <w:r>
-        <w:rPr>
-          <w:rFonts w:ascii="Times New Roman" w:hAnsi="Times New Roman" w:cs="Times New Roman"/>
-          <w:sz w:val="28"/>
-          <w:szCs w:val="28"/>
-        </w:rPr>
-        <w:t xml:space="preserve"> затраты</w:t>
-      </w:r>
-      <w:proofErr w:type="gramEnd"/>
-      <w:r>
-        <w:rPr>
-          <w:rFonts w:ascii="Times New Roman" w:hAnsi="Times New Roman" w:cs="Times New Roman"/>
-          <w:sz w:val="28"/>
-          <w:szCs w:val="28"/>
-        </w:rPr>
-        <w:t xml:space="preserve"> на лицензионные программные продукты, грн.;</w:t>
+        <w:t xml:space="preserve">2 – </w:t>
+      </w:r>
+      <w:r>
+        <w:rPr>
+          <w:rFonts w:ascii="Times New Roman" w:hAnsi="Times New Roman" w:cs="Times New Roman"/>
+          <w:sz w:val="28"/>
+          <w:szCs w:val="28"/>
+        </w:rPr>
+        <w:t xml:space="preserve"> затраты на лицензионные программные продукты, грн.;</w:t>
       </w:r>
     </w:p>
     <w:p>
@@ -3403,10 +3283,10 @@
           <w:szCs w:val="28"/>
         </w:rPr>
         <w:object w:dxaOrig="2520" w:dyaOrig="680">
-          <v:shape id="_x0000_i1026" type="#_x0000_t75" style="width:126.25pt;height:33.65pt" o:ole="">
+          <v:shape id="_x0000_i1026" type="#_x0000_t75" style="width:126.4pt;height:33.5pt" o:ole="">
             <v:imagedata r:id="rId7" o:title=""/>
           </v:shape>
-          <o:OLEObject Type="Embed" ProgID="Equation.3" ShapeID="_x0000_i1026" DrawAspect="Content" ObjectID="_1525124525" r:id="rId8"/>
+          <o:OLEObject Type="Embed" ProgID="Equation.3" ShapeID="_x0000_i1026" DrawAspect="Content" ObjectID="_1525647465" r:id="rId8"/>
         </w:object>
       </w:r>
       <w:r>
@@ -3497,7 +3377,6 @@
         </w:rPr>
         <w:t xml:space="preserve"> </w:t>
       </w:r>
-      <w:proofErr w:type="spellStart"/>
       <w:r>
         <w:rPr>
           <w:rFonts w:ascii="Times New Roman" w:hAnsi="Times New Roman" w:cs="Times New Roman"/>
@@ -3506,7 +3385,6 @@
         </w:rPr>
         <w:t>грн</w:t>
       </w:r>
-      <w:proofErr w:type="spellEnd"/>
     </w:p>
     <w:p>
       <w:pPr>
@@ -3537,16 +3415,7 @@
           <w:sz w:val="28"/>
           <w:szCs w:val="28"/>
         </w:rPr>
-        <w:t xml:space="preserve">где </w:t>
-      </w:r>
-      <w:proofErr w:type="spellStart"/>
-      <w:r>
-        <w:rPr>
-          <w:rFonts w:ascii="Times New Roman" w:hAnsi="Times New Roman" w:cs="Times New Roman"/>
-          <w:sz w:val="28"/>
-          <w:szCs w:val="28"/>
-        </w:rPr>
-        <w:t>N</w:t>
+        <w:t>где N</w:t>
       </w:r>
       <w:r>
         <w:rPr>
@@ -3557,32 +3426,13 @@
         </w:rPr>
         <w:t>i</w:t>
       </w:r>
-      <w:proofErr w:type="spellEnd"/>
-      <w:r>
-        <w:rPr>
-          <w:rFonts w:ascii="Times New Roman" w:hAnsi="Times New Roman" w:cs="Times New Roman"/>
-          <w:sz w:val="28"/>
-          <w:szCs w:val="28"/>
-        </w:rPr>
-        <w:t xml:space="preserve"> – количество единиц i-</w:t>
-      </w:r>
-      <w:proofErr w:type="spellStart"/>
-      <w:r>
-        <w:rPr>
-          <w:rFonts w:ascii="Times New Roman" w:hAnsi="Times New Roman" w:cs="Times New Roman"/>
-          <w:sz w:val="28"/>
-          <w:szCs w:val="28"/>
-        </w:rPr>
-        <w:t>го</w:t>
-      </w:r>
-      <w:proofErr w:type="spellEnd"/>
-      <w:r>
-        <w:rPr>
-          <w:rFonts w:ascii="Times New Roman" w:hAnsi="Times New Roman" w:cs="Times New Roman"/>
-          <w:sz w:val="28"/>
-          <w:szCs w:val="28"/>
-        </w:rPr>
-        <w:t xml:space="preserve"> оборудования, необходимого для реализации </w:t>
+      <w:r>
+        <w:rPr>
+          <w:rFonts w:ascii="Times New Roman" w:hAnsi="Times New Roman" w:cs="Times New Roman"/>
+          <w:sz w:val="28"/>
+          <w:szCs w:val="28"/>
+        </w:rPr>
+        <w:t xml:space="preserve"> – количество единиц i-го оборудования, необходимого для реализации </w:t>
       </w:r>
       <w:r>
         <w:rPr>
@@ -3613,7 +3463,6 @@
           <w:szCs w:val="28"/>
         </w:rPr>
       </w:pPr>
-      <w:proofErr w:type="spellStart"/>
       <w:r>
         <w:rPr>
           <w:rFonts w:ascii="Times New Roman" w:hAnsi="Times New Roman" w:cs="Times New Roman"/>
@@ -3631,32 +3480,13 @@
         </w:rPr>
         <w:t>i</w:t>
       </w:r>
-      <w:proofErr w:type="spellEnd"/>
-      <w:r>
-        <w:rPr>
-          <w:rFonts w:ascii="Times New Roman" w:hAnsi="Times New Roman" w:cs="Times New Roman"/>
-          <w:sz w:val="28"/>
-          <w:szCs w:val="28"/>
-        </w:rPr>
-        <w:t xml:space="preserve"> – цена единицы i-</w:t>
-      </w:r>
-      <w:proofErr w:type="spellStart"/>
-      <w:r>
-        <w:rPr>
-          <w:rFonts w:ascii="Times New Roman" w:hAnsi="Times New Roman" w:cs="Times New Roman"/>
-          <w:sz w:val="28"/>
-          <w:szCs w:val="28"/>
-        </w:rPr>
-        <w:t>го</w:t>
-      </w:r>
-      <w:proofErr w:type="spellEnd"/>
-      <w:r>
-        <w:rPr>
-          <w:rFonts w:ascii="Times New Roman" w:hAnsi="Times New Roman" w:cs="Times New Roman"/>
-          <w:sz w:val="28"/>
-          <w:szCs w:val="28"/>
-        </w:rPr>
-        <w:t xml:space="preserve"> оборудования, грн.;</w:t>
+      <w:r>
+        <w:rPr>
+          <w:rFonts w:ascii="Times New Roman" w:hAnsi="Times New Roman" w:cs="Times New Roman"/>
+          <w:sz w:val="28"/>
+          <w:szCs w:val="28"/>
+        </w:rPr>
+        <w:t xml:space="preserve"> – цена единицы i-го оборудования, грн.;</w:t>
       </w:r>
     </w:p>
     <w:p>
@@ -3791,27 +3621,7 @@
           <w:szCs w:val="28"/>
           <w:lang w:val="en-US"/>
         </w:rPr>
-        <w:t xml:space="preserve">Lenovo </w:t>
-      </w:r>
-      <w:proofErr w:type="spellStart"/>
-      <w:r>
-        <w:rPr>
-          <w:rFonts w:ascii="Times New Roman" w:hAnsi="Times New Roman" w:cs="Times New Roman"/>
-          <w:sz w:val="28"/>
-          <w:szCs w:val="28"/>
-          <w:lang w:val="en-US"/>
-        </w:rPr>
-        <w:t>IdeaPad</w:t>
-      </w:r>
-      <w:proofErr w:type="spellEnd"/>
-      <w:r>
-        <w:rPr>
-          <w:rFonts w:ascii="Times New Roman" w:hAnsi="Times New Roman" w:cs="Times New Roman"/>
-          <w:sz w:val="28"/>
-          <w:szCs w:val="28"/>
-          <w:lang w:val="en-US"/>
-        </w:rPr>
-        <w:t xml:space="preserve"> 100-15</w:t>
+        <w:t>Lenovo IdeaPad 100-15</w:t>
       </w:r>
       <w:r>
         <w:rPr>
@@ -3834,6 +3644,7 @@
       <w:pPr>
         <w:pStyle w:val="ab"/>
         <w:spacing w:before="0" w:line="360" w:lineRule="auto"/>
+        <w:ind w:firstLine="0"/>
         <w:rPr>
           <w:rFonts w:eastAsiaTheme="minorHAnsi"/>
           <w:szCs w:val="22"/>
@@ -3991,7 +3802,6 @@
     <w:p>
       <w:pPr>
         <w:spacing w:after="0" w:line="360" w:lineRule="auto"/>
-        <w:ind w:firstLine="709"/>
         <w:jc w:val="both"/>
         <w:rPr>
           <w:rFonts w:ascii="Times New Roman" w:hAnsi="Times New Roman" w:cs="Times New Roman"/>
@@ -4007,9 +3817,8 @@
           <w:szCs w:val="28"/>
           <w:lang w:val="en-US"/>
         </w:rPr>
-        <w:t xml:space="preserve">Microsoft Windows 10 </w:t>
-      </w:r>
-      <w:proofErr w:type="gramStart"/>
+        <w:t>Microsoft Windows 10 Professional  -</w:t>
+      </w:r>
       <w:r>
         <w:rPr>
           <w:rFonts w:ascii="Times New Roman" w:hAnsi="Times New Roman" w:cs="Times New Roman"/>
@@ -4017,9 +3826,8 @@
           <w:szCs w:val="28"/>
           <w:lang w:val="en-US"/>
         </w:rPr>
-        <w:t>Professional  -</w:t>
-      </w:r>
-      <w:proofErr w:type="gramEnd"/>
+        <w:t xml:space="preserve"> </w:t>
+      </w:r>
       <w:r>
         <w:rPr>
           <w:rFonts w:ascii="Times New Roman" w:hAnsi="Times New Roman" w:cs="Times New Roman"/>
@@ -4027,18 +3835,8 @@
           <w:szCs w:val="28"/>
           <w:lang w:val="en-US"/>
         </w:rPr>
-        <w:t xml:space="preserve"> </w:t>
-      </w:r>
-      <w:r>
-        <w:rPr>
-          <w:rFonts w:ascii="Times New Roman" w:hAnsi="Times New Roman" w:cs="Times New Roman"/>
-          <w:sz w:val="28"/>
-          <w:szCs w:val="28"/>
-          <w:lang w:val="en-US"/>
-        </w:rPr>
         <w:t xml:space="preserve">5583 </w:t>
       </w:r>
-      <w:proofErr w:type="spellStart"/>
       <w:r>
         <w:rPr>
           <w:rFonts w:ascii="Times New Roman" w:hAnsi="Times New Roman" w:cs="Times New Roman"/>
@@ -4047,12 +3845,10 @@
         </w:rPr>
         <w:t>грн</w:t>
       </w:r>
-      <w:proofErr w:type="spellEnd"/>
-    </w:p>
-    <w:p>
-      <w:pPr>
-        <w:spacing w:after="0" w:line="360" w:lineRule="auto"/>
-        <w:ind w:firstLine="709"/>
+    </w:p>
+    <w:p>
+      <w:pPr>
+        <w:spacing w:after="0" w:line="360" w:lineRule="auto"/>
         <w:jc w:val="both"/>
         <w:rPr>
           <w:rFonts w:ascii="Times New Roman" w:hAnsi="Times New Roman" w:cs="Times New Roman"/>
@@ -4074,7 +3870,6 @@
     <w:p>
       <w:pPr>
         <w:spacing w:after="0" w:line="360" w:lineRule="auto"/>
-        <w:ind w:firstLine="709"/>
         <w:jc w:val="both"/>
         <w:rPr>
           <w:rFonts w:ascii="Times New Roman" w:hAnsi="Times New Roman" w:cs="Times New Roman"/>
@@ -4092,7 +3887,6 @@
         </w:rPr>
         <w:t xml:space="preserve">Microsoft Office Home and Business 2016 (BOX) – 6644 </w:t>
       </w:r>
-      <w:proofErr w:type="spellStart"/>
       <w:r>
         <w:rPr>
           <w:rFonts w:ascii="Times New Roman" w:hAnsi="Times New Roman" w:cs="Times New Roman"/>
@@ -4101,12 +3895,10 @@
         </w:rPr>
         <w:t>грн</w:t>
       </w:r>
-      <w:proofErr w:type="spellEnd"/>
-    </w:p>
-    <w:p>
-      <w:pPr>
-        <w:spacing w:after="0" w:line="360" w:lineRule="auto"/>
-        <w:ind w:firstLine="709"/>
+    </w:p>
+    <w:p>
+      <w:pPr>
+        <w:spacing w:after="0" w:line="360" w:lineRule="auto"/>
         <w:jc w:val="both"/>
         <w:rPr>
           <w:rFonts w:ascii="Times New Roman" w:hAnsi="Times New Roman" w:cs="Times New Roman"/>
@@ -4189,7 +3981,6 @@
         </w:rPr>
         <w:t xml:space="preserve"> </w:t>
       </w:r>
-      <w:proofErr w:type="spellStart"/>
       <w:r>
         <w:rPr>
           <w:rFonts w:ascii="Times New Roman" w:hAnsi="Times New Roman" w:cs="Times New Roman"/>
@@ -4198,7 +3989,6 @@
         </w:rPr>
         <w:t>грн</w:t>
       </w:r>
-      <w:proofErr w:type="spellEnd"/>
     </w:p>
     <w:p>
       <w:pPr>
@@ -4285,10 +4075,10 @@
           <w:szCs w:val="28"/>
         </w:rPr>
         <w:object w:dxaOrig="1780" w:dyaOrig="360">
-          <v:shape id="_x0000_i1027" type="#_x0000_t75" style="width:88.85pt;height:17.75pt" o:ole="">
+          <v:shape id="_x0000_i1027" type="#_x0000_t75" style="width:88.75pt;height:17.6pt" o:ole="">
             <v:imagedata r:id="rId11" o:title=""/>
           </v:shape>
-          <o:OLEObject Type="Embed" ProgID="Equation.3" ShapeID="_x0000_i1027" DrawAspect="Content" ObjectID="_1525124526" r:id="rId12"/>
+          <o:OLEObject Type="Embed" ProgID="Equation.3" ShapeID="_x0000_i1027" DrawAspect="Content" ObjectID="_1525647466" r:id="rId12"/>
         </w:object>
       </w:r>
       <w:r>
@@ -4358,11 +4148,11 @@
       <w:r>
         <w:rPr>
           <w:rFonts w:ascii="Times New Roman" w:hAnsi="Times New Roman" w:cs="Times New Roman"/>
-          <w:sz w:val="28"/>
-          <w:szCs w:val="28"/>
-          <w:lang w:val="en-US"/>
-        </w:rPr>
-        <w:t>1113,2</w:t>
+          <w:bCs/>
+          <w:sz w:val="28"/>
+          <w:szCs w:val="28"/>
+        </w:rPr>
+        <w:t>1091,2</w:t>
       </w:r>
       <w:r>
         <w:rPr>
@@ -4379,7 +4169,7 @@
           <w:sz w:val="28"/>
           <w:szCs w:val="28"/>
         </w:rPr>
-        <w:t>2380,12</w:t>
+        <w:t>21988,2</w:t>
       </w:r>
       <w:r>
         <w:rPr>
@@ -4413,7 +4203,7 @@
           <w:sz w:val="28"/>
           <w:szCs w:val="28"/>
         </w:rPr>
-        <w:t>20806,37</w:t>
+        <w:t>40392,45</w:t>
       </w:r>
       <w:r>
         <w:rPr>
@@ -4424,7 +4214,6 @@
         </w:rPr>
         <w:t xml:space="preserve"> </w:t>
       </w:r>
-      <w:proofErr w:type="spellStart"/>
       <w:r>
         <w:rPr>
           <w:rFonts w:ascii="Times New Roman" w:hAnsi="Times New Roman" w:cs="Times New Roman"/>
@@ -4433,7 +4222,6 @@
         </w:rPr>
         <w:t>грн</w:t>
       </w:r>
-      <w:proofErr w:type="spellEnd"/>
     </w:p>
     <w:p>
       <w:pPr>
@@ -4642,10 +4430,10 @@
           <w:szCs w:val="28"/>
         </w:rPr>
         <w:object w:dxaOrig="3240" w:dyaOrig="680">
-          <v:shape id="_x0000_i1028" type="#_x0000_t75" style="width:161.75pt;height:33.65pt" o:ole="" fillcolor="window">
+          <v:shape id="_x0000_i1028" type="#_x0000_t75" style="width:161.6pt;height:33.5pt" o:ole="" fillcolor="window">
             <v:imagedata r:id="rId13" o:title=""/>
           </v:shape>
-          <o:OLEObject Type="Embed" ProgID="Equation.3" ShapeID="_x0000_i1028" DrawAspect="Content" ObjectID="_1525124527" r:id="rId14"/>
+          <o:OLEObject Type="Embed" ProgID="Equation.3" ShapeID="_x0000_i1028" DrawAspect="Content" ObjectID="_1525647467" r:id="rId14"/>
         </w:object>
       </w:r>
       <w:r>
@@ -4783,7 +4571,6 @@
         </w:rPr>
         <w:t xml:space="preserve"> </w:t>
       </w:r>
-      <w:proofErr w:type="spellStart"/>
       <w:r>
         <w:rPr>
           <w:rFonts w:ascii="Times New Roman" w:hAnsi="Times New Roman" w:cs="Times New Roman"/>
@@ -4792,7 +4579,6 @@
         </w:rPr>
         <w:t>грн</w:t>
       </w:r>
-      <w:proofErr w:type="spellEnd"/>
     </w:p>
     <w:p>
       <w:pPr>
@@ -4820,7 +4606,6 @@
           <w:szCs w:val="28"/>
         </w:rPr>
       </w:pPr>
-      <w:proofErr w:type="gramStart"/>
       <w:r>
         <w:rPr>
           <w:rFonts w:ascii="Times New Roman" w:hAnsi="Times New Roman" w:cs="Times New Roman"/>
@@ -4837,10 +4622,10 @@
           <w:szCs w:val="28"/>
         </w:rPr>
         <w:object w:dxaOrig="279" w:dyaOrig="340">
-          <v:shape id="_x0000_i1029" type="#_x0000_t75" style="width:22.45pt;height:27.1pt" o:ole="">
+          <v:shape id="_x0000_i1029" type="#_x0000_t75" style="width:22.6pt;height:26.8pt" o:ole="">
             <v:imagedata r:id="rId15" o:title=""/>
           </v:shape>
-          <o:OLEObject Type="Embed" ProgID="Equation.3" ShapeID="_x0000_i1029" DrawAspect="Content" ObjectID="_1525124528" r:id="rId16"/>
+          <o:OLEObject Type="Embed" ProgID="Equation.3" ShapeID="_x0000_i1029" DrawAspect="Content" ObjectID="_1525647468" r:id="rId16"/>
         </w:object>
       </w:r>
       <w:r>
@@ -4849,16 +4634,7 @@
           <w:sz w:val="28"/>
           <w:szCs w:val="28"/>
         </w:rPr>
-        <w:t xml:space="preserve"> –</w:t>
-      </w:r>
-      <w:proofErr w:type="gramEnd"/>
-      <w:r>
-        <w:rPr>
-          <w:rFonts w:ascii="Times New Roman" w:hAnsi="Times New Roman" w:cs="Times New Roman"/>
-          <w:sz w:val="28"/>
-          <w:szCs w:val="28"/>
-        </w:rPr>
-        <w:t xml:space="preserve"> количество разработчиков k-й профессии, чел.;</w:t>
+        <w:t xml:space="preserve"> – количество разработчиков k-й профессии, чел.;</w:t>
       </w:r>
     </w:p>
     <w:p>
@@ -4880,10 +4656,10 @@
           <w:szCs w:val="28"/>
         </w:rPr>
         <w:object w:dxaOrig="820" w:dyaOrig="380">
-          <v:shape id="_x0000_i1030" type="#_x0000_t75" style="width:41.15pt;height:18.7pt" o:ole="">
+          <v:shape id="_x0000_i1030" type="#_x0000_t75" style="width:41pt;height:18.4pt" o:ole="">
             <v:imagedata r:id="rId17" o:title=""/>
           </v:shape>
-          <o:OLEObject Type="Embed" ProgID="Equation.3" ShapeID="_x0000_i1030" DrawAspect="Content" ObjectID="_1525124529" r:id="rId18"/>
+          <o:OLEObject Type="Embed" ProgID="Equation.3" ShapeID="_x0000_i1030" DrawAspect="Content" ObjectID="_1525647469" r:id="rId18"/>
         </w:object>
       </w:r>
       <w:r>
@@ -4914,10 +4690,10 @@
           <w:szCs w:val="28"/>
         </w:rPr>
         <w:object w:dxaOrig="380" w:dyaOrig="380">
-          <v:shape id="_x0000_i1031" type="#_x0000_t75" style="width:18.7pt;height:18.7pt" o:ole="" fillcolor="window">
+          <v:shape id="_x0000_i1031" type="#_x0000_t75" style="width:18.4pt;height:18.4pt" o:ole="" fillcolor="window">
             <v:imagedata r:id="rId19" o:title=""/>
           </v:shape>
-          <o:OLEObject Type="Embed" ProgID="Equation.3" ShapeID="_x0000_i1031" DrawAspect="Content" ObjectID="_1525124530" r:id="rId20"/>
+          <o:OLEObject Type="Embed" ProgID="Equation.3" ShapeID="_x0000_i1031" DrawAspect="Content" ObjectID="_1525647470" r:id="rId20"/>
         </w:object>
       </w:r>
       <w:r>
@@ -4926,25 +4702,7 @@
           <w:sz w:val="28"/>
           <w:szCs w:val="28"/>
         </w:rPr>
-        <w:t xml:space="preserve"> – трудоёмкость разработки для k-</w:t>
-      </w:r>
-      <w:proofErr w:type="spellStart"/>
-      <w:r>
-        <w:rPr>
-          <w:rFonts w:ascii="Times New Roman" w:hAnsi="Times New Roman" w:cs="Times New Roman"/>
-          <w:sz w:val="28"/>
-          <w:szCs w:val="28"/>
-        </w:rPr>
-        <w:t>го</w:t>
-      </w:r>
-      <w:proofErr w:type="spellEnd"/>
-      <w:r>
-        <w:rPr>
-          <w:rFonts w:ascii="Times New Roman" w:hAnsi="Times New Roman" w:cs="Times New Roman"/>
-          <w:sz w:val="28"/>
-          <w:szCs w:val="28"/>
-        </w:rPr>
-        <w:t xml:space="preserve"> разработчика (количество затраченного разработчиком времени), ч.</w:t>
+        <w:t xml:space="preserve"> – трудоёмкость разработки для k-го разработчика (количество затраченного разработчиком времени), ч.</w:t>
       </w:r>
     </w:p>
     <w:p>
@@ -4958,7 +4716,6 @@
           <w:szCs w:val="28"/>
         </w:rPr>
       </w:pPr>
-      <w:proofErr w:type="spellStart"/>
       <w:r>
         <w:rPr>
           <w:rFonts w:ascii="Times New Roman" w:hAnsi="Times New Roman" w:cs="Times New Roman"/>
@@ -4968,7 +4725,6 @@
         <w:lastRenderedPageBreak/>
         <w:t>K</w:t>
       </w:r>
-      <w:proofErr w:type="gramStart"/>
       <w:r>
         <w:rPr>
           <w:rFonts w:ascii="Times New Roman" w:hAnsi="Times New Roman" w:cs="Times New Roman"/>
@@ -4976,34 +4732,15 @@
           <w:szCs w:val="28"/>
           <w:vertAlign w:val="subscript"/>
         </w:rPr>
-        <w:t>зп</w:t>
-      </w:r>
-      <w:proofErr w:type="spellEnd"/>
-      <w:r>
-        <w:rPr>
-          <w:rFonts w:ascii="Times New Roman" w:hAnsi="Times New Roman" w:cs="Times New Roman"/>
-          <w:sz w:val="28"/>
-          <w:szCs w:val="28"/>
-          <w:vertAlign w:val="subscript"/>
-        </w:rPr>
-        <w:t xml:space="preserve"> </w:t>
-      </w:r>
-      <w:r>
-        <w:rPr>
-          <w:rFonts w:ascii="Times New Roman" w:hAnsi="Times New Roman" w:cs="Times New Roman"/>
-          <w:sz w:val="28"/>
-          <w:szCs w:val="28"/>
-        </w:rPr>
-        <w:t xml:space="preserve"> –</w:t>
-      </w:r>
-      <w:proofErr w:type="gramEnd"/>
-      <w:r>
-        <w:rPr>
-          <w:rFonts w:ascii="Times New Roman" w:hAnsi="Times New Roman" w:cs="Times New Roman"/>
-          <w:sz w:val="28"/>
-          <w:szCs w:val="28"/>
-        </w:rPr>
-        <w:t xml:space="preserve"> коэффициент начислений на фонд заработной платы, доли;</w:t>
+        <w:t xml:space="preserve">зп </w:t>
+      </w:r>
+      <w:r>
+        <w:rPr>
+          <w:rFonts w:ascii="Times New Roman" w:hAnsi="Times New Roman" w:cs="Times New Roman"/>
+          <w:sz w:val="28"/>
+          <w:szCs w:val="28"/>
+        </w:rPr>
+        <w:t xml:space="preserve"> – коэффициент начислений на фонд заработной платы, доли;</w:t>
       </w:r>
     </w:p>
     <w:p>
@@ -5074,10 +4811,10 @@
           <w:szCs w:val="28"/>
         </w:rPr>
         <w:object w:dxaOrig="1719" w:dyaOrig="720">
-          <v:shape id="_x0000_i1032" type="#_x0000_t75" style="width:86.05pt;height:36.45pt" o:ole="">
+          <v:shape id="_x0000_i1032" type="#_x0000_t75" style="width:86.25pt;height:36.85pt" o:ole="">
             <v:imagedata r:id="rId21" o:title=""/>
           </v:shape>
-          <o:OLEObject Type="Embed" ProgID="Equation.3" ShapeID="_x0000_i1032" DrawAspect="Content" ObjectID="_1525124531" r:id="rId22"/>
+          <o:OLEObject Type="Embed" ProgID="Equation.3" ShapeID="_x0000_i1032" DrawAspect="Content" ObjectID="_1525647471" r:id="rId22"/>
         </w:object>
       </w:r>
       <w:r>
@@ -5117,25 +4854,7 @@
           <w:sz w:val="28"/>
           <w:szCs w:val="28"/>
         </w:rPr>
-        <w:t xml:space="preserve">ЗП час </w:t>
-      </w:r>
-      <w:proofErr w:type="spellStart"/>
-      <w:r>
-        <w:rPr>
-          <w:rFonts w:ascii="Times New Roman" w:hAnsi="Times New Roman" w:cs="Times New Roman"/>
-          <w:sz w:val="28"/>
-          <w:szCs w:val="28"/>
-        </w:rPr>
-        <w:t>разр</w:t>
-      </w:r>
-      <w:proofErr w:type="spellEnd"/>
-      <w:r>
-        <w:rPr>
-          <w:rFonts w:ascii="Times New Roman" w:hAnsi="Times New Roman" w:cs="Times New Roman"/>
-          <w:sz w:val="28"/>
-          <w:szCs w:val="28"/>
-        </w:rPr>
-        <w:t xml:space="preserve"> = </w:t>
+        <w:t xml:space="preserve">ЗП час разр = </w:t>
       </w:r>
       <w:r>
         <w:rPr>
@@ -5173,7 +4892,6 @@
         </w:rPr>
         <w:t xml:space="preserve">1 </w:t>
       </w:r>
-      <w:proofErr w:type="spellStart"/>
       <w:r>
         <w:rPr>
           <w:rFonts w:ascii="Times New Roman" w:hAnsi="Times New Roman" w:cs="Times New Roman"/>
@@ -5182,7 +4900,6 @@
         </w:rPr>
         <w:t>грн</w:t>
       </w:r>
-      <w:proofErr w:type="spellEnd"/>
     </w:p>
     <w:p>
       <w:pPr>
@@ -5207,7 +4924,6 @@
           <w:szCs w:val="28"/>
         </w:rPr>
       </w:pPr>
-      <w:proofErr w:type="gramStart"/>
       <w:r>
         <w:rPr>
           <w:rFonts w:ascii="Times New Roman" w:hAnsi="Times New Roman" w:cs="Times New Roman"/>
@@ -5224,10 +4940,10 @@
           <w:szCs w:val="28"/>
         </w:rPr>
         <w:object w:dxaOrig="700" w:dyaOrig="380">
-          <v:shape id="_x0000_i1033" type="#_x0000_t75" style="width:35.55pt;height:18.7pt" o:ole="">
+          <v:shape id="_x0000_i1033" type="#_x0000_t75" style="width:35.15pt;height:18.4pt" o:ole="">
             <v:imagedata r:id="rId23" o:title=""/>
           </v:shape>
-          <o:OLEObject Type="Embed" ProgID="Equation.3" ShapeID="_x0000_i1033" DrawAspect="Content" ObjectID="_1525124532" r:id="rId24"/>
+          <o:OLEObject Type="Embed" ProgID="Equation.3" ShapeID="_x0000_i1033" DrawAspect="Content" ObjectID="_1525647472" r:id="rId24"/>
         </w:object>
       </w:r>
       <w:r>
@@ -5236,34 +4952,7 @@
           <w:sz w:val="28"/>
           <w:szCs w:val="28"/>
         </w:rPr>
-        <w:t xml:space="preserve"> –</w:t>
-      </w:r>
-      <w:proofErr w:type="gramEnd"/>
-      <w:r>
-        <w:rPr>
-          <w:rFonts w:ascii="Times New Roman" w:hAnsi="Times New Roman" w:cs="Times New Roman"/>
-          <w:sz w:val="28"/>
-          <w:szCs w:val="28"/>
-        </w:rPr>
-        <w:t xml:space="preserve"> месячная зарплата к-</w:t>
-      </w:r>
-      <w:proofErr w:type="spellStart"/>
-      <w:r>
-        <w:rPr>
-          <w:rFonts w:ascii="Times New Roman" w:hAnsi="Times New Roman" w:cs="Times New Roman"/>
-          <w:sz w:val="28"/>
-          <w:szCs w:val="28"/>
-        </w:rPr>
-        <w:t>го</w:t>
-      </w:r>
-      <w:proofErr w:type="spellEnd"/>
-      <w:r>
-        <w:rPr>
-          <w:rFonts w:ascii="Times New Roman" w:hAnsi="Times New Roman" w:cs="Times New Roman"/>
-          <w:sz w:val="28"/>
-          <w:szCs w:val="28"/>
-        </w:rPr>
-        <w:t xml:space="preserve"> разработчика, грн.;</w:t>
+        <w:t xml:space="preserve"> – месячная зарплата к-го разработчика, грн.;</w:t>
       </w:r>
     </w:p>
     <w:p>
@@ -5285,10 +4974,10 @@
           <w:szCs w:val="28"/>
         </w:rPr>
         <w:object w:dxaOrig="400" w:dyaOrig="360">
-          <v:shape id="_x0000_i1034" type="#_x0000_t75" style="width:20.55pt;height:17.75pt" o:ole="">
+          <v:shape id="_x0000_i1034" type="#_x0000_t75" style="width:20.95pt;height:17.6pt" o:ole="">
             <v:imagedata r:id="rId25" o:title=""/>
           </v:shape>
-          <o:OLEObject Type="Embed" ProgID="Equation.3" ShapeID="_x0000_i1034" DrawAspect="Content" ObjectID="_1525124533" r:id="rId26"/>
+          <o:OLEObject Type="Embed" ProgID="Equation.3" ShapeID="_x0000_i1034" DrawAspect="Content" ObjectID="_1525647473" r:id="rId26"/>
         </w:object>
       </w:r>
       <w:r>
@@ -5387,10 +5076,10 @@
           <w:szCs w:val="28"/>
         </w:rPr>
         <w:object w:dxaOrig="2960" w:dyaOrig="360">
-          <v:shape id="_x0000_i1035" type="#_x0000_t75" style="width:147.75pt;height:17.75pt" o:ole="">
+          <v:shape id="_x0000_i1035" type="#_x0000_t75" style="width:147.35pt;height:17.6pt" o:ole="">
             <v:imagedata r:id="rId27" o:title=""/>
           </v:shape>
-          <o:OLEObject Type="Embed" ProgID="Equation.3" ShapeID="_x0000_i1035" DrawAspect="Content" ObjectID="_1525124534" r:id="rId28"/>
+          <o:OLEObject Type="Embed" ProgID="Equation.3" ShapeID="_x0000_i1035" DrawAspect="Content" ObjectID="_1525647474" r:id="rId28"/>
         </w:object>
       </w:r>
       <w:r>
@@ -5401,10 +5090,10 @@
           <w:szCs w:val="28"/>
         </w:rPr>
         <w:object w:dxaOrig="180" w:dyaOrig="340">
-          <v:shape id="_x0000_i1036" type="#_x0000_t75" style="width:9.35pt;height:16.85pt" o:ole="">
+          <v:shape id="_x0000_i1036" type="#_x0000_t75" style="width:9.2pt;height:16.75pt" o:ole="">
             <v:imagedata r:id="rId29" o:title=""/>
           </v:shape>
-          <o:OLEObject Type="Embed" ProgID="Equation.3" ShapeID="_x0000_i1036" DrawAspect="Content" ObjectID="_1525124535" r:id="rId30"/>
+          <o:OLEObject Type="Embed" ProgID="Equation.3" ShapeID="_x0000_i1036" DrawAspect="Content" ObjectID="_1525647475" r:id="rId30"/>
         </w:object>
       </w:r>
       <w:r>
@@ -5455,27 +5144,7 @@
           <w:szCs w:val="28"/>
           <w:vertAlign w:val="subscript"/>
         </w:rPr>
-        <w:t>1</w:t>
-      </w:r>
-      <w:proofErr w:type="gramStart"/>
-      <w:r>
-        <w:rPr>
-          <w:rFonts w:ascii="Times New Roman" w:hAnsi="Times New Roman" w:cs="Times New Roman"/>
-          <w:sz w:val="28"/>
-          <w:szCs w:val="28"/>
-          <w:vertAlign w:val="subscript"/>
-        </w:rPr>
-        <w:t>k ,</w:t>
-      </w:r>
-      <w:proofErr w:type="gramEnd"/>
-      <w:r>
-        <w:rPr>
-          <w:rFonts w:ascii="Times New Roman" w:hAnsi="Times New Roman" w:cs="Times New Roman"/>
-          <w:sz w:val="28"/>
-          <w:szCs w:val="28"/>
-          <w:vertAlign w:val="subscript"/>
-        </w:rPr>
-        <w:t xml:space="preserve"> </w:t>
+        <w:t xml:space="preserve">1k , </w:t>
       </w:r>
       <w:r>
         <w:rPr>
@@ -6228,6 +5897,7 @@
       <w:pPr>
         <w:pStyle w:val="ab"/>
         <w:spacing w:before="0" w:line="360" w:lineRule="auto"/>
+        <w:ind w:firstLine="567"/>
         <w:rPr>
           <w:sz w:val="28"/>
           <w:szCs w:val="28"/>
@@ -6295,10 +5965,10 @@
           <w:szCs w:val="28"/>
         </w:rPr>
         <w:object w:dxaOrig="1359" w:dyaOrig="380">
-          <v:shape id="_x0000_i1037" type="#_x0000_t75" style="width:68.25pt;height:18.7pt" o:ole="">
+          <v:shape id="_x0000_i1037" type="#_x0000_t75" style="width:67.8pt;height:18.4pt" o:ole="">
             <v:imagedata r:id="rId31" o:title=""/>
           </v:shape>
-          <o:OLEObject Type="Embed" ProgID="Equation.3" ShapeID="_x0000_i1037" DrawAspect="Content" ObjectID="_1525124536" r:id="rId32"/>
+          <o:OLEObject Type="Embed" ProgID="Equation.3" ShapeID="_x0000_i1037" DrawAspect="Content" ObjectID="_1525647476" r:id="rId32"/>
         </w:object>
       </w:r>
       <w:r>
@@ -6354,7 +6024,7 @@
           <w:sz w:val="28"/>
           <w:szCs w:val="28"/>
         </w:rPr>
-        <w:t>2,53</w:t>
+        <w:t>2,48</w:t>
       </w:r>
       <w:r>
         <w:rPr>
@@ -6371,7 +6041,7 @@
           <w:sz w:val="28"/>
           <w:szCs w:val="28"/>
         </w:rPr>
-        <w:t>1113,2</w:t>
+        <w:t>1091,2</w:t>
       </w:r>
       <w:r>
         <w:rPr>
@@ -6382,7 +6052,6 @@
         </w:rPr>
         <w:t xml:space="preserve"> </w:t>
       </w:r>
-      <w:proofErr w:type="spellStart"/>
       <w:r>
         <w:rPr>
           <w:rFonts w:ascii="Times New Roman" w:hAnsi="Times New Roman" w:cs="Times New Roman"/>
@@ -6391,7 +6060,6 @@
         </w:rPr>
         <w:t>грн</w:t>
       </w:r>
-      <w:proofErr w:type="spellEnd"/>
     </w:p>
     <w:p>
       <w:pPr>
@@ -6422,16 +6090,7 @@
           <w:sz w:val="28"/>
           <w:szCs w:val="28"/>
         </w:rPr>
-        <w:t xml:space="preserve">где </w:t>
-      </w:r>
-      <w:proofErr w:type="spellStart"/>
-      <w:r>
-        <w:rPr>
-          <w:rFonts w:ascii="Times New Roman" w:hAnsi="Times New Roman" w:cs="Times New Roman"/>
-          <w:sz w:val="28"/>
-          <w:szCs w:val="28"/>
-        </w:rPr>
-        <w:t>С</w:t>
+        <w:t>где С</w:t>
       </w:r>
       <w:r>
         <w:rPr>
@@ -6442,7 +6101,6 @@
         </w:rPr>
         <w:t>к</w:t>
       </w:r>
-      <w:proofErr w:type="spellEnd"/>
       <w:r>
         <w:rPr>
           <w:rFonts w:ascii="Times New Roman" w:hAnsi="Times New Roman" w:cs="Times New Roman"/>
@@ -6464,7 +6122,6 @@
           <w:szCs w:val="28"/>
         </w:rPr>
       </w:pPr>
-      <w:proofErr w:type="spellStart"/>
       <w:r>
         <w:rPr>
           <w:rFonts w:ascii="Times New Roman" w:hAnsi="Times New Roman" w:cs="Times New Roman"/>
@@ -6484,7 +6141,6 @@
         </w:rPr>
         <w:t>пр</w:t>
       </w:r>
-      <w:proofErr w:type="spellEnd"/>
       <w:r>
         <w:rPr>
           <w:rFonts w:ascii="Times New Roman" w:hAnsi="Times New Roman" w:cs="Times New Roman"/>
@@ -6569,10 +6225,10 @@
           <w:szCs w:val="28"/>
         </w:rPr>
         <w:object w:dxaOrig="2100" w:dyaOrig="360">
-          <v:shape id="_x0000_i1038" type="#_x0000_t75" style="width:104.75pt;height:17.75pt" o:ole="">
+          <v:shape id="_x0000_i1038" type="#_x0000_t75" style="width:104.65pt;height:17.6pt" o:ole="">
             <v:imagedata r:id="rId33" o:title=""/>
           </v:shape>
-          <o:OLEObject Type="Embed" ProgID="Equation.3" ShapeID="_x0000_i1038" DrawAspect="Content" ObjectID="_1525124537" r:id="rId34"/>
+          <o:OLEObject Type="Embed" ProgID="Equation.3" ShapeID="_x0000_i1038" DrawAspect="Content" ObjectID="_1525647477" r:id="rId34"/>
         </w:object>
       </w:r>
       <w:r>
@@ -6607,23 +6263,13 @@
           <w:szCs w:val="28"/>
         </w:rPr>
       </w:pPr>
-      <w:proofErr w:type="spellStart"/>
-      <w:r>
-        <w:rPr>
-          <w:rFonts w:ascii="Times New Roman" w:hAnsi="Times New Roman" w:cs="Times New Roman"/>
-          <w:sz w:val="28"/>
-          <w:szCs w:val="28"/>
-        </w:rPr>
-        <w:t>Ск</w:t>
-      </w:r>
-      <w:proofErr w:type="spellEnd"/>
-      <w:r>
-        <w:rPr>
-          <w:rFonts w:ascii="Times New Roman" w:hAnsi="Times New Roman" w:cs="Times New Roman"/>
-          <w:sz w:val="28"/>
-          <w:szCs w:val="28"/>
-        </w:rPr>
-        <w:t xml:space="preserve"> =</w:t>
+      <w:r>
+        <w:rPr>
+          <w:rFonts w:ascii="Times New Roman" w:hAnsi="Times New Roman" w:cs="Times New Roman"/>
+          <w:sz w:val="28"/>
+          <w:szCs w:val="28"/>
+        </w:rPr>
+        <w:t>Ск =</w:t>
       </w:r>
       <w:r>
         <w:rPr>
@@ -6673,7 +6319,15 @@
           <w:sz w:val="28"/>
           <w:szCs w:val="28"/>
         </w:rPr>
-        <w:t>0,1</w:t>
+        <w:t>0,08</w:t>
+      </w:r>
+      <w:r>
+        <w:rPr>
+          <w:rFonts w:ascii="Times New Roman" w:hAnsi="Times New Roman" w:cs="Times New Roman"/>
+          <w:sz w:val="28"/>
+          <w:szCs w:val="28"/>
+        </w:rPr>
+        <w:t xml:space="preserve"> = </w:t>
       </w:r>
       <w:r>
         <w:rPr>
@@ -6683,15 +6337,7 @@
           <w:szCs w:val="28"/>
           <w:lang w:val="en-US"/>
         </w:rPr>
-        <w:t>3</w:t>
-      </w:r>
-      <w:r>
-        <w:rPr>
-          <w:rFonts w:ascii="Times New Roman" w:hAnsi="Times New Roman" w:cs="Times New Roman"/>
-          <w:sz w:val="28"/>
-          <w:szCs w:val="28"/>
-        </w:rPr>
-        <w:t xml:space="preserve"> = </w:t>
+        <w:t>2,48</w:t>
       </w:r>
       <w:r>
         <w:rPr>
@@ -6699,20 +6345,9 @@
           <w:bCs/>
           <w:sz w:val="28"/>
           <w:szCs w:val="28"/>
-          <w:lang w:val="en-US"/>
-        </w:rPr>
-        <w:t>2,53</w:t>
-      </w:r>
-      <w:r>
-        <w:rPr>
-          <w:rFonts w:ascii="Times New Roman" w:hAnsi="Times New Roman" w:cs="Times New Roman"/>
-          <w:bCs/>
-          <w:sz w:val="28"/>
-          <w:szCs w:val="28"/>
         </w:rPr>
         <w:t xml:space="preserve"> </w:t>
       </w:r>
-      <w:proofErr w:type="spellStart"/>
       <w:r>
         <w:rPr>
           <w:rFonts w:ascii="Times New Roman" w:hAnsi="Times New Roman" w:cs="Times New Roman"/>
@@ -6721,7 +6356,6 @@
         </w:rPr>
         <w:t>грн</w:t>
       </w:r>
-      <w:proofErr w:type="spellEnd"/>
     </w:p>
     <w:p>
       <w:pPr>
@@ -6806,25 +6440,7 @@
           <w:sz w:val="28"/>
           <w:szCs w:val="28"/>
         </w:rPr>
-        <w:t xml:space="preserve"> – </w:t>
-      </w:r>
-      <w:proofErr w:type="spellStart"/>
-      <w:r>
-        <w:rPr>
-          <w:rFonts w:ascii="Times New Roman" w:hAnsi="Times New Roman" w:cs="Times New Roman"/>
-          <w:sz w:val="28"/>
-          <w:szCs w:val="28"/>
-        </w:rPr>
-        <w:t>энергозатраты</w:t>
-      </w:r>
-      <w:proofErr w:type="spellEnd"/>
-      <w:r>
-        <w:rPr>
-          <w:rFonts w:ascii="Times New Roman" w:hAnsi="Times New Roman" w:cs="Times New Roman"/>
-          <w:sz w:val="28"/>
-          <w:szCs w:val="28"/>
-        </w:rPr>
-        <w:t>, грн.;</w:t>
+        <w:t xml:space="preserve"> – энергозатраты, грн.;</w:t>
       </w:r>
     </w:p>
     <w:p>
@@ -6898,10 +6514,10 @@
           <w:szCs w:val="28"/>
         </w:rPr>
         <w:object w:dxaOrig="1740" w:dyaOrig="1020">
-          <v:shape id="_x0000_i1039" type="#_x0000_t75" style="width:86.95pt;height:51.45pt" o:ole="">
+          <v:shape id="_x0000_i1039" type="#_x0000_t75" style="width:87.05pt;height:51.05pt" o:ole="">
             <v:imagedata r:id="rId35" o:title=""/>
           </v:shape>
-          <o:OLEObject Type="Embed" ProgID="Equation.3" ShapeID="_x0000_i1039" DrawAspect="Content" ObjectID="_1525124538" r:id="rId36"/>
+          <o:OLEObject Type="Embed" ProgID="Equation.3" ShapeID="_x0000_i1039" DrawAspect="Content" ObjectID="_1525647478" r:id="rId36"/>
         </w:object>
       </w:r>
       <w:r>
@@ -6936,23 +6552,13 @@
           <w:szCs w:val="28"/>
         </w:rPr>
       </w:pPr>
-      <w:proofErr w:type="spellStart"/>
-      <w:r>
-        <w:rPr>
-          <w:rFonts w:ascii="Times New Roman" w:hAnsi="Times New Roman" w:cs="Times New Roman"/>
-          <w:sz w:val="28"/>
-          <w:szCs w:val="28"/>
-        </w:rPr>
-        <w:t>Са</w:t>
-      </w:r>
-      <w:proofErr w:type="spellEnd"/>
-      <w:r>
-        <w:rPr>
-          <w:rFonts w:ascii="Times New Roman" w:hAnsi="Times New Roman" w:cs="Times New Roman"/>
-          <w:sz w:val="28"/>
-          <w:szCs w:val="28"/>
-        </w:rPr>
-        <w:t>=</w:t>
+      <w:r>
+        <w:rPr>
+          <w:rFonts w:ascii="Times New Roman" w:hAnsi="Times New Roman" w:cs="Times New Roman"/>
+          <w:sz w:val="28"/>
+          <w:szCs w:val="28"/>
+        </w:rPr>
+        <w:t>Са=</w:t>
       </w:r>
       <w:r>
         <w:rPr>
@@ -6992,25 +6598,7 @@
           <w:sz w:val="28"/>
           <w:szCs w:val="28"/>
         </w:rPr>
-        <w:t>*0,</w:t>
-      </w:r>
-      <w:proofErr w:type="gramStart"/>
-      <w:r>
-        <w:rPr>
-          <w:rFonts w:ascii="Times New Roman" w:hAnsi="Times New Roman" w:cs="Times New Roman"/>
-          <w:sz w:val="28"/>
-          <w:szCs w:val="28"/>
-        </w:rPr>
-        <w:t>36904)/</w:t>
-      </w:r>
-      <w:proofErr w:type="gramEnd"/>
-      <w:r>
-        <w:rPr>
-          <w:rFonts w:ascii="Times New Roman" w:hAnsi="Times New Roman" w:cs="Times New Roman"/>
-          <w:sz w:val="28"/>
-          <w:szCs w:val="28"/>
-        </w:rPr>
-        <w:t xml:space="preserve">2080 = </w:t>
+        <w:t xml:space="preserve">*0,36904)/2080 = </w:t>
       </w:r>
       <w:r>
         <w:rPr>
@@ -7048,7 +6636,6 @@
         </w:rPr>
         <w:t xml:space="preserve"> </w:t>
       </w:r>
-      <w:proofErr w:type="spellStart"/>
       <w:r>
         <w:rPr>
           <w:rFonts w:ascii="Times New Roman" w:hAnsi="Times New Roman" w:cs="Times New Roman"/>
@@ -7057,7 +6644,6 @@
         </w:rPr>
         <w:t>грн</w:t>
       </w:r>
-      <w:proofErr w:type="spellEnd"/>
     </w:p>
     <w:p>
       <w:pPr>
@@ -7088,16 +6674,7 @@
           <w:sz w:val="28"/>
           <w:szCs w:val="28"/>
         </w:rPr>
-        <w:t xml:space="preserve">где </w:t>
-      </w:r>
-      <w:proofErr w:type="spellStart"/>
-      <w:r>
-        <w:rPr>
-          <w:rFonts w:ascii="Times New Roman" w:hAnsi="Times New Roman" w:cs="Times New Roman"/>
-          <w:sz w:val="28"/>
-          <w:szCs w:val="28"/>
-        </w:rPr>
-        <w:t>С</w:t>
+        <w:t>где С</w:t>
       </w:r>
       <w:r>
         <w:rPr>
@@ -7108,32 +6685,13 @@
         </w:rPr>
         <w:t>i</w:t>
       </w:r>
-      <w:proofErr w:type="spellEnd"/>
-      <w:r>
-        <w:rPr>
-          <w:rFonts w:ascii="Times New Roman" w:hAnsi="Times New Roman" w:cs="Times New Roman"/>
-          <w:sz w:val="28"/>
-          <w:szCs w:val="28"/>
-        </w:rPr>
-        <w:t xml:space="preserve"> – балансовая стоимость i-</w:t>
-      </w:r>
-      <w:proofErr w:type="spellStart"/>
-      <w:r>
-        <w:rPr>
-          <w:rFonts w:ascii="Times New Roman" w:hAnsi="Times New Roman" w:cs="Times New Roman"/>
-          <w:sz w:val="28"/>
-          <w:szCs w:val="28"/>
-        </w:rPr>
-        <w:t>го</w:t>
-      </w:r>
-      <w:proofErr w:type="spellEnd"/>
-      <w:r>
-        <w:rPr>
-          <w:rFonts w:ascii="Times New Roman" w:hAnsi="Times New Roman" w:cs="Times New Roman"/>
-          <w:sz w:val="28"/>
-          <w:szCs w:val="28"/>
-        </w:rPr>
-        <w:t xml:space="preserve"> оборудования, которое использовалось для создания ПИ (ПК, принтера и т.п.), грн.;</w:t>
+      <w:r>
+        <w:rPr>
+          <w:rFonts w:ascii="Times New Roman" w:hAnsi="Times New Roman" w:cs="Times New Roman"/>
+          <w:sz w:val="28"/>
+          <w:szCs w:val="28"/>
+        </w:rPr>
+        <w:t xml:space="preserve"> – балансовая стоимость i-го оборудования, которое использовалось для создания ПИ (ПК, принтера и т.п.), грн.;</w:t>
       </w:r>
     </w:p>
     <w:p>
@@ -7147,41 +6705,13 @@
           <w:szCs w:val="28"/>
         </w:rPr>
       </w:pPr>
-      <w:proofErr w:type="spellStart"/>
-      <w:r>
-        <w:rPr>
-          <w:rFonts w:ascii="Times New Roman" w:hAnsi="Times New Roman" w:cs="Times New Roman"/>
-          <w:sz w:val="28"/>
-          <w:szCs w:val="28"/>
-        </w:rPr>
-        <w:t>Nа</w:t>
-      </w:r>
-      <w:proofErr w:type="spellEnd"/>
-      <w:r>
-        <w:rPr>
-          <w:rFonts w:ascii="Times New Roman" w:hAnsi="Times New Roman" w:cs="Times New Roman"/>
-          <w:sz w:val="28"/>
-          <w:szCs w:val="28"/>
-        </w:rPr>
-        <w:t xml:space="preserve"> – годовая норма амортизации i-</w:t>
-      </w:r>
-      <w:proofErr w:type="spellStart"/>
-      <w:r>
-        <w:rPr>
-          <w:rFonts w:ascii="Times New Roman" w:hAnsi="Times New Roman" w:cs="Times New Roman"/>
-          <w:sz w:val="28"/>
-          <w:szCs w:val="28"/>
-        </w:rPr>
-        <w:t>го</w:t>
-      </w:r>
-      <w:proofErr w:type="spellEnd"/>
-      <w:r>
-        <w:rPr>
-          <w:rFonts w:ascii="Times New Roman" w:hAnsi="Times New Roman" w:cs="Times New Roman"/>
-          <w:sz w:val="28"/>
-          <w:szCs w:val="28"/>
-        </w:rPr>
-        <w:t xml:space="preserve"> оборудования, доли;</w:t>
+      <w:r>
+        <w:rPr>
+          <w:rFonts w:ascii="Times New Roman" w:hAnsi="Times New Roman" w:cs="Times New Roman"/>
+          <w:sz w:val="28"/>
+          <w:szCs w:val="28"/>
+        </w:rPr>
+        <w:t>Nа – годовая норма амортизации i-го оборудования, доли;</w:t>
       </w:r>
     </w:p>
     <w:p>
@@ -7228,10 +6758,10 @@
           <w:szCs w:val="28"/>
         </w:rPr>
         <w:object w:dxaOrig="1820" w:dyaOrig="760">
-          <v:shape id="_x0000_i1040" type="#_x0000_t75" style="width:90.7pt;height:38.35pt" o:ole="">
+          <v:shape id="_x0000_i1040" type="#_x0000_t75" style="width:90.4pt;height:38.5pt" o:ole="">
             <v:imagedata r:id="rId37" o:title=""/>
           </v:shape>
-          <o:OLEObject Type="Embed" ProgID="Equation.3" ShapeID="_x0000_i1040" DrawAspect="Content" ObjectID="_1525124539" r:id="rId38"/>
+          <o:OLEObject Type="Embed" ProgID="Equation.3" ShapeID="_x0000_i1040" DrawAspect="Content" ObjectID="_1525647479" r:id="rId38"/>
         </w:object>
       </w:r>
       <w:r>
@@ -7266,16 +6796,14 @@
           <w:szCs w:val="28"/>
         </w:rPr>
       </w:pPr>
-      <w:proofErr w:type="spellStart"/>
-      <w:r>
-        <w:rPr>
-          <w:rFonts w:ascii="Times New Roman" w:hAnsi="Times New Roman" w:cs="Times New Roman"/>
-          <w:sz w:val="28"/>
-          <w:szCs w:val="28"/>
-        </w:rPr>
-        <w:t>Na</w:t>
-      </w:r>
-      <w:proofErr w:type="spellEnd"/>
+      <w:r>
+        <w:rPr>
+          <w:rFonts w:ascii="Times New Roman" w:hAnsi="Times New Roman" w:cs="Times New Roman"/>
+          <w:sz w:val="28"/>
+          <w:szCs w:val="28"/>
+        </w:rPr>
+        <w:t xml:space="preserve">Na = </w:t>
+      </w:r>
       <w:r>
         <w:rPr>
           <w:rFonts w:ascii="Times New Roman" w:hAnsi="Times New Roman" w:cs="Times New Roman"/>
@@ -7284,14 +6812,78 @@
         </w:rPr>
         <w:t xml:space="preserve"> </w:t>
       </w:r>
-      <w:proofErr w:type="gramStart"/>
-      <w:r>
-        <w:rPr>
-          <w:rFonts w:ascii="Times New Roman" w:hAnsi="Times New Roman" w:cs="Times New Roman"/>
-          <w:sz w:val="28"/>
-          <w:szCs w:val="28"/>
-        </w:rPr>
-        <w:t xml:space="preserve">= </w:t>
+      <w:r>
+        <w:rPr>
+          <w:rFonts w:ascii="Times New Roman" w:hAnsi="Times New Roman" w:cs="Times New Roman"/>
+          <w:sz w:val="28"/>
+          <w:szCs w:val="28"/>
+        </w:rPr>
+        <w:t>1-(</w:t>
+      </w:r>
+      <w:r>
+        <w:rPr>
+          <w:rFonts w:ascii="Times New Roman" w:hAnsi="Times New Roman" w:cs="Times New Roman"/>
+          <w:sz w:val="28"/>
+          <w:szCs w:val="28"/>
+        </w:rPr>
+        <w:t>820</w:t>
+      </w:r>
+      <w:r>
+        <w:rPr>
+          <w:rFonts w:ascii="Times New Roman" w:hAnsi="Times New Roman" w:cs="Times New Roman"/>
+          <w:sz w:val="28"/>
+          <w:szCs w:val="28"/>
+          <w:lang w:val="en-US"/>
+        </w:rPr>
+        <w:t>,</w:t>
+      </w:r>
+      <w:r>
+        <w:rPr>
+          <w:rFonts w:ascii="Times New Roman" w:hAnsi="Times New Roman" w:cs="Times New Roman"/>
+          <w:sz w:val="28"/>
+          <w:szCs w:val="28"/>
+        </w:rPr>
+        <w:t>1</w:t>
+      </w:r>
+      <w:r>
+        <w:rPr>
+          <w:rFonts w:ascii="Times New Roman" w:hAnsi="Times New Roman" w:cs="Times New Roman"/>
+          <w:sz w:val="28"/>
+          <w:szCs w:val="28"/>
+        </w:rPr>
+        <w:t>2</w:t>
+      </w:r>
+      <w:r>
+        <w:rPr>
+          <w:rFonts w:ascii="Times New Roman" w:hAnsi="Times New Roman" w:cs="Times New Roman"/>
+          <w:sz w:val="28"/>
+          <w:szCs w:val="28"/>
+        </w:rPr>
+        <w:t>/</w:t>
+      </w:r>
+      <w:r>
+        <w:rPr>
+          <w:rFonts w:ascii="Times New Roman" w:hAnsi="Times New Roman" w:cs="Times New Roman"/>
+          <w:sz w:val="28"/>
+          <w:szCs w:val="28"/>
+        </w:rPr>
+        <w:t>8201,2</w:t>
+      </w:r>
+      <w:r>
+        <w:rPr>
+          <w:rFonts w:ascii="Times New Roman" w:hAnsi="Times New Roman" w:cs="Times New Roman"/>
+          <w:sz w:val="28"/>
+          <w:szCs w:val="28"/>
+        </w:rPr>
+        <w:t>0</w:t>
+      </w:r>
+      <w:r>
+        <w:rPr>
+          <w:rFonts w:ascii="Times New Roman" w:hAnsi="Times New Roman" w:cs="Times New Roman"/>
+          <w:sz w:val="28"/>
+          <w:szCs w:val="28"/>
+        </w:rPr>
+        <w:t xml:space="preserve">)^(1/5) = </w:t>
       </w:r>
       <w:r>
         <w:rPr>
@@ -7304,88 +6896,16 @@
       <w:r>
         <w:rPr>
           <w:rFonts w:ascii="Times New Roman" w:hAnsi="Times New Roman" w:cs="Times New Roman"/>
-          <w:sz w:val="28"/>
-          <w:szCs w:val="28"/>
-        </w:rPr>
-        <w:t>1</w:t>
-      </w:r>
-      <w:proofErr w:type="gramEnd"/>
-      <w:r>
-        <w:rPr>
-          <w:rFonts w:ascii="Times New Roman" w:hAnsi="Times New Roman" w:cs="Times New Roman"/>
-          <w:sz w:val="28"/>
-          <w:szCs w:val="28"/>
-        </w:rPr>
-        <w:t>-(</w:t>
-      </w:r>
-      <w:r>
-        <w:rPr>
-          <w:rFonts w:ascii="Times New Roman" w:hAnsi="Times New Roman" w:cs="Times New Roman"/>
-          <w:sz w:val="28"/>
-          <w:szCs w:val="28"/>
-        </w:rPr>
-        <w:t>820</w:t>
-      </w:r>
-      <w:r>
-        <w:rPr>
-          <w:rFonts w:ascii="Times New Roman" w:hAnsi="Times New Roman" w:cs="Times New Roman"/>
-          <w:sz w:val="28"/>
-          <w:szCs w:val="28"/>
-          <w:lang w:val="en-US"/>
-        </w:rPr>
-        <w:t>,</w:t>
-      </w:r>
-      <w:r>
-        <w:rPr>
-          <w:rFonts w:ascii="Times New Roman" w:hAnsi="Times New Roman" w:cs="Times New Roman"/>
-          <w:sz w:val="28"/>
-          <w:szCs w:val="28"/>
-        </w:rPr>
-        <w:t>1</w:t>
-      </w:r>
-      <w:r>
-        <w:rPr>
-          <w:rFonts w:ascii="Times New Roman" w:hAnsi="Times New Roman" w:cs="Times New Roman"/>
-          <w:sz w:val="28"/>
-          <w:szCs w:val="28"/>
-        </w:rPr>
-        <w:t>2</w:t>
-      </w:r>
-      <w:r>
-        <w:rPr>
-          <w:rFonts w:ascii="Times New Roman" w:hAnsi="Times New Roman" w:cs="Times New Roman"/>
-          <w:sz w:val="28"/>
-          <w:szCs w:val="28"/>
-        </w:rPr>
-        <w:t>/</w:t>
-      </w:r>
-      <w:r>
-        <w:rPr>
-          <w:rFonts w:ascii="Times New Roman" w:hAnsi="Times New Roman" w:cs="Times New Roman"/>
-          <w:sz w:val="28"/>
-          <w:szCs w:val="28"/>
-        </w:rPr>
-        <w:t>8201,2</w:t>
-      </w:r>
-      <w:r>
-        <w:rPr>
-          <w:rFonts w:ascii="Times New Roman" w:hAnsi="Times New Roman" w:cs="Times New Roman"/>
-          <w:sz w:val="28"/>
-          <w:szCs w:val="28"/>
-        </w:rPr>
-        <w:t>0</w:t>
-      </w:r>
-      <w:r>
-        <w:rPr>
-          <w:rFonts w:ascii="Times New Roman" w:hAnsi="Times New Roman" w:cs="Times New Roman"/>
-          <w:sz w:val="28"/>
-          <w:szCs w:val="28"/>
-        </w:rPr>
-        <w:t xml:space="preserve">)^(1/5) = </w:t>
-      </w:r>
-      <w:r>
-        <w:rPr>
-          <w:rFonts w:ascii="Times New Roman" w:hAnsi="Times New Roman" w:cs="Times New Roman"/>
+          <w:bCs/>
+          <w:sz w:val="28"/>
+          <w:szCs w:val="28"/>
+        </w:rPr>
+        <w:t>0,36904</w:t>
+      </w:r>
+      <w:r>
+        <w:rPr>
+          <w:rFonts w:ascii="Times New Roman" w:hAnsi="Times New Roman" w:cs="Times New Roman"/>
+          <w:bCs/>
           <w:sz w:val="28"/>
           <w:szCs w:val="28"/>
         </w:rPr>
@@ -7394,24 +6914,6 @@
       <w:r>
         <w:rPr>
           <w:rFonts w:ascii="Times New Roman" w:hAnsi="Times New Roman" w:cs="Times New Roman"/>
-          <w:bCs/>
-          <w:sz w:val="28"/>
-          <w:szCs w:val="28"/>
-        </w:rPr>
-        <w:t>0,36904</w:t>
-      </w:r>
-      <w:r>
-        <w:rPr>
-          <w:rFonts w:ascii="Times New Roman" w:hAnsi="Times New Roman" w:cs="Times New Roman"/>
-          <w:bCs/>
-          <w:sz w:val="28"/>
-          <w:szCs w:val="28"/>
-        </w:rPr>
-        <w:t xml:space="preserve"> </w:t>
-      </w:r>
-      <w:r>
-        <w:rPr>
-          <w:rFonts w:ascii="Times New Roman" w:hAnsi="Times New Roman" w:cs="Times New Roman"/>
           <w:sz w:val="28"/>
           <w:szCs w:val="28"/>
         </w:rPr>
@@ -7441,7 +6943,6 @@
           <w:szCs w:val="28"/>
         </w:rPr>
       </w:pPr>
-      <w:proofErr w:type="gramStart"/>
       <w:r>
         <w:rPr>
           <w:rFonts w:ascii="Times New Roman" w:hAnsi="Times New Roman" w:cs="Times New Roman"/>
@@ -7458,10 +6959,10 @@
           <w:szCs w:val="28"/>
         </w:rPr>
         <w:object w:dxaOrig="520" w:dyaOrig="360">
-          <v:shape id="_x0000_i1041" type="#_x0000_t75" style="width:26.2pt;height:17.75pt" o:ole="">
+          <v:shape id="_x0000_i1041" type="#_x0000_t75" style="width:25.95pt;height:17.6pt" o:ole="">
             <v:imagedata r:id="rId39" o:title=""/>
           </v:shape>
-          <o:OLEObject Type="Embed" ProgID="Equation.3" ShapeID="_x0000_i1041" DrawAspect="Content" ObjectID="_1525124540" r:id="rId40"/>
+          <o:OLEObject Type="Embed" ProgID="Equation.3" ShapeID="_x0000_i1041" DrawAspect="Content" ObjectID="_1525647480" r:id="rId40"/>
         </w:object>
       </w:r>
       <w:r>
@@ -7470,16 +6971,7 @@
           <w:sz w:val="28"/>
           <w:szCs w:val="28"/>
         </w:rPr>
-        <w:t xml:space="preserve"> -</w:t>
-      </w:r>
-      <w:proofErr w:type="gramEnd"/>
-      <w:r>
-        <w:rPr>
-          <w:rFonts w:ascii="Times New Roman" w:hAnsi="Times New Roman" w:cs="Times New Roman"/>
-          <w:sz w:val="28"/>
-          <w:szCs w:val="28"/>
-        </w:rPr>
-        <w:t xml:space="preserve"> предполагаемая ликвидационная стоимость оборудования (принимаем 10% от первоначальной стоимости);</w:t>
+        <w:t xml:space="preserve"> - предполагаемая ликвидационная стоимость оборудования (принимаем 10% от первоначальной стоимости);</w:t>
       </w:r>
     </w:p>
     <w:p>
@@ -7493,7 +6985,6 @@
           <w:szCs w:val="28"/>
         </w:rPr>
       </w:pPr>
-      <w:proofErr w:type="spellStart"/>
       <w:r>
         <w:rPr>
           <w:rFonts w:ascii="Times New Roman" w:hAnsi="Times New Roman" w:cs="Times New Roman"/>
@@ -7511,7 +7002,6 @@
         </w:rPr>
         <w:t>экспл</w:t>
       </w:r>
-      <w:proofErr w:type="spellEnd"/>
       <w:r>
         <w:rPr>
           <w:rFonts w:ascii="Times New Roman" w:hAnsi="Times New Roman" w:cs="Times New Roman"/>
@@ -7540,10 +7030,10 @@
           <w:szCs w:val="28"/>
         </w:rPr>
         <w:object w:dxaOrig="639" w:dyaOrig="340">
-          <v:shape id="_x0000_i1042" type="#_x0000_t75" style="width:31.8pt;height:16.85pt" o:ole="">
+          <v:shape id="_x0000_i1042" type="#_x0000_t75" style="width:31.8pt;height:16.75pt" o:ole="">
             <v:imagedata r:id="rId41" o:title=""/>
           </v:shape>
-          <o:OLEObject Type="Embed" ProgID="Equation.3" ShapeID="_x0000_i1042" DrawAspect="Content" ObjectID="_1525124541" r:id="rId42"/>
+          <o:OLEObject Type="Embed" ProgID="Equation.3" ShapeID="_x0000_i1042" DrawAspect="Content" ObjectID="_1525647481" r:id="rId42"/>
         </w:object>
       </w:r>
       <w:r>
@@ -7552,25 +7042,7 @@
           <w:sz w:val="28"/>
           <w:szCs w:val="28"/>
         </w:rPr>
-        <w:t xml:space="preserve"> – годовой фонд времени работы i-</w:t>
-      </w:r>
-      <w:proofErr w:type="spellStart"/>
-      <w:r>
-        <w:rPr>
-          <w:rFonts w:ascii="Times New Roman" w:hAnsi="Times New Roman" w:cs="Times New Roman"/>
-          <w:sz w:val="28"/>
-          <w:szCs w:val="28"/>
-        </w:rPr>
-        <w:t>го</w:t>
-      </w:r>
-      <w:proofErr w:type="spellEnd"/>
-      <w:r>
-        <w:rPr>
-          <w:rFonts w:ascii="Times New Roman" w:hAnsi="Times New Roman" w:cs="Times New Roman"/>
-          <w:sz w:val="28"/>
-          <w:szCs w:val="28"/>
-        </w:rPr>
-        <w:t xml:space="preserve"> оборудования, час.</w:t>
+        <w:t xml:space="preserve"> – годовой фонд времени работы i-го оборудования, час.</w:t>
       </w:r>
     </w:p>
     <w:p>
@@ -7595,23 +7067,13 @@
           <w:szCs w:val="28"/>
         </w:rPr>
       </w:pPr>
-      <w:proofErr w:type="spellStart"/>
-      <w:r>
-        <w:rPr>
-          <w:rFonts w:ascii="Times New Roman" w:hAnsi="Times New Roman" w:cs="Times New Roman"/>
-          <w:sz w:val="28"/>
-          <w:szCs w:val="28"/>
-        </w:rPr>
-        <w:t>Сликв</w:t>
-      </w:r>
-      <w:proofErr w:type="spellEnd"/>
-      <w:r>
-        <w:rPr>
-          <w:rFonts w:ascii="Times New Roman" w:hAnsi="Times New Roman" w:cs="Times New Roman"/>
-          <w:sz w:val="28"/>
-          <w:szCs w:val="28"/>
-        </w:rPr>
-        <w:t xml:space="preserve"> =</w:t>
+      <w:r>
+        <w:rPr>
+          <w:rFonts w:ascii="Times New Roman" w:hAnsi="Times New Roman" w:cs="Times New Roman"/>
+          <w:sz w:val="28"/>
+          <w:szCs w:val="28"/>
+        </w:rPr>
+        <w:t>Сликв =</w:t>
       </w:r>
       <w:r>
         <w:rPr>
@@ -7716,25 +7178,7 @@
           <w:sz w:val="28"/>
           <w:szCs w:val="28"/>
         </w:rPr>
-        <w:t xml:space="preserve">Сумма </w:t>
-      </w:r>
-      <w:proofErr w:type="spellStart"/>
-      <w:r>
-        <w:rPr>
-          <w:rFonts w:ascii="Times New Roman" w:hAnsi="Times New Roman" w:cs="Times New Roman"/>
-          <w:sz w:val="28"/>
-          <w:szCs w:val="28"/>
-        </w:rPr>
-        <w:t>энергозатрат</w:t>
-      </w:r>
-      <w:proofErr w:type="spellEnd"/>
-      <w:r>
-        <w:rPr>
-          <w:rFonts w:ascii="Times New Roman" w:hAnsi="Times New Roman" w:cs="Times New Roman"/>
-          <w:sz w:val="28"/>
-          <w:szCs w:val="28"/>
-        </w:rPr>
-        <w:t xml:space="preserve"> определяется по формуле:</w:t>
+        <w:t>Сумма энергозатрат определяется по формуле:</w:t>
       </w:r>
     </w:p>
     <w:p>
@@ -7771,10 +7215,10 @@
           <w:szCs w:val="28"/>
         </w:rPr>
         <w:object w:dxaOrig="1600" w:dyaOrig="360">
-          <v:shape id="_x0000_i1043" type="#_x0000_t75" style="width:80.4pt;height:17.75pt" o:ole="">
+          <v:shape id="_x0000_i1043" type="#_x0000_t75" style="width:80.35pt;height:17.6pt" o:ole="">
             <v:imagedata r:id="rId43" o:title=""/>
           </v:shape>
-          <o:OLEObject Type="Embed" ProgID="Equation.3" ShapeID="_x0000_i1043" DrawAspect="Content" ObjectID="_1525124542" r:id="rId44"/>
+          <o:OLEObject Type="Embed" ProgID="Equation.3" ShapeID="_x0000_i1043" DrawAspect="Content" ObjectID="_1525647482" r:id="rId44"/>
         </w:object>
       </w:r>
       <w:r>
@@ -7811,23 +7255,13 @@
           <w:szCs w:val="28"/>
         </w:rPr>
       </w:pPr>
-      <w:proofErr w:type="spellStart"/>
-      <w:r>
-        <w:rPr>
-          <w:rFonts w:ascii="Times New Roman" w:hAnsi="Times New Roman" w:cs="Times New Roman"/>
-          <w:sz w:val="28"/>
-          <w:szCs w:val="28"/>
-        </w:rPr>
-        <w:t>Сэ</w:t>
-      </w:r>
-      <w:proofErr w:type="spellEnd"/>
-      <w:r>
-        <w:rPr>
-          <w:rFonts w:ascii="Times New Roman" w:hAnsi="Times New Roman" w:cs="Times New Roman"/>
-          <w:sz w:val="28"/>
-          <w:szCs w:val="28"/>
-        </w:rPr>
-        <w:t>=</w:t>
+      <w:r>
+        <w:rPr>
+          <w:rFonts w:ascii="Times New Roman" w:hAnsi="Times New Roman" w:cs="Times New Roman"/>
+          <w:sz w:val="28"/>
+          <w:szCs w:val="28"/>
+        </w:rPr>
+        <w:t>Сэ=</w:t>
       </w:r>
       <w:r>
         <w:rPr>
@@ -7879,7 +7313,6 @@
         </w:rPr>
         <w:t xml:space="preserve"> </w:t>
       </w:r>
-      <w:proofErr w:type="spellStart"/>
       <w:r>
         <w:rPr>
           <w:rFonts w:ascii="Times New Roman" w:hAnsi="Times New Roman" w:cs="Times New Roman"/>
@@ -7888,7 +7321,6 @@
         </w:rPr>
         <w:t>грн</w:t>
       </w:r>
-      <w:proofErr w:type="spellEnd"/>
     </w:p>
     <w:p>
       <w:pPr>
@@ -7952,7 +7384,6 @@
           <w:szCs w:val="28"/>
         </w:rPr>
       </w:pPr>
-      <w:proofErr w:type="spellStart"/>
       <w:r>
         <w:rPr>
           <w:rFonts w:ascii="Times New Roman" w:hAnsi="Times New Roman" w:cs="Times New Roman"/>
@@ -7970,7 +7401,6 @@
         </w:rPr>
         <w:t>кВт</w:t>
       </w:r>
-      <w:proofErr w:type="spellEnd"/>
       <w:r>
         <w:rPr>
           <w:rFonts w:ascii="Times New Roman" w:hAnsi="Times New Roman" w:cs="Times New Roman"/>
@@ -8054,10 +7484,10 @@
           <w:szCs w:val="28"/>
         </w:rPr>
         <w:object w:dxaOrig="1719" w:dyaOrig="380">
-          <v:shape id="_x0000_i1044" type="#_x0000_t75" style="width:86.05pt;height:18.7pt" o:ole="">
+          <v:shape id="_x0000_i1044" type="#_x0000_t75" style="width:86.25pt;height:18.4pt" o:ole="">
             <v:imagedata r:id="rId45" o:title=""/>
           </v:shape>
-          <o:OLEObject Type="Embed" ProgID="Equation.3" ShapeID="_x0000_i1044" DrawAspect="Content" ObjectID="_1525124543" r:id="rId46"/>
+          <o:OLEObject Type="Embed" ProgID="Equation.3" ShapeID="_x0000_i1044" DrawAspect="Content" ObjectID="_1525647483" r:id="rId46"/>
         </w:object>
       </w:r>
       <w:r>
@@ -8122,7 +7552,15 @@
           <w:sz w:val="28"/>
           <w:szCs w:val="28"/>
         </w:rPr>
-        <w:t>0,0057*23,29</w:t>
+        <w:t>0,0057*</w:t>
+      </w:r>
+      <w:r>
+        <w:rPr>
+          <w:rFonts w:ascii="Times New Roman" w:hAnsi="Times New Roman" w:cs="Times New Roman"/>
+          <w:sz w:val="28"/>
+          <w:szCs w:val="28"/>
+        </w:rPr>
+        <w:t>14,2</w:t>
       </w:r>
       <w:r>
         <w:rPr>
@@ -8139,7 +7577,7 @@
           <w:sz w:val="28"/>
           <w:szCs w:val="28"/>
         </w:rPr>
-        <w:t>0,1</w:t>
+        <w:t>0,0</w:t>
       </w:r>
       <w:r>
         <w:rPr>
@@ -8149,7 +7587,7 @@
           <w:szCs w:val="28"/>
           <w:lang w:val="en-US"/>
         </w:rPr>
-        <w:t>3</w:t>
+        <w:t>8</w:t>
       </w:r>
       <w:r>
         <w:rPr>
@@ -8160,7 +7598,6 @@
         </w:rPr>
         <w:t xml:space="preserve"> </w:t>
       </w:r>
-      <w:proofErr w:type="spellStart"/>
       <w:r>
         <w:rPr>
           <w:rFonts w:ascii="Times New Roman" w:hAnsi="Times New Roman" w:cs="Times New Roman"/>
@@ -8169,7 +7606,6 @@
         </w:rPr>
         <w:t>грн</w:t>
       </w:r>
-      <w:proofErr w:type="spellEnd"/>
     </w:p>
     <w:p>
       <w:pPr>
@@ -8194,7 +7630,6 @@
           <w:szCs w:val="28"/>
         </w:rPr>
       </w:pPr>
-      <w:proofErr w:type="gramStart"/>
       <w:r>
         <w:rPr>
           <w:rFonts w:ascii="Times New Roman" w:hAnsi="Times New Roman" w:cs="Times New Roman"/>
@@ -8211,10 +7646,10 @@
           <w:szCs w:val="28"/>
         </w:rPr>
         <w:object w:dxaOrig="660" w:dyaOrig="380">
-          <v:shape id="_x0000_i1045" type="#_x0000_t75" style="width:32.75pt;height:18.7pt" o:ole="">
+          <v:shape id="_x0000_i1045" type="#_x0000_t75" style="width:32.65pt;height:18.4pt" o:ole="">
             <v:imagedata r:id="rId47" o:title=""/>
           </v:shape>
-          <o:OLEObject Type="Embed" ProgID="Equation.3" ShapeID="_x0000_i1045" DrawAspect="Content" ObjectID="_1525124544" r:id="rId48"/>
+          <o:OLEObject Type="Embed" ProgID="Equation.3" ShapeID="_x0000_i1045" DrawAspect="Content" ObjectID="_1525647484" r:id="rId48"/>
         </w:object>
       </w:r>
       <w:r>
@@ -8223,16 +7658,7 @@
           <w:sz w:val="28"/>
           <w:szCs w:val="28"/>
         </w:rPr>
-        <w:t xml:space="preserve"> –</w:t>
-      </w:r>
-      <w:proofErr w:type="gramEnd"/>
-      <w:r>
-        <w:rPr>
-          <w:rFonts w:ascii="Times New Roman" w:hAnsi="Times New Roman" w:cs="Times New Roman"/>
-          <w:sz w:val="28"/>
-          <w:szCs w:val="28"/>
-        </w:rPr>
-        <w:t xml:space="preserve"> часовая зарплата работника обслуживающего оборудование, грн.;</w:t>
+        <w:t xml:space="preserve"> – часовая зарплата работника обслуживающего оборудование, грн.;</w:t>
       </w:r>
     </w:p>
     <w:p>
@@ -8305,10 +7731,10 @@
           <w:szCs w:val="28"/>
         </w:rPr>
         <w:object w:dxaOrig="1680" w:dyaOrig="720">
-          <v:shape id="_x0000_i1046" type="#_x0000_t75" style="width:84.15pt;height:36.45pt" o:ole="">
+          <v:shape id="_x0000_i1046" type="#_x0000_t75" style="width:84.55pt;height:36.85pt" o:ole="">
             <v:imagedata r:id="rId49" o:title=""/>
           </v:shape>
-          <o:OLEObject Type="Embed" ProgID="Equation.3" ShapeID="_x0000_i1046" DrawAspect="Content" ObjectID="_1525124545" r:id="rId50"/>
+          <o:OLEObject Type="Embed" ProgID="Equation.3" ShapeID="_x0000_i1046" DrawAspect="Content" ObjectID="_1525647485" r:id="rId50"/>
         </w:object>
       </w:r>
       <w:r>
@@ -8347,25 +7773,7 @@
           <w:sz w:val="28"/>
           <w:szCs w:val="28"/>
         </w:rPr>
-        <w:t xml:space="preserve">ЗП </w:t>
-      </w:r>
-      <w:proofErr w:type="spellStart"/>
-      <w:r>
-        <w:rPr>
-          <w:rFonts w:ascii="Times New Roman" w:hAnsi="Times New Roman" w:cs="Times New Roman"/>
-          <w:sz w:val="28"/>
-          <w:szCs w:val="28"/>
-        </w:rPr>
-        <w:t>обсл</w:t>
-      </w:r>
-      <w:proofErr w:type="spellEnd"/>
-      <w:r>
-        <w:rPr>
-          <w:rFonts w:ascii="Times New Roman" w:hAnsi="Times New Roman" w:cs="Times New Roman"/>
-          <w:sz w:val="28"/>
-          <w:szCs w:val="28"/>
-        </w:rPr>
-        <w:t xml:space="preserve"> час =</w:t>
+        <w:t>ЗП обсл час =</w:t>
       </w:r>
       <w:r>
         <w:rPr>
@@ -8380,9 +7788,8 @@
           <w:rFonts w:ascii="Times New Roman" w:hAnsi="Times New Roman" w:cs="Times New Roman"/>
           <w:sz w:val="28"/>
           <w:szCs w:val="28"/>
-          <w:lang w:val="en-US"/>
-        </w:rPr>
-        <w:t>4100</w:t>
+        </w:rPr>
+        <w:t>2500</w:t>
       </w:r>
       <w:r>
         <w:rPr>
@@ -8399,7 +7806,7 @@
           <w:sz w:val="28"/>
           <w:szCs w:val="28"/>
         </w:rPr>
-        <w:t>2</w:t>
+        <w:t>14,2</w:t>
       </w:r>
       <w:r>
         <w:rPr>
@@ -8408,25 +7815,15 @@
           <w:sz w:val="28"/>
           <w:szCs w:val="28"/>
         </w:rPr>
-        <w:t xml:space="preserve">3,29 </w:t>
-      </w:r>
-      <w:proofErr w:type="spellStart"/>
-      <w:r>
-        <w:rPr>
-          <w:rFonts w:ascii="Times New Roman" w:hAnsi="Times New Roman" w:cs="Times New Roman"/>
-          <w:sz w:val="28"/>
-          <w:szCs w:val="28"/>
-        </w:rPr>
-        <w:t>грн</w:t>
-      </w:r>
-      <w:proofErr w:type="spellEnd"/>
-      <w:r>
-        <w:rPr>
-          <w:rFonts w:ascii="Times New Roman" w:hAnsi="Times New Roman" w:cs="Times New Roman"/>
-          <w:sz w:val="28"/>
-          <w:szCs w:val="28"/>
-        </w:rPr>
-        <w:t>/час</w:t>
+        <w:t xml:space="preserve"> </w:t>
+      </w:r>
+      <w:r>
+        <w:rPr>
+          <w:rFonts w:ascii="Times New Roman" w:hAnsi="Times New Roman" w:cs="Times New Roman"/>
+          <w:sz w:val="28"/>
+          <w:szCs w:val="28"/>
+        </w:rPr>
+        <w:t>грн/час</w:t>
       </w:r>
     </w:p>
     <w:p>
@@ -8451,7 +7848,6 @@
           <w:szCs w:val="28"/>
         </w:rPr>
       </w:pPr>
-      <w:proofErr w:type="gramStart"/>
       <w:r>
         <w:rPr>
           <w:rFonts w:ascii="Times New Roman" w:hAnsi="Times New Roman" w:cs="Times New Roman"/>
@@ -8468,10 +7864,10 @@
           <w:szCs w:val="28"/>
         </w:rPr>
         <w:object w:dxaOrig="680" w:dyaOrig="380">
-          <v:shape id="_x0000_i1047" type="#_x0000_t75" style="width:33.65pt;height:18.7pt" o:ole="">
+          <v:shape id="_x0000_i1047" type="#_x0000_t75" style="width:33.5pt;height:18.4pt" o:ole="">
             <v:imagedata r:id="rId51" o:title=""/>
           </v:shape>
-          <o:OLEObject Type="Embed" ProgID="Equation.3" ShapeID="_x0000_i1047" DrawAspect="Content" ObjectID="_1525124546" r:id="rId52"/>
+          <o:OLEObject Type="Embed" ProgID="Equation.3" ShapeID="_x0000_i1047" DrawAspect="Content" ObjectID="_1525647486" r:id="rId52"/>
         </w:object>
       </w:r>
       <w:r>
@@ -8480,34 +7876,7 @@
           <w:sz w:val="28"/>
           <w:szCs w:val="28"/>
         </w:rPr>
-        <w:t xml:space="preserve"> –</w:t>
-      </w:r>
-      <w:proofErr w:type="gramEnd"/>
-      <w:r>
-        <w:rPr>
-          <w:rFonts w:ascii="Times New Roman" w:hAnsi="Times New Roman" w:cs="Times New Roman"/>
-          <w:sz w:val="28"/>
-          <w:szCs w:val="28"/>
-        </w:rPr>
-        <w:t xml:space="preserve"> месячная зарплата к-</w:t>
-      </w:r>
-      <w:proofErr w:type="spellStart"/>
-      <w:r>
-        <w:rPr>
-          <w:rFonts w:ascii="Times New Roman" w:hAnsi="Times New Roman" w:cs="Times New Roman"/>
-          <w:sz w:val="28"/>
-          <w:szCs w:val="28"/>
-        </w:rPr>
-        <w:t>го</w:t>
-      </w:r>
-      <w:proofErr w:type="spellEnd"/>
-      <w:r>
-        <w:rPr>
-          <w:rFonts w:ascii="Times New Roman" w:hAnsi="Times New Roman" w:cs="Times New Roman"/>
-          <w:sz w:val="28"/>
-          <w:szCs w:val="28"/>
-        </w:rPr>
-        <w:t xml:space="preserve"> разработчика, грн.;</w:t>
+        <w:t xml:space="preserve"> – месячная зарплата к-го разработчика, грн.;</w:t>
       </w:r>
     </w:p>
     <w:p>
@@ -8529,10 +7898,10 @@
           <w:szCs w:val="28"/>
         </w:rPr>
         <w:object w:dxaOrig="400" w:dyaOrig="360">
-          <v:shape id="_x0000_i1048" type="#_x0000_t75" style="width:20.55pt;height:17.75pt" o:ole="">
+          <v:shape id="_x0000_i1048" type="#_x0000_t75" style="width:20.95pt;height:17.6pt" o:ole="">
             <v:imagedata r:id="rId53" o:title=""/>
           </v:shape>
-          <o:OLEObject Type="Embed" ProgID="Equation.3" ShapeID="_x0000_i1048" DrawAspect="Content" ObjectID="_1525124547" r:id="rId54"/>
+          <o:OLEObject Type="Embed" ProgID="Equation.3" ShapeID="_x0000_i1048" DrawAspect="Content" ObjectID="_1525647487" r:id="rId54"/>
         </w:object>
       </w:r>
       <w:r>
@@ -8614,10 +7983,10 @@
           <w:szCs w:val="28"/>
         </w:rPr>
         <w:object w:dxaOrig="940" w:dyaOrig="700">
-          <v:shape id="_x0000_i1049" type="#_x0000_t75" style="width:47.7pt;height:35.55pt" o:ole="">
+          <v:shape id="_x0000_i1049" type="#_x0000_t75" style="width:47.7pt;height:35.15pt" o:ole="">
             <v:imagedata r:id="rId55" o:title=""/>
           </v:shape>
-          <o:OLEObject Type="Embed" ProgID="Equation.3" ShapeID="_x0000_i1049" DrawAspect="Content" ObjectID="_1525124548" r:id="rId56"/>
+          <o:OLEObject Type="Embed" ProgID="Equation.3" ShapeID="_x0000_i1049" DrawAspect="Content" ObjectID="_1525647488" r:id="rId56"/>
         </w:object>
       </w:r>
       <w:r>
@@ -8724,16 +8093,7 @@
           <w:sz w:val="28"/>
           <w:szCs w:val="28"/>
         </w:rPr>
-        <w:t xml:space="preserve">где </w:t>
-      </w:r>
-      <w:proofErr w:type="spellStart"/>
-      <w:r>
-        <w:rPr>
-          <w:rFonts w:ascii="Times New Roman" w:hAnsi="Times New Roman" w:cs="Times New Roman"/>
-          <w:sz w:val="28"/>
-          <w:szCs w:val="28"/>
-        </w:rPr>
-        <w:t>N</w:t>
+        <w:t>где N</w:t>
       </w:r>
       <w:r>
         <w:rPr>
@@ -8744,7 +8104,6 @@
         </w:rPr>
         <w:t>то</w:t>
       </w:r>
-      <w:proofErr w:type="spellEnd"/>
       <w:r>
         <w:rPr>
           <w:rFonts w:ascii="Times New Roman" w:hAnsi="Times New Roman" w:cs="Times New Roman"/>
@@ -8773,10 +8132,10 @@
           <w:szCs w:val="28"/>
         </w:rPr>
         <w:object w:dxaOrig="400" w:dyaOrig="380">
-          <v:shape id="_x0000_i1050" type="#_x0000_t75" style="width:20.55pt;height:18.7pt" o:ole="">
+          <v:shape id="_x0000_i1050" type="#_x0000_t75" style="width:20.95pt;height:18.4pt" o:ole="">
             <v:imagedata r:id="rId57" o:title=""/>
           </v:shape>
-          <o:OLEObject Type="Embed" ProgID="Equation.3" ShapeID="_x0000_i1050" DrawAspect="Content" ObjectID="_1525124549" r:id="rId58"/>
+          <o:OLEObject Type="Embed" ProgID="Equation.3" ShapeID="_x0000_i1050" DrawAspect="Content" ObjectID="_1525647489" r:id="rId58"/>
         </w:object>
       </w:r>
       <w:r>
@@ -8884,10 +8243,10 @@
           <w:szCs w:val="28"/>
         </w:rPr>
         <w:object w:dxaOrig="2000" w:dyaOrig="360">
-          <v:shape id="_x0000_i1051" type="#_x0000_t75" style="width:100.05pt;height:17.75pt" o:ole="" fillcolor="window">
+          <v:shape id="_x0000_i1051" type="#_x0000_t75" style="width:100.45pt;height:17.6pt" o:ole="" fillcolor="window">
             <v:imagedata r:id="rId59" o:title=""/>
           </v:shape>
-          <o:OLEObject Type="Embed" ProgID="Equation.3" ShapeID="_x0000_i1051" DrawAspect="Content" ObjectID="_1525124550" r:id="rId60"/>
+          <o:OLEObject Type="Embed" ProgID="Equation.3" ShapeID="_x0000_i1051" DrawAspect="Content" ObjectID="_1525647490" r:id="rId60"/>
         </w:object>
       </w:r>
       <w:r>
@@ -8985,7 +8344,23 @@
           <w:sz w:val="28"/>
           <w:szCs w:val="28"/>
         </w:rPr>
-        <w:t>820,12</w:t>
+        <w:t xml:space="preserve">20428,2 </w:t>
+      </w:r>
+      <w:r>
+        <w:rPr>
+          <w:rFonts w:ascii="Times New Roman" w:hAnsi="Times New Roman" w:cs="Times New Roman"/>
+          <w:sz w:val="28"/>
+          <w:szCs w:val="28"/>
+        </w:rPr>
+        <w:t>=</w:t>
+      </w:r>
+      <w:r>
+        <w:rPr>
+          <w:rFonts w:ascii="Times New Roman" w:hAnsi="Times New Roman" w:cs="Times New Roman"/>
+          <w:sz w:val="28"/>
+          <w:szCs w:val="28"/>
+        </w:rPr>
+        <w:t xml:space="preserve"> </w:t>
       </w:r>
       <w:r>
         <w:rPr>
@@ -8994,6 +8369,15 @@
           <w:sz w:val="28"/>
           <w:szCs w:val="28"/>
         </w:rPr>
+        <w:t>21988,2</w:t>
+      </w:r>
+      <w:r>
+        <w:rPr>
+          <w:rFonts w:ascii="Times New Roman" w:hAnsi="Times New Roman" w:cs="Times New Roman"/>
+          <w:bCs/>
+          <w:sz w:val="28"/>
+          <w:szCs w:val="28"/>
+        </w:rPr>
         <w:t xml:space="preserve"> </w:t>
       </w:r>
       <w:r>
@@ -9002,44 +8386,8 @@
           <w:sz w:val="28"/>
           <w:szCs w:val="28"/>
         </w:rPr>
-        <w:t>=</w:t>
-      </w:r>
-      <w:r>
-        <w:rPr>
-          <w:rFonts w:ascii="Times New Roman" w:hAnsi="Times New Roman" w:cs="Times New Roman"/>
-          <w:sz w:val="28"/>
-          <w:szCs w:val="28"/>
-        </w:rPr>
-        <w:t xml:space="preserve"> </w:t>
-      </w:r>
-      <w:r>
-        <w:rPr>
-          <w:rFonts w:ascii="Times New Roman" w:hAnsi="Times New Roman" w:cs="Times New Roman"/>
-          <w:bCs/>
-          <w:sz w:val="28"/>
-          <w:szCs w:val="28"/>
-        </w:rPr>
-        <w:t>2380,12</w:t>
-      </w:r>
-      <w:r>
-        <w:rPr>
-          <w:rFonts w:ascii="Times New Roman" w:hAnsi="Times New Roman" w:cs="Times New Roman"/>
-          <w:bCs/>
-          <w:sz w:val="28"/>
-          <w:szCs w:val="28"/>
-        </w:rPr>
-        <w:t xml:space="preserve"> </w:t>
-      </w:r>
-      <w:proofErr w:type="spellStart"/>
-      <w:r>
-        <w:rPr>
-          <w:rFonts w:ascii="Times New Roman" w:hAnsi="Times New Roman" w:cs="Times New Roman"/>
-          <w:sz w:val="28"/>
-          <w:szCs w:val="28"/>
-        </w:rPr>
         <w:t>грн</w:t>
       </w:r>
-      <w:proofErr w:type="spellEnd"/>
     </w:p>
     <w:p>
       <w:pPr>
@@ -9063,7 +8411,6 @@
           <w:szCs w:val="28"/>
         </w:rPr>
       </w:pPr>
-      <w:proofErr w:type="gramStart"/>
       <w:r>
         <w:rPr>
           <w:rFonts w:ascii="Times New Roman" w:hAnsi="Times New Roman" w:cs="Times New Roman"/>
@@ -9080,10 +8427,10 @@
           <w:szCs w:val="28"/>
         </w:rPr>
         <w:object w:dxaOrig="540" w:dyaOrig="360">
-          <v:shape id="_x0000_i1052" type="#_x0000_t75" style="width:27.1pt;height:17.75pt" o:ole="">
+          <v:shape id="_x0000_i1052" type="#_x0000_t75" style="width:26.8pt;height:17.6pt" o:ole="">
             <v:imagedata r:id="rId61" o:title=""/>
           </v:shape>
-          <o:OLEObject Type="Embed" ProgID="Equation.3" ShapeID="_x0000_i1052" DrawAspect="Content" ObjectID="_1525124551" r:id="rId62"/>
+          <o:OLEObject Type="Embed" ProgID="Equation.3" ShapeID="_x0000_i1052" DrawAspect="Content" ObjectID="_1525647491" r:id="rId62"/>
         </w:object>
       </w:r>
       <w:r>
@@ -9092,34 +8439,7 @@
           <w:sz w:val="28"/>
           <w:szCs w:val="28"/>
         </w:rPr>
-        <w:t xml:space="preserve"> –</w:t>
-      </w:r>
-      <w:proofErr w:type="gramEnd"/>
-      <w:r>
-        <w:rPr>
-          <w:rFonts w:ascii="Times New Roman" w:hAnsi="Times New Roman" w:cs="Times New Roman"/>
-          <w:sz w:val="28"/>
-          <w:szCs w:val="28"/>
-        </w:rPr>
-        <w:t xml:space="preserve"> стоимость помещения, </w:t>
-      </w:r>
-      <w:proofErr w:type="spellStart"/>
-      <w:r>
-        <w:rPr>
-          <w:rFonts w:ascii="Times New Roman" w:hAnsi="Times New Roman" w:cs="Times New Roman"/>
-          <w:sz w:val="28"/>
-          <w:szCs w:val="28"/>
-        </w:rPr>
-        <w:t>грн</w:t>
-      </w:r>
-      <w:proofErr w:type="spellEnd"/>
-      <w:r>
-        <w:rPr>
-          <w:rFonts w:ascii="Times New Roman" w:hAnsi="Times New Roman" w:cs="Times New Roman"/>
-          <w:sz w:val="28"/>
-          <w:szCs w:val="28"/>
-        </w:rPr>
-        <w:t>;</w:t>
+        <w:t xml:space="preserve"> – стоимость помещения, грн;</w:t>
       </w:r>
     </w:p>
     <w:p>
@@ -9311,10 +8631,10 @@
           <w:szCs w:val="28"/>
         </w:rPr>
         <w:object w:dxaOrig="1620" w:dyaOrig="360">
-          <v:shape id="_x0000_i1053" type="#_x0000_t75" style="width:81.35pt;height:17.75pt" o:ole="">
+          <v:shape id="_x0000_i1053" type="#_x0000_t75" style="width:81.2pt;height:17.6pt" o:ole="">
             <v:imagedata r:id="rId63" o:title=""/>
           </v:shape>
-          <o:OLEObject Type="Embed" ProgID="Equation.3" ShapeID="_x0000_i1053" DrawAspect="Content" ObjectID="_1525124552" r:id="rId64"/>
+          <o:OLEObject Type="Embed" ProgID="Equation.3" ShapeID="_x0000_i1053" DrawAspect="Content" ObjectID="_1525647492" r:id="rId64"/>
         </w:object>
       </w:r>
       <w:r>
@@ -9353,25 +8673,7 @@
           <w:sz w:val="28"/>
           <w:szCs w:val="28"/>
         </w:rPr>
-        <w:t xml:space="preserve">ОС </w:t>
-      </w:r>
-      <w:proofErr w:type="spellStart"/>
-      <w:r>
-        <w:rPr>
-          <w:rFonts w:ascii="Times New Roman" w:hAnsi="Times New Roman" w:cs="Times New Roman"/>
-          <w:sz w:val="28"/>
-          <w:szCs w:val="28"/>
-        </w:rPr>
-        <w:t>зд</w:t>
-      </w:r>
-      <w:proofErr w:type="spellEnd"/>
-      <w:r>
-        <w:rPr>
-          <w:rFonts w:ascii="Times New Roman" w:hAnsi="Times New Roman" w:cs="Times New Roman"/>
-          <w:sz w:val="28"/>
-          <w:szCs w:val="28"/>
-        </w:rPr>
-        <w:t xml:space="preserve"> =</w:t>
+        <w:t>ОС зд =</w:t>
       </w:r>
       <w:r>
         <w:rPr>
@@ -9438,7 +8740,6 @@
         </w:rPr>
         <w:t xml:space="preserve"> </w:t>
       </w:r>
-      <w:proofErr w:type="spellStart"/>
       <w:r>
         <w:rPr>
           <w:rFonts w:ascii="Times New Roman" w:hAnsi="Times New Roman" w:cs="Times New Roman"/>
@@ -9447,7 +8748,6 @@
         </w:rPr>
         <w:t>грн</w:t>
       </w:r>
-      <w:proofErr w:type="spellEnd"/>
     </w:p>
     <w:p>
       <w:pPr>
@@ -9475,23 +8775,7 @@
           <w:sz w:val="28"/>
           <w:szCs w:val="28"/>
         </w:rPr>
-        <w:t xml:space="preserve">где S – площадь здания, </w:t>
-      </w:r>
-      <w:proofErr w:type="gramStart"/>
-      <w:r>
-        <w:rPr>
-          <w:sz w:val="28"/>
-          <w:szCs w:val="28"/>
-        </w:rPr>
-        <w:t>помещения ,</w:t>
-      </w:r>
-      <w:proofErr w:type="gramEnd"/>
-      <w:r>
-        <w:rPr>
-          <w:sz w:val="28"/>
-          <w:szCs w:val="28"/>
-        </w:rPr>
-        <w:t xml:space="preserve"> м</w:t>
+        <w:t>где S – площадь здания, помещения , м</w:t>
       </w:r>
       <w:r>
         <w:rPr>
@@ -9526,7 +8810,6 @@
         </w:rPr>
         <w:t>См</w:t>
       </w:r>
-      <w:proofErr w:type="gramStart"/>
       <w:r>
         <w:rPr>
           <w:sz w:val="28"/>
@@ -9540,15 +8823,7 @@
           <w:sz w:val="28"/>
           <w:szCs w:val="28"/>
         </w:rPr>
-        <w:t xml:space="preserve"> -</w:t>
-      </w:r>
-      <w:proofErr w:type="gramEnd"/>
-      <w:r>
-        <w:rPr>
-          <w:sz w:val="28"/>
-          <w:szCs w:val="28"/>
-        </w:rPr>
-        <w:t xml:space="preserve"> стоимость </w:t>
+        <w:t xml:space="preserve"> - стоимость </w:t>
       </w:r>
       <w:smartTag w:uri="urn:schemas-microsoft-com:office:smarttags" w:element="metricconverter">
         <w:smartTagPr>
@@ -9670,7 +8945,6 @@
         </w:rPr>
         <w:t xml:space="preserve"> </w:t>
       </w:r>
-      <w:proofErr w:type="spellStart"/>
       <w:r>
         <w:rPr>
           <w:rFonts w:ascii="Times New Roman" w:hAnsi="Times New Roman" w:cs="Times New Roman"/>
@@ -9679,7 +8953,6 @@
         </w:rPr>
         <w:t>грн</w:t>
       </w:r>
-      <w:proofErr w:type="spellEnd"/>
     </w:p>
     <w:p>
       <w:pPr>
@@ -9769,11 +9042,37 @@
           <w:sz w:val="28"/>
           <w:szCs w:val="28"/>
         </w:rPr>
-        <w:t>0</w:t>
-      </w:r>
-      <w:r>
-        <w:rPr>
-          <w:rFonts w:ascii="Times New Roman" w:hAnsi="Times New Roman" w:cs="Times New Roman"/>
+        <w:t xml:space="preserve">0 </w:t>
+      </w:r>
+      <w:r>
+        <w:rPr>
+          <w:rFonts w:ascii="Times New Roman" w:hAnsi="Times New Roman" w:cs="Times New Roman"/>
+          <w:sz w:val="28"/>
+          <w:szCs w:val="28"/>
+        </w:rPr>
+        <w:t>+12227</w:t>
+      </w:r>
+      <w:r>
+        <w:rPr>
+          <w:rFonts w:ascii="Times New Roman" w:hAnsi="Times New Roman" w:cs="Times New Roman"/>
+          <w:sz w:val="28"/>
+          <w:szCs w:val="28"/>
+        </w:rPr>
+        <w:t xml:space="preserve"> = </w:t>
+      </w:r>
+      <w:r>
+        <w:rPr>
+          <w:rFonts w:ascii="Times New Roman" w:hAnsi="Times New Roman" w:cs="Times New Roman"/>
+          <w:bCs/>
+          <w:sz w:val="28"/>
+          <w:szCs w:val="28"/>
+        </w:rPr>
+        <w:t>20428,2</w:t>
+      </w:r>
+      <w:r>
+        <w:rPr>
+          <w:rFonts w:ascii="Times New Roman" w:hAnsi="Times New Roman" w:cs="Times New Roman"/>
+          <w:bCs/>
           <w:sz w:val="28"/>
           <w:szCs w:val="28"/>
         </w:rPr>
@@ -9785,36 +9084,8 @@
           <w:sz w:val="28"/>
           <w:szCs w:val="28"/>
         </w:rPr>
-        <w:t xml:space="preserve">*0,1 = </w:t>
-      </w:r>
-      <w:r>
-        <w:rPr>
-          <w:rFonts w:ascii="Times New Roman" w:hAnsi="Times New Roman" w:cs="Times New Roman"/>
-          <w:bCs/>
-          <w:sz w:val="28"/>
-          <w:szCs w:val="28"/>
-        </w:rPr>
-        <w:t>820,12</w:t>
-      </w:r>
-      <w:r>
-        <w:rPr>
-          <w:rFonts w:ascii="Times New Roman" w:hAnsi="Times New Roman" w:cs="Times New Roman"/>
-          <w:bCs/>
-          <w:sz w:val="28"/>
-          <w:szCs w:val="28"/>
-        </w:rPr>
-        <w:t xml:space="preserve"> </w:t>
-      </w:r>
-      <w:proofErr w:type="spellStart"/>
-      <w:r>
-        <w:rPr>
-          <w:rFonts w:ascii="Times New Roman" w:hAnsi="Times New Roman" w:cs="Times New Roman"/>
-          <w:sz w:val="28"/>
-          <w:szCs w:val="28"/>
-        </w:rPr>
         <w:t>грн</w:t>
       </w:r>
-      <w:proofErr w:type="spellEnd"/>
     </w:p>
     <w:p>
       <w:pPr>
@@ -9826,8 +9097,6 @@
           <w:szCs w:val="28"/>
         </w:rPr>
       </w:pPr>
-      <w:bookmarkStart w:id="1" w:name="_GoBack"/>
-      <w:bookmarkEnd w:id="1"/>
     </w:p>
     <w:sectPr>
       <w:pgSz w:w="11906" w:h="16838"/>
@@ -11635,6 +10904,7 @@
   <w:style w:type="character" w:default="1" w:styleId="a2">
     <w:name w:val="Default Paragraph Font"/>
     <w:uiPriority w:val="1"/>
+    <w:semiHidden/>
     <w:unhideWhenUsed/>
   </w:style>
   <w:style w:type="table" w:default="1" w:styleId="a3">

</xml_diff>

<commit_message>
Added open activity context on notification click; Rename app; Update docs
</commit_message>
<xml_diff>
--- a/doc/eco/calculation.docx
+++ b/doc/eco/calculation.docx
@@ -169,6 +169,7 @@
                 <w:szCs w:val="28"/>
               </w:rPr>
             </w:pPr>
+            <w:proofErr w:type="spellStart"/>
             <w:r>
               <w:rPr>
                 <w:rFonts w:ascii="Times New Roman" w:hAnsi="Times New Roman" w:cs="Times New Roman"/>
@@ -177,6 +178,7 @@
               </w:rPr>
               <w:t>грн</w:t>
             </w:r>
+            <w:proofErr w:type="spellEnd"/>
           </w:p>
         </w:tc>
       </w:tr>
@@ -279,6 +281,7 @@
                 <w:szCs w:val="28"/>
               </w:rPr>
             </w:pPr>
+            <w:proofErr w:type="spellStart"/>
             <w:r>
               <w:rPr>
                 <w:rFonts w:ascii="Times New Roman" w:hAnsi="Times New Roman" w:cs="Times New Roman"/>
@@ -287,6 +290,7 @@
               </w:rPr>
               <w:t>грн</w:t>
             </w:r>
+            <w:proofErr w:type="spellEnd"/>
           </w:p>
         </w:tc>
       </w:tr>
@@ -314,8 +318,18 @@
                 <w:sz w:val="28"/>
                 <w:szCs w:val="28"/>
               </w:rPr>
-              <w:t>ЗП мес</w:t>
+              <w:t xml:space="preserve">ЗП </w:t>
             </w:r>
+            <w:proofErr w:type="spellStart"/>
+            <w:r>
+              <w:rPr>
+                <w:rFonts w:ascii="Times New Roman" w:hAnsi="Times New Roman" w:cs="Times New Roman"/>
+                <w:sz w:val="28"/>
+                <w:szCs w:val="28"/>
+              </w:rPr>
+              <w:t>мес</w:t>
+            </w:r>
+            <w:proofErr w:type="spellEnd"/>
           </w:p>
         </w:tc>
         <w:tc>
@@ -391,6 +405,7 @@
                 <w:szCs w:val="28"/>
               </w:rPr>
             </w:pPr>
+            <w:proofErr w:type="spellStart"/>
             <w:r>
               <w:rPr>
                 <w:rFonts w:ascii="Times New Roman" w:hAnsi="Times New Roman" w:cs="Times New Roman"/>
@@ -399,6 +414,7 @@
               </w:rPr>
               <w:t>грн</w:t>
             </w:r>
+            <w:proofErr w:type="spellEnd"/>
           </w:p>
         </w:tc>
       </w:tr>
@@ -611,6 +627,7 @@
                 <w:szCs w:val="28"/>
               </w:rPr>
             </w:pPr>
+            <w:proofErr w:type="spellStart"/>
             <w:r>
               <w:rPr>
                 <w:rFonts w:ascii="Times New Roman" w:hAnsi="Times New Roman" w:cs="Times New Roman"/>
@@ -619,6 +636,7 @@
               </w:rPr>
               <w:t>шт</w:t>
             </w:r>
+            <w:proofErr w:type="spellEnd"/>
           </w:p>
         </w:tc>
       </w:tr>
@@ -646,8 +664,18 @@
                 <w:sz w:val="28"/>
                 <w:szCs w:val="28"/>
               </w:rPr>
-              <w:t>ЗП обсл</w:t>
+              <w:t xml:space="preserve">ЗП </w:t>
             </w:r>
+            <w:proofErr w:type="spellStart"/>
+            <w:r>
+              <w:rPr>
+                <w:rFonts w:ascii="Times New Roman" w:hAnsi="Times New Roman" w:cs="Times New Roman"/>
+                <w:sz w:val="28"/>
+                <w:szCs w:val="28"/>
+              </w:rPr>
+              <w:t>обсл</w:t>
+            </w:r>
+            <w:proofErr w:type="spellEnd"/>
           </w:p>
         </w:tc>
         <w:tc>
@@ -702,7 +730,25 @@
                 <w:sz w:val="28"/>
                 <w:szCs w:val="28"/>
               </w:rPr>
-              <w:t>зарплата работника обслуживающего оборудование</w:t>
+              <w:t xml:space="preserve">зарплата </w:t>
+            </w:r>
+            <w:proofErr w:type="gramStart"/>
+            <w:r>
+              <w:rPr>
+                <w:rFonts w:ascii="Times New Roman" w:hAnsi="Times New Roman" w:cs="Times New Roman"/>
+                <w:sz w:val="28"/>
+                <w:szCs w:val="28"/>
+              </w:rPr>
+              <w:t>работника</w:t>
+            </w:r>
+            <w:proofErr w:type="gramEnd"/>
+            <w:r>
+              <w:rPr>
+                <w:rFonts w:ascii="Times New Roman" w:hAnsi="Times New Roman" w:cs="Times New Roman"/>
+                <w:sz w:val="28"/>
+                <w:szCs w:val="28"/>
+              </w:rPr>
+              <w:t xml:space="preserve"> обслуживающего оборудование</w:t>
             </w:r>
           </w:p>
         </w:tc>
@@ -723,6 +769,7 @@
                 <w:szCs w:val="28"/>
               </w:rPr>
             </w:pPr>
+            <w:proofErr w:type="spellStart"/>
             <w:r>
               <w:rPr>
                 <w:rFonts w:ascii="Times New Roman" w:hAnsi="Times New Roman" w:cs="Times New Roman"/>
@@ -731,6 +778,7 @@
               </w:rPr>
               <w:t>грн</w:t>
             </w:r>
+            <w:proofErr w:type="spellEnd"/>
           </w:p>
         </w:tc>
       </w:tr>
@@ -943,6 +991,7 @@
                 <w:szCs w:val="28"/>
               </w:rPr>
             </w:pPr>
+            <w:proofErr w:type="spellStart"/>
             <w:r>
               <w:rPr>
                 <w:rFonts w:ascii="Times New Roman" w:hAnsi="Times New Roman" w:cs="Times New Roman"/>
@@ -951,6 +1000,7 @@
               </w:rPr>
               <w:t>грн</w:t>
             </w:r>
+            <w:proofErr w:type="spellEnd"/>
           </w:p>
         </w:tc>
       </w:tr>
@@ -972,6 +1022,7 @@
                 <w:szCs w:val="28"/>
               </w:rPr>
             </w:pPr>
+            <w:proofErr w:type="spellStart"/>
             <w:r>
               <w:rPr>
                 <w:rFonts w:ascii="Times New Roman" w:hAnsi="Times New Roman" w:cs="Times New Roman"/>
@@ -980,6 +1031,7 @@
               </w:rPr>
               <w:t>Тр</w:t>
             </w:r>
+            <w:proofErr w:type="spellEnd"/>
           </w:p>
         </w:tc>
         <w:tc>
@@ -1081,6 +1133,7 @@
                 <w:szCs w:val="28"/>
               </w:rPr>
             </w:pPr>
+            <w:proofErr w:type="spellStart"/>
             <w:r>
               <w:rPr>
                 <w:rFonts w:ascii="Times New Roman" w:hAnsi="Times New Roman" w:cs="Times New Roman"/>
@@ -1089,6 +1142,7 @@
               </w:rPr>
               <w:t>ЗПруч</w:t>
             </w:r>
+            <w:proofErr w:type="spellEnd"/>
           </w:p>
         </w:tc>
         <w:tc>
@@ -1485,8 +1539,18 @@
                 <w:sz w:val="28"/>
                 <w:szCs w:val="28"/>
               </w:rPr>
-              <w:t>F к мес</w:t>
+              <w:t xml:space="preserve">F к </w:t>
             </w:r>
+            <w:proofErr w:type="spellStart"/>
+            <w:r>
+              <w:rPr>
+                <w:rFonts w:ascii="Times New Roman" w:hAnsi="Times New Roman" w:cs="Times New Roman"/>
+                <w:sz w:val="28"/>
+                <w:szCs w:val="28"/>
+              </w:rPr>
+              <w:t>мес</w:t>
+            </w:r>
+            <w:proofErr w:type="spellEnd"/>
           </w:p>
         </w:tc>
         <w:tc>
@@ -1586,6 +1650,7 @@
                 <w:szCs w:val="28"/>
               </w:rPr>
             </w:pPr>
+            <w:proofErr w:type="spellStart"/>
             <w:r>
               <w:rPr>
                 <w:rFonts w:ascii="Times New Roman" w:hAnsi="Times New Roman" w:cs="Times New Roman"/>
@@ -1594,6 +1659,7 @@
               </w:rPr>
               <w:t>Кзп</w:t>
             </w:r>
+            <w:proofErr w:type="spellEnd"/>
           </w:p>
         </w:tc>
         <w:tc>
@@ -1685,6 +1751,7 @@
                 <w:szCs w:val="28"/>
               </w:rPr>
             </w:pPr>
+            <w:proofErr w:type="spellStart"/>
             <w:r>
               <w:rPr>
                 <w:rFonts w:ascii="Times New Roman" w:hAnsi="Times New Roman" w:cs="Times New Roman"/>
@@ -1693,6 +1760,7 @@
               </w:rPr>
               <w:t>Тэкспл</w:t>
             </w:r>
+            <w:proofErr w:type="spellEnd"/>
           </w:p>
         </w:tc>
         <w:tc>
@@ -1942,7 +2010,25 @@
                 <w:sz w:val="28"/>
                 <w:szCs w:val="28"/>
               </w:rPr>
-              <w:t>годовой фонд времени работы i-го оборудования</w:t>
+              <w:t>годовой фонд времени работы i-</w:t>
+            </w:r>
+            <w:proofErr w:type="spellStart"/>
+            <w:r>
+              <w:rPr>
+                <w:rFonts w:ascii="Times New Roman" w:hAnsi="Times New Roman" w:cs="Times New Roman"/>
+                <w:sz w:val="28"/>
+                <w:szCs w:val="28"/>
+              </w:rPr>
+              <w:t>го</w:t>
+            </w:r>
+            <w:proofErr w:type="spellEnd"/>
+            <w:r>
+              <w:rPr>
+                <w:rFonts w:ascii="Times New Roman" w:hAnsi="Times New Roman" w:cs="Times New Roman"/>
+                <w:sz w:val="28"/>
+                <w:szCs w:val="28"/>
+              </w:rPr>
+              <w:t xml:space="preserve"> оборудования</w:t>
             </w:r>
           </w:p>
         </w:tc>
@@ -1990,6 +2076,7 @@
                 <w:szCs w:val="28"/>
               </w:rPr>
             </w:pPr>
+            <w:proofErr w:type="spellStart"/>
             <w:r>
               <w:rPr>
                 <w:rFonts w:ascii="Times New Roman" w:hAnsi="Times New Roman" w:cs="Times New Roman"/>
@@ -1998,6 +2085,7 @@
               </w:rPr>
               <w:t>Рэ</w:t>
             </w:r>
+            <w:proofErr w:type="spellEnd"/>
           </w:p>
         </w:tc>
         <w:tc>
@@ -2097,6 +2185,7 @@
                 <w:szCs w:val="28"/>
               </w:rPr>
             </w:pPr>
+            <w:proofErr w:type="spellStart"/>
             <w:r>
               <w:rPr>
                 <w:rFonts w:ascii="Times New Roman" w:hAnsi="Times New Roman" w:cs="Times New Roman"/>
@@ -2105,6 +2194,7 @@
               </w:rPr>
               <w:t>СкВт</w:t>
             </w:r>
+            <w:proofErr w:type="spellEnd"/>
           </w:p>
         </w:tc>
         <w:tc>
@@ -2263,7 +2353,27 @@
                 <w:sz w:val="28"/>
                 <w:szCs w:val="28"/>
               </w:rPr>
-              <w:t>коэффициент, учитывающий затраты на содержание помещений (освещение,отопление, уборка, охрана)</w:t>
+              <w:t>коэффициент, учитывающий затраты на содержание помещений (</w:t>
+            </w:r>
+            <w:proofErr w:type="spellStart"/>
+            <w:proofErr w:type="gramStart"/>
+            <w:r>
+              <w:rPr>
+                <w:rFonts w:ascii="Times New Roman" w:hAnsi="Times New Roman" w:cs="Times New Roman"/>
+                <w:sz w:val="28"/>
+                <w:szCs w:val="28"/>
+              </w:rPr>
+              <w:t>освещение,отопление</w:t>
+            </w:r>
+            <w:proofErr w:type="spellEnd"/>
+            <w:proofErr w:type="gramEnd"/>
+            <w:r>
+              <w:rPr>
+                <w:rFonts w:ascii="Times New Roman" w:hAnsi="Times New Roman" w:cs="Times New Roman"/>
+                <w:sz w:val="28"/>
+                <w:szCs w:val="28"/>
+              </w:rPr>
+              <w:t>, уборка, охрана)</w:t>
             </w:r>
           </w:p>
         </w:tc>
@@ -2488,12 +2598,21 @@
         </w:rPr>
         <w:t xml:space="preserve">Разработка </w:t>
       </w:r>
-      <w:r>
-        <w:rPr>
-          <w:sz w:val="28"/>
-          <w:szCs w:val="28"/>
-        </w:rPr>
-        <w:t>трекниг-системы</w:t>
+      <w:proofErr w:type="spellStart"/>
+      <w:r>
+        <w:rPr>
+          <w:sz w:val="28"/>
+          <w:szCs w:val="28"/>
+        </w:rPr>
+        <w:t>трекниг</w:t>
+      </w:r>
+      <w:proofErr w:type="spellEnd"/>
+      <w:r>
+        <w:rPr>
+          <w:sz w:val="28"/>
+          <w:szCs w:val="28"/>
+        </w:rPr>
+        <w:t>-системы</w:t>
       </w:r>
       <w:r>
         <w:rPr>
@@ -2748,8 +2867,36 @@
           <w:sz w:val="28"/>
           <w:szCs w:val="28"/>
         </w:rPr>
-        <w:t>Приложение для он-лайн геокодинг</w:t>
-      </w:r>
+        <w:t xml:space="preserve">Приложение для </w:t>
+      </w:r>
+      <w:proofErr w:type="gramStart"/>
+      <w:r>
+        <w:rPr>
+          <w:rFonts w:ascii="Times New Roman" w:hAnsi="Times New Roman" w:cs="Times New Roman"/>
+          <w:sz w:val="28"/>
+          <w:szCs w:val="28"/>
+        </w:rPr>
+        <w:t>он-лайн</w:t>
+      </w:r>
+      <w:proofErr w:type="gramEnd"/>
+      <w:r>
+        <w:rPr>
+          <w:rFonts w:ascii="Times New Roman" w:hAnsi="Times New Roman" w:cs="Times New Roman"/>
+          <w:sz w:val="28"/>
+          <w:szCs w:val="28"/>
+        </w:rPr>
+        <w:t xml:space="preserve"> </w:t>
+      </w:r>
+      <w:proofErr w:type="spellStart"/>
+      <w:r>
+        <w:rPr>
+          <w:rFonts w:ascii="Times New Roman" w:hAnsi="Times New Roman" w:cs="Times New Roman"/>
+          <w:sz w:val="28"/>
+          <w:szCs w:val="28"/>
+        </w:rPr>
+        <w:t>геокодинг</w:t>
+      </w:r>
+      <w:proofErr w:type="spellEnd"/>
       <w:r>
         <w:rPr>
           <w:rFonts w:ascii="Times New Roman" w:hAnsi="Times New Roman" w:cs="Times New Roman"/>
@@ -2853,7 +3000,7 @@
           <v:shape id="_x0000_i1025" type="#_x0000_t75" style="width:92.95pt;height:17.6pt" o:ole="">
             <v:imagedata r:id="rId5" o:title=""/>
           </v:shape>
-          <o:OLEObject Type="Embed" ProgID="Equation.3" ShapeID="_x0000_i1025" DrawAspect="Content" ObjectID="_1525647464" r:id="rId6"/>
+          <o:OLEObject Type="Embed" ProgID="Equation.3" ShapeID="_x0000_i1025" DrawAspect="Content" ObjectID="_1525765625" r:id="rId6"/>
         </w:object>
       </w:r>
       <w:r>
@@ -2949,7 +3096,15 @@
           <w:sz w:val="28"/>
           <w:szCs w:val="28"/>
         </w:rPr>
-        <w:t>40392,45</w:t>
+        <w:t>22007,07</w:t>
+      </w:r>
+      <w:r>
+        <w:rPr>
+          <w:rFonts w:ascii="Times New Roman" w:hAnsi="Times New Roman" w:cs="Times New Roman"/>
+          <w:sz w:val="28"/>
+          <w:szCs w:val="28"/>
+        </w:rPr>
+        <w:t xml:space="preserve">= </w:t>
       </w:r>
       <w:r>
         <w:rPr>
@@ -2958,36 +3113,19 @@
           <w:sz w:val="28"/>
           <w:szCs w:val="28"/>
         </w:rPr>
+        <w:t>42435,27</w:t>
+      </w:r>
+      <w:r>
+        <w:rPr>
+          <w:rFonts w:ascii="Times New Roman" w:hAnsi="Times New Roman" w:cs="Times New Roman"/>
+          <w:bCs/>
+          <w:sz w:val="28"/>
+          <w:szCs w:val="28"/>
+          <w:lang w:val="en-US"/>
+        </w:rPr>
         <w:t xml:space="preserve"> </w:t>
       </w:r>
-      <w:r>
-        <w:rPr>
-          <w:rFonts w:ascii="Times New Roman" w:hAnsi="Times New Roman" w:cs="Times New Roman"/>
-          <w:sz w:val="28"/>
-          <w:szCs w:val="28"/>
-        </w:rPr>
-        <w:t xml:space="preserve">= </w:t>
-      </w:r>
-      <w:r>
-        <w:rPr>
-          <w:rFonts w:ascii="Times New Roman" w:hAnsi="Times New Roman" w:cs="Times New Roman"/>
-          <w:bCs/>
-          <w:sz w:val="28"/>
-          <w:szCs w:val="28"/>
-        </w:rPr>
-        <w:t>60820,65</w:t>
-      </w:r>
-      <w:r>
-        <w:rPr>
-          <w:rFonts w:ascii="Times New Roman" w:hAnsi="Times New Roman" w:cs="Times New Roman"/>
-          <w:bCs/>
-          <w:sz w:val="28"/>
-          <w:szCs w:val="28"/>
-        </w:rPr>
-        <w:t xml:space="preserve"> </w:t>
-      </w:r>
-      <w:bookmarkStart w:id="1" w:name="_GoBack"/>
-      <w:bookmarkEnd w:id="1"/>
+      <w:proofErr w:type="spellStart"/>
       <w:r>
         <w:rPr>
           <w:rFonts w:ascii="Times New Roman" w:hAnsi="Times New Roman" w:cs="Times New Roman"/>
@@ -2996,6 +3134,7 @@
         </w:rPr>
         <w:t>грн</w:t>
       </w:r>
+      <w:proofErr w:type="spellEnd"/>
     </w:p>
     <w:p>
       <w:pPr>
@@ -3071,15 +3210,34 @@
           <w:szCs w:val="28"/>
           <w:vertAlign w:val="subscript"/>
         </w:rPr>
-        <w:t xml:space="preserve">2 – </w:t>
-      </w:r>
-      <w:r>
-        <w:rPr>
-          <w:rFonts w:ascii="Times New Roman" w:hAnsi="Times New Roman" w:cs="Times New Roman"/>
-          <w:sz w:val="28"/>
-          <w:szCs w:val="28"/>
-        </w:rPr>
-        <w:t xml:space="preserve"> затраты на лицензионные программные продукты, грн.;</w:t>
+        <w:t xml:space="preserve">2 </w:t>
+      </w:r>
+      <w:proofErr w:type="gramStart"/>
+      <w:r>
+        <w:rPr>
+          <w:rFonts w:ascii="Times New Roman" w:hAnsi="Times New Roman" w:cs="Times New Roman"/>
+          <w:sz w:val="28"/>
+          <w:szCs w:val="28"/>
+          <w:vertAlign w:val="subscript"/>
+        </w:rPr>
+        <w:t xml:space="preserve">– </w:t>
+      </w:r>
+      <w:r>
+        <w:rPr>
+          <w:rFonts w:ascii="Times New Roman" w:hAnsi="Times New Roman" w:cs="Times New Roman"/>
+          <w:sz w:val="28"/>
+          <w:szCs w:val="28"/>
+        </w:rPr>
+        <w:t xml:space="preserve"> затраты</w:t>
+      </w:r>
+      <w:proofErr w:type="gramEnd"/>
+      <w:r>
+        <w:rPr>
+          <w:rFonts w:ascii="Times New Roman" w:hAnsi="Times New Roman" w:cs="Times New Roman"/>
+          <w:sz w:val="28"/>
+          <w:szCs w:val="28"/>
+        </w:rPr>
+        <w:t xml:space="preserve"> на лицензионные программные продукты, грн.;</w:t>
       </w:r>
     </w:p>
     <w:p>
@@ -3286,7 +3444,7 @@
           <v:shape id="_x0000_i1026" type="#_x0000_t75" style="width:126.4pt;height:33.5pt" o:ole="">
             <v:imagedata r:id="rId7" o:title=""/>
           </v:shape>
-          <o:OLEObject Type="Embed" ProgID="Equation.3" ShapeID="_x0000_i1026" DrawAspect="Content" ObjectID="_1525647465" r:id="rId8"/>
+          <o:OLEObject Type="Embed" ProgID="Equation.3" ShapeID="_x0000_i1026" DrawAspect="Content" ObjectID="_1525765626" r:id="rId8"/>
         </w:object>
       </w:r>
       <w:r>
@@ -3377,6 +3535,7 @@
         </w:rPr>
         <w:t xml:space="preserve"> </w:t>
       </w:r>
+      <w:proofErr w:type="spellStart"/>
       <w:r>
         <w:rPr>
           <w:rFonts w:ascii="Times New Roman" w:hAnsi="Times New Roman" w:cs="Times New Roman"/>
@@ -3385,6 +3544,7 @@
         </w:rPr>
         <w:t>грн</w:t>
       </w:r>
+      <w:proofErr w:type="spellEnd"/>
     </w:p>
     <w:p>
       <w:pPr>
@@ -3415,7 +3575,16 @@
           <w:sz w:val="28"/>
           <w:szCs w:val="28"/>
         </w:rPr>
-        <w:t>где N</w:t>
+        <w:t xml:space="preserve">где </w:t>
+      </w:r>
+      <w:proofErr w:type="spellStart"/>
+      <w:r>
+        <w:rPr>
+          <w:rFonts w:ascii="Times New Roman" w:hAnsi="Times New Roman" w:cs="Times New Roman"/>
+          <w:sz w:val="28"/>
+          <w:szCs w:val="28"/>
+        </w:rPr>
+        <w:t>N</w:t>
       </w:r>
       <w:r>
         <w:rPr>
@@ -3426,13 +3595,32 @@
         </w:rPr>
         <w:t>i</w:t>
       </w:r>
-      <w:r>
-        <w:rPr>
-          <w:rFonts w:ascii="Times New Roman" w:hAnsi="Times New Roman" w:cs="Times New Roman"/>
-          <w:sz w:val="28"/>
-          <w:szCs w:val="28"/>
-        </w:rPr>
-        <w:t xml:space="preserve"> – количество единиц i-го оборудования, необходимого для реализации </w:t>
+      <w:proofErr w:type="spellEnd"/>
+      <w:r>
+        <w:rPr>
+          <w:rFonts w:ascii="Times New Roman" w:hAnsi="Times New Roman" w:cs="Times New Roman"/>
+          <w:sz w:val="28"/>
+          <w:szCs w:val="28"/>
+        </w:rPr>
+        <w:t xml:space="preserve"> – количество единиц i-</w:t>
+      </w:r>
+      <w:proofErr w:type="spellStart"/>
+      <w:r>
+        <w:rPr>
+          <w:rFonts w:ascii="Times New Roman" w:hAnsi="Times New Roman" w:cs="Times New Roman"/>
+          <w:sz w:val="28"/>
+          <w:szCs w:val="28"/>
+        </w:rPr>
+        <w:t>го</w:t>
+      </w:r>
+      <w:proofErr w:type="spellEnd"/>
+      <w:r>
+        <w:rPr>
+          <w:rFonts w:ascii="Times New Roman" w:hAnsi="Times New Roman" w:cs="Times New Roman"/>
+          <w:sz w:val="28"/>
+          <w:szCs w:val="28"/>
+        </w:rPr>
+        <w:t xml:space="preserve"> оборудования, необходимого для реализации </w:t>
       </w:r>
       <w:r>
         <w:rPr>
@@ -3463,6 +3651,7 @@
           <w:szCs w:val="28"/>
         </w:rPr>
       </w:pPr>
+      <w:proofErr w:type="spellStart"/>
       <w:r>
         <w:rPr>
           <w:rFonts w:ascii="Times New Roman" w:hAnsi="Times New Roman" w:cs="Times New Roman"/>
@@ -3480,13 +3669,32 @@
         </w:rPr>
         <w:t>i</w:t>
       </w:r>
-      <w:r>
-        <w:rPr>
-          <w:rFonts w:ascii="Times New Roman" w:hAnsi="Times New Roman" w:cs="Times New Roman"/>
-          <w:sz w:val="28"/>
-          <w:szCs w:val="28"/>
-        </w:rPr>
-        <w:t xml:space="preserve"> – цена единицы i-го оборудования, грн.;</w:t>
+      <w:proofErr w:type="spellEnd"/>
+      <w:r>
+        <w:rPr>
+          <w:rFonts w:ascii="Times New Roman" w:hAnsi="Times New Roman" w:cs="Times New Roman"/>
+          <w:sz w:val="28"/>
+          <w:szCs w:val="28"/>
+        </w:rPr>
+        <w:t xml:space="preserve"> – цена единицы i-</w:t>
+      </w:r>
+      <w:proofErr w:type="spellStart"/>
+      <w:r>
+        <w:rPr>
+          <w:rFonts w:ascii="Times New Roman" w:hAnsi="Times New Roman" w:cs="Times New Roman"/>
+          <w:sz w:val="28"/>
+          <w:szCs w:val="28"/>
+        </w:rPr>
+        <w:t>го</w:t>
+      </w:r>
+      <w:proofErr w:type="spellEnd"/>
+      <w:r>
+        <w:rPr>
+          <w:rFonts w:ascii="Times New Roman" w:hAnsi="Times New Roman" w:cs="Times New Roman"/>
+          <w:sz w:val="28"/>
+          <w:szCs w:val="28"/>
+        </w:rPr>
+        <w:t xml:space="preserve"> оборудования, грн.;</w:t>
       </w:r>
     </w:p>
     <w:p>
@@ -3621,7 +3829,27 @@
           <w:szCs w:val="28"/>
           <w:lang w:val="en-US"/>
         </w:rPr>
-        <w:t>Lenovo IdeaPad 100-15</w:t>
+        <w:t xml:space="preserve">Lenovo </w:t>
+      </w:r>
+      <w:proofErr w:type="spellStart"/>
+      <w:r>
+        <w:rPr>
+          <w:rFonts w:ascii="Times New Roman" w:hAnsi="Times New Roman" w:cs="Times New Roman"/>
+          <w:sz w:val="28"/>
+          <w:szCs w:val="28"/>
+          <w:lang w:val="en-US"/>
+        </w:rPr>
+        <w:t>IdeaPad</w:t>
+      </w:r>
+      <w:proofErr w:type="spellEnd"/>
+      <w:r>
+        <w:rPr>
+          <w:rFonts w:ascii="Times New Roman" w:hAnsi="Times New Roman" w:cs="Times New Roman"/>
+          <w:sz w:val="28"/>
+          <w:szCs w:val="28"/>
+          <w:lang w:val="en-US"/>
+        </w:rPr>
+        <w:t xml:space="preserve"> 100-15</w:t>
       </w:r>
       <w:r>
         <w:rPr>
@@ -3817,8 +4045,9 @@
           <w:szCs w:val="28"/>
           <w:lang w:val="en-US"/>
         </w:rPr>
-        <w:t>Microsoft Windows 10 Professional  -</w:t>
-      </w:r>
+        <w:t xml:space="preserve">Microsoft Windows 10 </w:t>
+      </w:r>
+      <w:proofErr w:type="gramStart"/>
       <w:r>
         <w:rPr>
           <w:rFonts w:ascii="Times New Roman" w:hAnsi="Times New Roman" w:cs="Times New Roman"/>
@@ -3826,6 +4055,16 @@
           <w:szCs w:val="28"/>
           <w:lang w:val="en-US"/>
         </w:rPr>
+        <w:t>Professional  -</w:t>
+      </w:r>
+      <w:proofErr w:type="gramEnd"/>
+      <w:r>
+        <w:rPr>
+          <w:rFonts w:ascii="Times New Roman" w:hAnsi="Times New Roman" w:cs="Times New Roman"/>
+          <w:sz w:val="28"/>
+          <w:szCs w:val="28"/>
+          <w:lang w:val="en-US"/>
+        </w:rPr>
         <w:t xml:space="preserve"> </w:t>
       </w:r>
       <w:r>
@@ -3837,6 +4076,7 @@
         </w:rPr>
         <w:t xml:space="preserve">5583 </w:t>
       </w:r>
+      <w:proofErr w:type="spellStart"/>
       <w:r>
         <w:rPr>
           <w:rFonts w:ascii="Times New Roman" w:hAnsi="Times New Roman" w:cs="Times New Roman"/>
@@ -3845,6 +4085,7 @@
         </w:rPr>
         <w:t>грн</w:t>
       </w:r>
+      <w:proofErr w:type="spellEnd"/>
     </w:p>
     <w:p>
       <w:pPr>
@@ -3887,6 +4128,7 @@
         </w:rPr>
         <w:t xml:space="preserve">Microsoft Office Home and Business 2016 (BOX) – 6644 </w:t>
       </w:r>
+      <w:proofErr w:type="spellStart"/>
       <w:r>
         <w:rPr>
           <w:rFonts w:ascii="Times New Roman" w:hAnsi="Times New Roman" w:cs="Times New Roman"/>
@@ -3895,6 +4137,7 @@
         </w:rPr>
         <w:t>грн</w:t>
       </w:r>
+      <w:proofErr w:type="spellEnd"/>
     </w:p>
     <w:p>
       <w:pPr>
@@ -3981,6 +4224,7 @@
         </w:rPr>
         <w:t xml:space="preserve"> </w:t>
       </w:r>
+      <w:proofErr w:type="spellStart"/>
       <w:r>
         <w:rPr>
           <w:rFonts w:ascii="Times New Roman" w:hAnsi="Times New Roman" w:cs="Times New Roman"/>
@@ -3989,6 +4233,7 @@
         </w:rPr>
         <w:t>грн</w:t>
       </w:r>
+      <w:proofErr w:type="spellEnd"/>
     </w:p>
     <w:p>
       <w:pPr>
@@ -4078,7 +4323,7 @@
           <v:shape id="_x0000_i1027" type="#_x0000_t75" style="width:88.75pt;height:17.6pt" o:ole="">
             <v:imagedata r:id="rId11" o:title=""/>
           </v:shape>
-          <o:OLEObject Type="Embed" ProgID="Equation.3" ShapeID="_x0000_i1027" DrawAspect="Content" ObjectID="_1525647466" r:id="rId12"/>
+          <o:OLEObject Type="Embed" ProgID="Equation.3" ShapeID="_x0000_i1027" DrawAspect="Content" ObjectID="_1525765627" r:id="rId12"/>
         </w:object>
       </w:r>
       <w:r>
@@ -4169,7 +4414,23 @@
           <w:sz w:val="28"/>
           <w:szCs w:val="28"/>
         </w:rPr>
-        <w:t>21988,2</w:t>
+        <w:t>3602,82</w:t>
+      </w:r>
+      <w:r>
+        <w:rPr>
+          <w:rFonts w:ascii="Times New Roman" w:hAnsi="Times New Roman" w:cs="Times New Roman"/>
+          <w:sz w:val="28"/>
+          <w:szCs w:val="28"/>
+        </w:rPr>
+        <w:t>=</w:t>
+      </w:r>
+      <w:r>
+        <w:rPr>
+          <w:rFonts w:ascii="Times New Roman" w:hAnsi="Times New Roman" w:cs="Times New Roman"/>
+          <w:sz w:val="28"/>
+          <w:szCs w:val="28"/>
+        </w:rPr>
+        <w:t xml:space="preserve"> </w:t>
       </w:r>
       <w:r>
         <w:rPr>
@@ -4178,42 +4439,19 @@
           <w:sz w:val="28"/>
           <w:szCs w:val="28"/>
         </w:rPr>
+        <w:t>22007,07</w:t>
+      </w:r>
+      <w:r>
+        <w:rPr>
+          <w:rFonts w:ascii="Times New Roman" w:hAnsi="Times New Roman" w:cs="Times New Roman"/>
+          <w:bCs/>
+          <w:sz w:val="28"/>
+          <w:szCs w:val="28"/>
+          <w:lang w:val="en-US"/>
+        </w:rPr>
         <w:t xml:space="preserve"> </w:t>
       </w:r>
-      <w:r>
-        <w:rPr>
-          <w:rFonts w:ascii="Times New Roman" w:hAnsi="Times New Roman" w:cs="Times New Roman"/>
-          <w:sz w:val="28"/>
-          <w:szCs w:val="28"/>
-        </w:rPr>
-        <w:t>=</w:t>
-      </w:r>
-      <w:r>
-        <w:rPr>
-          <w:rFonts w:ascii="Times New Roman" w:hAnsi="Times New Roman" w:cs="Times New Roman"/>
-          <w:sz w:val="28"/>
-          <w:szCs w:val="28"/>
-        </w:rPr>
-        <w:t xml:space="preserve"> </w:t>
-      </w:r>
-      <w:r>
-        <w:rPr>
-          <w:rFonts w:ascii="Times New Roman" w:hAnsi="Times New Roman" w:cs="Times New Roman"/>
-          <w:bCs/>
-          <w:sz w:val="28"/>
-          <w:szCs w:val="28"/>
-        </w:rPr>
-        <w:t>40392,45</w:t>
-      </w:r>
-      <w:r>
-        <w:rPr>
-          <w:rFonts w:ascii="Times New Roman" w:hAnsi="Times New Roman" w:cs="Times New Roman"/>
-          <w:bCs/>
-          <w:sz w:val="28"/>
-          <w:szCs w:val="28"/>
-        </w:rPr>
-        <w:t xml:space="preserve"> </w:t>
-      </w:r>
+      <w:proofErr w:type="spellStart"/>
       <w:r>
         <w:rPr>
           <w:rFonts w:ascii="Times New Roman" w:hAnsi="Times New Roman" w:cs="Times New Roman"/>
@@ -4222,6 +4460,7 @@
         </w:rPr>
         <w:t>грн</w:t>
       </w:r>
+      <w:proofErr w:type="spellEnd"/>
     </w:p>
     <w:p>
       <w:pPr>
@@ -4433,7 +4672,7 @@
           <v:shape id="_x0000_i1028" type="#_x0000_t75" style="width:161.6pt;height:33.5pt" o:ole="" fillcolor="window">
             <v:imagedata r:id="rId13" o:title=""/>
           </v:shape>
-          <o:OLEObject Type="Embed" ProgID="Equation.3" ShapeID="_x0000_i1028" DrawAspect="Content" ObjectID="_1525647467" r:id="rId14"/>
+          <o:OLEObject Type="Embed" ProgID="Equation.3" ShapeID="_x0000_i1028" DrawAspect="Content" ObjectID="_1525765628" r:id="rId14"/>
         </w:object>
       </w:r>
       <w:r>
@@ -4571,6 +4810,7 @@
         </w:rPr>
         <w:t xml:space="preserve"> </w:t>
       </w:r>
+      <w:proofErr w:type="spellStart"/>
       <w:r>
         <w:rPr>
           <w:rFonts w:ascii="Times New Roman" w:hAnsi="Times New Roman" w:cs="Times New Roman"/>
@@ -4579,6 +4819,7 @@
         </w:rPr>
         <w:t>грн</w:t>
       </w:r>
+      <w:proofErr w:type="spellEnd"/>
     </w:p>
     <w:p>
       <w:pPr>
@@ -4606,6 +4847,7 @@
           <w:szCs w:val="28"/>
         </w:rPr>
       </w:pPr>
+      <w:proofErr w:type="gramStart"/>
       <w:r>
         <w:rPr>
           <w:rFonts w:ascii="Times New Roman" w:hAnsi="Times New Roman" w:cs="Times New Roman"/>
@@ -4625,7 +4867,7 @@
           <v:shape id="_x0000_i1029" type="#_x0000_t75" style="width:22.6pt;height:26.8pt" o:ole="">
             <v:imagedata r:id="rId15" o:title=""/>
           </v:shape>
-          <o:OLEObject Type="Embed" ProgID="Equation.3" ShapeID="_x0000_i1029" DrawAspect="Content" ObjectID="_1525647468" r:id="rId16"/>
+          <o:OLEObject Type="Embed" ProgID="Equation.3" ShapeID="_x0000_i1029" DrawAspect="Content" ObjectID="_1525765629" r:id="rId16"/>
         </w:object>
       </w:r>
       <w:r>
@@ -4634,7 +4876,16 @@
           <w:sz w:val="28"/>
           <w:szCs w:val="28"/>
         </w:rPr>
-        <w:t xml:space="preserve"> – количество разработчиков k-й профессии, чел.;</w:t>
+        <w:t xml:space="preserve"> –</w:t>
+      </w:r>
+      <w:proofErr w:type="gramEnd"/>
+      <w:r>
+        <w:rPr>
+          <w:rFonts w:ascii="Times New Roman" w:hAnsi="Times New Roman" w:cs="Times New Roman"/>
+          <w:sz w:val="28"/>
+          <w:szCs w:val="28"/>
+        </w:rPr>
+        <w:t xml:space="preserve"> количество разработчиков k-й профессии, чел.;</w:t>
       </w:r>
     </w:p>
     <w:p>
@@ -4659,7 +4910,7 @@
           <v:shape id="_x0000_i1030" type="#_x0000_t75" style="width:41pt;height:18.4pt" o:ole="">
             <v:imagedata r:id="rId17" o:title=""/>
           </v:shape>
-          <o:OLEObject Type="Embed" ProgID="Equation.3" ShapeID="_x0000_i1030" DrawAspect="Content" ObjectID="_1525647469" r:id="rId18"/>
+          <o:OLEObject Type="Embed" ProgID="Equation.3" ShapeID="_x0000_i1030" DrawAspect="Content" ObjectID="_1525765630" r:id="rId18"/>
         </w:object>
       </w:r>
       <w:r>
@@ -4693,7 +4944,7 @@
           <v:shape id="_x0000_i1031" type="#_x0000_t75" style="width:18.4pt;height:18.4pt" o:ole="" fillcolor="window">
             <v:imagedata r:id="rId19" o:title=""/>
           </v:shape>
-          <o:OLEObject Type="Embed" ProgID="Equation.3" ShapeID="_x0000_i1031" DrawAspect="Content" ObjectID="_1525647470" r:id="rId20"/>
+          <o:OLEObject Type="Embed" ProgID="Equation.3" ShapeID="_x0000_i1031" DrawAspect="Content" ObjectID="_1525765631" r:id="rId20"/>
         </w:object>
       </w:r>
       <w:r>
@@ -4702,7 +4953,25 @@
           <w:sz w:val="28"/>
           <w:szCs w:val="28"/>
         </w:rPr>
-        <w:t xml:space="preserve"> – трудоёмкость разработки для k-го разработчика (количество затраченного разработчиком времени), ч.</w:t>
+        <w:t xml:space="preserve"> – трудоёмкость разработки для k-</w:t>
+      </w:r>
+      <w:proofErr w:type="spellStart"/>
+      <w:r>
+        <w:rPr>
+          <w:rFonts w:ascii="Times New Roman" w:hAnsi="Times New Roman" w:cs="Times New Roman"/>
+          <w:sz w:val="28"/>
+          <w:szCs w:val="28"/>
+        </w:rPr>
+        <w:t>го</w:t>
+      </w:r>
+      <w:proofErr w:type="spellEnd"/>
+      <w:r>
+        <w:rPr>
+          <w:rFonts w:ascii="Times New Roman" w:hAnsi="Times New Roman" w:cs="Times New Roman"/>
+          <w:sz w:val="28"/>
+          <w:szCs w:val="28"/>
+        </w:rPr>
+        <w:t xml:space="preserve"> разработчика (количество затраченного разработчиком времени), ч.</w:t>
       </w:r>
     </w:p>
     <w:p>
@@ -4716,6 +4985,7 @@
           <w:szCs w:val="28"/>
         </w:rPr>
       </w:pPr>
+      <w:proofErr w:type="spellStart"/>
       <w:r>
         <w:rPr>
           <w:rFonts w:ascii="Times New Roman" w:hAnsi="Times New Roman" w:cs="Times New Roman"/>
@@ -4725,6 +4995,7 @@
         <w:lastRenderedPageBreak/>
         <w:t>K</w:t>
       </w:r>
+      <w:proofErr w:type="gramStart"/>
       <w:r>
         <w:rPr>
           <w:rFonts w:ascii="Times New Roman" w:hAnsi="Times New Roman" w:cs="Times New Roman"/>
@@ -4732,15 +5003,34 @@
           <w:szCs w:val="28"/>
           <w:vertAlign w:val="subscript"/>
         </w:rPr>
-        <w:t xml:space="preserve">зп </w:t>
-      </w:r>
-      <w:r>
-        <w:rPr>
-          <w:rFonts w:ascii="Times New Roman" w:hAnsi="Times New Roman" w:cs="Times New Roman"/>
-          <w:sz w:val="28"/>
-          <w:szCs w:val="28"/>
-        </w:rPr>
-        <w:t xml:space="preserve"> – коэффициент начислений на фонд заработной платы, доли;</w:t>
+        <w:t>зп</w:t>
+      </w:r>
+      <w:proofErr w:type="spellEnd"/>
+      <w:r>
+        <w:rPr>
+          <w:rFonts w:ascii="Times New Roman" w:hAnsi="Times New Roman" w:cs="Times New Roman"/>
+          <w:sz w:val="28"/>
+          <w:szCs w:val="28"/>
+          <w:vertAlign w:val="subscript"/>
+        </w:rPr>
+        <w:t xml:space="preserve"> </w:t>
+      </w:r>
+      <w:r>
+        <w:rPr>
+          <w:rFonts w:ascii="Times New Roman" w:hAnsi="Times New Roman" w:cs="Times New Roman"/>
+          <w:sz w:val="28"/>
+          <w:szCs w:val="28"/>
+        </w:rPr>
+        <w:t xml:space="preserve"> –</w:t>
+      </w:r>
+      <w:proofErr w:type="gramEnd"/>
+      <w:r>
+        <w:rPr>
+          <w:rFonts w:ascii="Times New Roman" w:hAnsi="Times New Roman" w:cs="Times New Roman"/>
+          <w:sz w:val="28"/>
+          <w:szCs w:val="28"/>
+        </w:rPr>
+        <w:t xml:space="preserve"> коэффициент начислений на фонд заработной платы, доли;</w:t>
       </w:r>
     </w:p>
     <w:p>
@@ -4814,7 +5104,7 @@
           <v:shape id="_x0000_i1032" type="#_x0000_t75" style="width:86.25pt;height:36.85pt" o:ole="">
             <v:imagedata r:id="rId21" o:title=""/>
           </v:shape>
-          <o:OLEObject Type="Embed" ProgID="Equation.3" ShapeID="_x0000_i1032" DrawAspect="Content" ObjectID="_1525647471" r:id="rId22"/>
+          <o:OLEObject Type="Embed" ProgID="Equation.3" ShapeID="_x0000_i1032" DrawAspect="Content" ObjectID="_1525765632" r:id="rId22"/>
         </w:object>
       </w:r>
       <w:r>
@@ -4854,7 +5144,25 @@
           <w:sz w:val="28"/>
           <w:szCs w:val="28"/>
         </w:rPr>
-        <w:t xml:space="preserve">ЗП час разр = </w:t>
+        <w:t xml:space="preserve">ЗП час </w:t>
+      </w:r>
+      <w:proofErr w:type="spellStart"/>
+      <w:r>
+        <w:rPr>
+          <w:rFonts w:ascii="Times New Roman" w:hAnsi="Times New Roman" w:cs="Times New Roman"/>
+          <w:sz w:val="28"/>
+          <w:szCs w:val="28"/>
+        </w:rPr>
+        <w:t>разр</w:t>
+      </w:r>
+      <w:proofErr w:type="spellEnd"/>
+      <w:r>
+        <w:rPr>
+          <w:rFonts w:ascii="Times New Roman" w:hAnsi="Times New Roman" w:cs="Times New Roman"/>
+          <w:sz w:val="28"/>
+          <w:szCs w:val="28"/>
+        </w:rPr>
+        <w:t xml:space="preserve"> = </w:t>
       </w:r>
       <w:r>
         <w:rPr>
@@ -4892,6 +5200,7 @@
         </w:rPr>
         <w:t xml:space="preserve">1 </w:t>
       </w:r>
+      <w:proofErr w:type="spellStart"/>
       <w:r>
         <w:rPr>
           <w:rFonts w:ascii="Times New Roman" w:hAnsi="Times New Roman" w:cs="Times New Roman"/>
@@ -4900,6 +5209,7 @@
         </w:rPr>
         <w:t>грн</w:t>
       </w:r>
+      <w:proofErr w:type="spellEnd"/>
     </w:p>
     <w:p>
       <w:pPr>
@@ -4924,6 +5234,7 @@
           <w:szCs w:val="28"/>
         </w:rPr>
       </w:pPr>
+      <w:proofErr w:type="gramStart"/>
       <w:r>
         <w:rPr>
           <w:rFonts w:ascii="Times New Roman" w:hAnsi="Times New Roman" w:cs="Times New Roman"/>
@@ -4943,7 +5254,7 @@
           <v:shape id="_x0000_i1033" type="#_x0000_t75" style="width:35.15pt;height:18.4pt" o:ole="">
             <v:imagedata r:id="rId23" o:title=""/>
           </v:shape>
-          <o:OLEObject Type="Embed" ProgID="Equation.3" ShapeID="_x0000_i1033" DrawAspect="Content" ObjectID="_1525647472" r:id="rId24"/>
+          <o:OLEObject Type="Embed" ProgID="Equation.3" ShapeID="_x0000_i1033" DrawAspect="Content" ObjectID="_1525765633" r:id="rId24"/>
         </w:object>
       </w:r>
       <w:r>
@@ -4952,7 +5263,34 @@
           <w:sz w:val="28"/>
           <w:szCs w:val="28"/>
         </w:rPr>
-        <w:t xml:space="preserve"> – месячная зарплата к-го разработчика, грн.;</w:t>
+        <w:t xml:space="preserve"> –</w:t>
+      </w:r>
+      <w:proofErr w:type="gramEnd"/>
+      <w:r>
+        <w:rPr>
+          <w:rFonts w:ascii="Times New Roman" w:hAnsi="Times New Roman" w:cs="Times New Roman"/>
+          <w:sz w:val="28"/>
+          <w:szCs w:val="28"/>
+        </w:rPr>
+        <w:t xml:space="preserve"> месячная зарплата к-</w:t>
+      </w:r>
+      <w:proofErr w:type="spellStart"/>
+      <w:r>
+        <w:rPr>
+          <w:rFonts w:ascii="Times New Roman" w:hAnsi="Times New Roman" w:cs="Times New Roman"/>
+          <w:sz w:val="28"/>
+          <w:szCs w:val="28"/>
+        </w:rPr>
+        <w:t>го</w:t>
+      </w:r>
+      <w:proofErr w:type="spellEnd"/>
+      <w:r>
+        <w:rPr>
+          <w:rFonts w:ascii="Times New Roman" w:hAnsi="Times New Roman" w:cs="Times New Roman"/>
+          <w:sz w:val="28"/>
+          <w:szCs w:val="28"/>
+        </w:rPr>
+        <w:t xml:space="preserve"> разработчика, грн.;</w:t>
       </w:r>
     </w:p>
     <w:p>
@@ -4977,7 +5315,7 @@
           <v:shape id="_x0000_i1034" type="#_x0000_t75" style="width:20.95pt;height:17.6pt" o:ole="">
             <v:imagedata r:id="rId25" o:title=""/>
           </v:shape>
-          <o:OLEObject Type="Embed" ProgID="Equation.3" ShapeID="_x0000_i1034" DrawAspect="Content" ObjectID="_1525647473" r:id="rId26"/>
+          <o:OLEObject Type="Embed" ProgID="Equation.3" ShapeID="_x0000_i1034" DrawAspect="Content" ObjectID="_1525765634" r:id="rId26"/>
         </w:object>
       </w:r>
       <w:r>
@@ -5079,7 +5417,7 @@
           <v:shape id="_x0000_i1035" type="#_x0000_t75" style="width:147.35pt;height:17.6pt" o:ole="">
             <v:imagedata r:id="rId27" o:title=""/>
           </v:shape>
-          <o:OLEObject Type="Embed" ProgID="Equation.3" ShapeID="_x0000_i1035" DrawAspect="Content" ObjectID="_1525647474" r:id="rId28"/>
+          <o:OLEObject Type="Embed" ProgID="Equation.3" ShapeID="_x0000_i1035" DrawAspect="Content" ObjectID="_1525765635" r:id="rId28"/>
         </w:object>
       </w:r>
       <w:r>
@@ -5093,7 +5431,7 @@
           <v:shape id="_x0000_i1036" type="#_x0000_t75" style="width:9.2pt;height:16.75pt" o:ole="">
             <v:imagedata r:id="rId29" o:title=""/>
           </v:shape>
-          <o:OLEObject Type="Embed" ProgID="Equation.3" ShapeID="_x0000_i1036" DrawAspect="Content" ObjectID="_1525647475" r:id="rId30"/>
+          <o:OLEObject Type="Embed" ProgID="Equation.3" ShapeID="_x0000_i1036" DrawAspect="Content" ObjectID="_1525765636" r:id="rId30"/>
         </w:object>
       </w:r>
       <w:r>
@@ -5144,7 +5482,27 @@
           <w:szCs w:val="28"/>
           <w:vertAlign w:val="subscript"/>
         </w:rPr>
-        <w:t xml:space="preserve">1k , </w:t>
+        <w:t>1</w:t>
+      </w:r>
+      <w:proofErr w:type="gramStart"/>
+      <w:r>
+        <w:rPr>
+          <w:rFonts w:ascii="Times New Roman" w:hAnsi="Times New Roman" w:cs="Times New Roman"/>
+          <w:sz w:val="28"/>
+          <w:szCs w:val="28"/>
+          <w:vertAlign w:val="subscript"/>
+        </w:rPr>
+        <w:t>k ,</w:t>
+      </w:r>
+      <w:proofErr w:type="gramEnd"/>
+      <w:r>
+        <w:rPr>
+          <w:rFonts w:ascii="Times New Roman" w:hAnsi="Times New Roman" w:cs="Times New Roman"/>
+          <w:sz w:val="28"/>
+          <w:szCs w:val="28"/>
+          <w:vertAlign w:val="subscript"/>
+        </w:rPr>
+        <w:t xml:space="preserve"> </w:t>
       </w:r>
       <w:r>
         <w:rPr>
@@ -5968,7 +6326,7 @@
           <v:shape id="_x0000_i1037" type="#_x0000_t75" style="width:67.8pt;height:18.4pt" o:ole="">
             <v:imagedata r:id="rId31" o:title=""/>
           </v:shape>
-          <o:OLEObject Type="Embed" ProgID="Equation.3" ShapeID="_x0000_i1037" DrawAspect="Content" ObjectID="_1525647476" r:id="rId32"/>
+          <o:OLEObject Type="Embed" ProgID="Equation.3" ShapeID="_x0000_i1037" DrawAspect="Content" ObjectID="_1525765637" r:id="rId32"/>
         </w:object>
       </w:r>
       <w:r>
@@ -6052,6 +6410,7 @@
         </w:rPr>
         <w:t xml:space="preserve"> </w:t>
       </w:r>
+      <w:proofErr w:type="spellStart"/>
       <w:r>
         <w:rPr>
           <w:rFonts w:ascii="Times New Roman" w:hAnsi="Times New Roman" w:cs="Times New Roman"/>
@@ -6060,6 +6419,7 @@
         </w:rPr>
         <w:t>грн</w:t>
       </w:r>
+      <w:proofErr w:type="spellEnd"/>
     </w:p>
     <w:p>
       <w:pPr>
@@ -6090,7 +6450,16 @@
           <w:sz w:val="28"/>
           <w:szCs w:val="28"/>
         </w:rPr>
-        <w:t>где С</w:t>
+        <w:t xml:space="preserve">где </w:t>
+      </w:r>
+      <w:proofErr w:type="spellStart"/>
+      <w:r>
+        <w:rPr>
+          <w:rFonts w:ascii="Times New Roman" w:hAnsi="Times New Roman" w:cs="Times New Roman"/>
+          <w:sz w:val="28"/>
+          <w:szCs w:val="28"/>
+        </w:rPr>
+        <w:t>С</w:t>
       </w:r>
       <w:r>
         <w:rPr>
@@ -6101,6 +6470,7 @@
         </w:rPr>
         <w:t>к</w:t>
       </w:r>
+      <w:proofErr w:type="spellEnd"/>
       <w:r>
         <w:rPr>
           <w:rFonts w:ascii="Times New Roman" w:hAnsi="Times New Roman" w:cs="Times New Roman"/>
@@ -6122,6 +6492,7 @@
           <w:szCs w:val="28"/>
         </w:rPr>
       </w:pPr>
+      <w:proofErr w:type="spellStart"/>
       <w:r>
         <w:rPr>
           <w:rFonts w:ascii="Times New Roman" w:hAnsi="Times New Roman" w:cs="Times New Roman"/>
@@ -6141,6 +6512,7 @@
         </w:rPr>
         <w:t>пр</w:t>
       </w:r>
+      <w:proofErr w:type="spellEnd"/>
       <w:r>
         <w:rPr>
           <w:rFonts w:ascii="Times New Roman" w:hAnsi="Times New Roman" w:cs="Times New Roman"/>
@@ -6228,7 +6600,7 @@
           <v:shape id="_x0000_i1038" type="#_x0000_t75" style="width:104.65pt;height:17.6pt" o:ole="">
             <v:imagedata r:id="rId33" o:title=""/>
           </v:shape>
-          <o:OLEObject Type="Embed" ProgID="Equation.3" ShapeID="_x0000_i1038" DrawAspect="Content" ObjectID="_1525647477" r:id="rId34"/>
+          <o:OLEObject Type="Embed" ProgID="Equation.3" ShapeID="_x0000_i1038" DrawAspect="Content" ObjectID="_1525765638" r:id="rId34"/>
         </w:object>
       </w:r>
       <w:r>
@@ -6263,13 +6635,23 @@
           <w:szCs w:val="28"/>
         </w:rPr>
       </w:pPr>
-      <w:r>
-        <w:rPr>
-          <w:rFonts w:ascii="Times New Roman" w:hAnsi="Times New Roman" w:cs="Times New Roman"/>
-          <w:sz w:val="28"/>
-          <w:szCs w:val="28"/>
-        </w:rPr>
-        <w:t>Ск =</w:t>
+      <w:proofErr w:type="spellStart"/>
+      <w:r>
+        <w:rPr>
+          <w:rFonts w:ascii="Times New Roman" w:hAnsi="Times New Roman" w:cs="Times New Roman"/>
+          <w:sz w:val="28"/>
+          <w:szCs w:val="28"/>
+        </w:rPr>
+        <w:t>Ск</w:t>
+      </w:r>
+      <w:proofErr w:type="spellEnd"/>
+      <w:r>
+        <w:rPr>
+          <w:rFonts w:ascii="Times New Roman" w:hAnsi="Times New Roman" w:cs="Times New Roman"/>
+          <w:sz w:val="28"/>
+          <w:szCs w:val="28"/>
+        </w:rPr>
+        <w:t xml:space="preserve"> =</w:t>
       </w:r>
       <w:r>
         <w:rPr>
@@ -6348,6 +6730,7 @@
         </w:rPr>
         <w:t xml:space="preserve"> </w:t>
       </w:r>
+      <w:proofErr w:type="spellStart"/>
       <w:r>
         <w:rPr>
           <w:rFonts w:ascii="Times New Roman" w:hAnsi="Times New Roman" w:cs="Times New Roman"/>
@@ -6356,6 +6739,7 @@
         </w:rPr>
         <w:t>грн</w:t>
       </w:r>
+      <w:proofErr w:type="spellEnd"/>
     </w:p>
     <w:p>
       <w:pPr>
@@ -6440,7 +6824,25 @@
           <w:sz w:val="28"/>
           <w:szCs w:val="28"/>
         </w:rPr>
-        <w:t xml:space="preserve"> – энергозатраты, грн.;</w:t>
+        <w:t xml:space="preserve"> – </w:t>
+      </w:r>
+      <w:proofErr w:type="spellStart"/>
+      <w:r>
+        <w:rPr>
+          <w:rFonts w:ascii="Times New Roman" w:hAnsi="Times New Roman" w:cs="Times New Roman"/>
+          <w:sz w:val="28"/>
+          <w:szCs w:val="28"/>
+        </w:rPr>
+        <w:t>энергозатраты</w:t>
+      </w:r>
+      <w:proofErr w:type="spellEnd"/>
+      <w:r>
+        <w:rPr>
+          <w:rFonts w:ascii="Times New Roman" w:hAnsi="Times New Roman" w:cs="Times New Roman"/>
+          <w:sz w:val="28"/>
+          <w:szCs w:val="28"/>
+        </w:rPr>
+        <w:t>, грн.;</w:t>
       </w:r>
     </w:p>
     <w:p>
@@ -6517,7 +6919,7 @@
           <v:shape id="_x0000_i1039" type="#_x0000_t75" style="width:87.05pt;height:51.05pt" o:ole="">
             <v:imagedata r:id="rId35" o:title=""/>
           </v:shape>
-          <o:OLEObject Type="Embed" ProgID="Equation.3" ShapeID="_x0000_i1039" DrawAspect="Content" ObjectID="_1525647478" r:id="rId36"/>
+          <o:OLEObject Type="Embed" ProgID="Equation.3" ShapeID="_x0000_i1039" DrawAspect="Content" ObjectID="_1525765639" r:id="rId36"/>
         </w:object>
       </w:r>
       <w:r>
@@ -6552,13 +6954,23 @@
           <w:szCs w:val="28"/>
         </w:rPr>
       </w:pPr>
-      <w:r>
-        <w:rPr>
-          <w:rFonts w:ascii="Times New Roman" w:hAnsi="Times New Roman" w:cs="Times New Roman"/>
-          <w:sz w:val="28"/>
-          <w:szCs w:val="28"/>
-        </w:rPr>
-        <w:t>Са=</w:t>
+      <w:proofErr w:type="spellStart"/>
+      <w:r>
+        <w:rPr>
+          <w:rFonts w:ascii="Times New Roman" w:hAnsi="Times New Roman" w:cs="Times New Roman"/>
+          <w:sz w:val="28"/>
+          <w:szCs w:val="28"/>
+        </w:rPr>
+        <w:t>Са</w:t>
+      </w:r>
+      <w:proofErr w:type="spellEnd"/>
+      <w:r>
+        <w:rPr>
+          <w:rFonts w:ascii="Times New Roman" w:hAnsi="Times New Roman" w:cs="Times New Roman"/>
+          <w:sz w:val="28"/>
+          <w:szCs w:val="28"/>
+        </w:rPr>
+        <w:t>=</w:t>
       </w:r>
       <w:r>
         <w:rPr>
@@ -6598,7 +7010,25 @@
           <w:sz w:val="28"/>
           <w:szCs w:val="28"/>
         </w:rPr>
-        <w:t xml:space="preserve">*0,36904)/2080 = </w:t>
+        <w:t>*0,</w:t>
+      </w:r>
+      <w:proofErr w:type="gramStart"/>
+      <w:r>
+        <w:rPr>
+          <w:rFonts w:ascii="Times New Roman" w:hAnsi="Times New Roman" w:cs="Times New Roman"/>
+          <w:sz w:val="28"/>
+          <w:szCs w:val="28"/>
+        </w:rPr>
+        <w:t>36904)/</w:t>
+      </w:r>
+      <w:proofErr w:type="gramEnd"/>
+      <w:r>
+        <w:rPr>
+          <w:rFonts w:ascii="Times New Roman" w:hAnsi="Times New Roman" w:cs="Times New Roman"/>
+          <w:sz w:val="28"/>
+          <w:szCs w:val="28"/>
+        </w:rPr>
+        <w:t xml:space="preserve">2080 = </w:t>
       </w:r>
       <w:r>
         <w:rPr>
@@ -6636,6 +7066,7 @@
         </w:rPr>
         <w:t xml:space="preserve"> </w:t>
       </w:r>
+      <w:proofErr w:type="spellStart"/>
       <w:r>
         <w:rPr>
           <w:rFonts w:ascii="Times New Roman" w:hAnsi="Times New Roman" w:cs="Times New Roman"/>
@@ -6644,6 +7075,7 @@
         </w:rPr>
         <w:t>грн</w:t>
       </w:r>
+      <w:proofErr w:type="spellEnd"/>
     </w:p>
     <w:p>
       <w:pPr>
@@ -6674,7 +7106,16 @@
           <w:sz w:val="28"/>
           <w:szCs w:val="28"/>
         </w:rPr>
-        <w:t>где С</w:t>
+        <w:t xml:space="preserve">где </w:t>
+      </w:r>
+      <w:proofErr w:type="spellStart"/>
+      <w:r>
+        <w:rPr>
+          <w:rFonts w:ascii="Times New Roman" w:hAnsi="Times New Roman" w:cs="Times New Roman"/>
+          <w:sz w:val="28"/>
+          <w:szCs w:val="28"/>
+        </w:rPr>
+        <w:t>С</w:t>
       </w:r>
       <w:r>
         <w:rPr>
@@ -6685,13 +7126,32 @@
         </w:rPr>
         <w:t>i</w:t>
       </w:r>
-      <w:r>
-        <w:rPr>
-          <w:rFonts w:ascii="Times New Roman" w:hAnsi="Times New Roman" w:cs="Times New Roman"/>
-          <w:sz w:val="28"/>
-          <w:szCs w:val="28"/>
-        </w:rPr>
-        <w:t xml:space="preserve"> – балансовая стоимость i-го оборудования, которое использовалось для создания ПИ (ПК, принтера и т.п.), грн.;</w:t>
+      <w:proofErr w:type="spellEnd"/>
+      <w:r>
+        <w:rPr>
+          <w:rFonts w:ascii="Times New Roman" w:hAnsi="Times New Roman" w:cs="Times New Roman"/>
+          <w:sz w:val="28"/>
+          <w:szCs w:val="28"/>
+        </w:rPr>
+        <w:t xml:space="preserve"> – балансовая стоимость i-</w:t>
+      </w:r>
+      <w:proofErr w:type="spellStart"/>
+      <w:r>
+        <w:rPr>
+          <w:rFonts w:ascii="Times New Roman" w:hAnsi="Times New Roman" w:cs="Times New Roman"/>
+          <w:sz w:val="28"/>
+          <w:szCs w:val="28"/>
+        </w:rPr>
+        <w:t>го</w:t>
+      </w:r>
+      <w:proofErr w:type="spellEnd"/>
+      <w:r>
+        <w:rPr>
+          <w:rFonts w:ascii="Times New Roman" w:hAnsi="Times New Roman" w:cs="Times New Roman"/>
+          <w:sz w:val="28"/>
+          <w:szCs w:val="28"/>
+        </w:rPr>
+        <w:t xml:space="preserve"> оборудования, которое использовалось для создания ПИ (ПК, принтера и т.п.), грн.;</w:t>
       </w:r>
     </w:p>
     <w:p>
@@ -6705,13 +7165,41 @@
           <w:szCs w:val="28"/>
         </w:rPr>
       </w:pPr>
-      <w:r>
-        <w:rPr>
-          <w:rFonts w:ascii="Times New Roman" w:hAnsi="Times New Roman" w:cs="Times New Roman"/>
-          <w:sz w:val="28"/>
-          <w:szCs w:val="28"/>
-        </w:rPr>
-        <w:t>Nа – годовая норма амортизации i-го оборудования, доли;</w:t>
+      <w:proofErr w:type="spellStart"/>
+      <w:r>
+        <w:rPr>
+          <w:rFonts w:ascii="Times New Roman" w:hAnsi="Times New Roman" w:cs="Times New Roman"/>
+          <w:sz w:val="28"/>
+          <w:szCs w:val="28"/>
+        </w:rPr>
+        <w:t>Nа</w:t>
+      </w:r>
+      <w:proofErr w:type="spellEnd"/>
+      <w:r>
+        <w:rPr>
+          <w:rFonts w:ascii="Times New Roman" w:hAnsi="Times New Roman" w:cs="Times New Roman"/>
+          <w:sz w:val="28"/>
+          <w:szCs w:val="28"/>
+        </w:rPr>
+        <w:t xml:space="preserve"> – годовая норма амортизации i-</w:t>
+      </w:r>
+      <w:proofErr w:type="spellStart"/>
+      <w:r>
+        <w:rPr>
+          <w:rFonts w:ascii="Times New Roman" w:hAnsi="Times New Roman" w:cs="Times New Roman"/>
+          <w:sz w:val="28"/>
+          <w:szCs w:val="28"/>
+        </w:rPr>
+        <w:t>го</w:t>
+      </w:r>
+      <w:proofErr w:type="spellEnd"/>
+      <w:r>
+        <w:rPr>
+          <w:rFonts w:ascii="Times New Roman" w:hAnsi="Times New Roman" w:cs="Times New Roman"/>
+          <w:sz w:val="28"/>
+          <w:szCs w:val="28"/>
+        </w:rPr>
+        <w:t xml:space="preserve"> оборудования, доли;</w:t>
       </w:r>
     </w:p>
     <w:p>
@@ -6761,7 +7249,7 @@
           <v:shape id="_x0000_i1040" type="#_x0000_t75" style="width:90.4pt;height:38.5pt" o:ole="">
             <v:imagedata r:id="rId37" o:title=""/>
           </v:shape>
-          <o:OLEObject Type="Embed" ProgID="Equation.3" ShapeID="_x0000_i1040" DrawAspect="Content" ObjectID="_1525647479" r:id="rId38"/>
+          <o:OLEObject Type="Embed" ProgID="Equation.3" ShapeID="_x0000_i1040" DrawAspect="Content" ObjectID="_1525765640" r:id="rId38"/>
         </w:object>
       </w:r>
       <w:r>
@@ -6796,14 +7284,16 @@
           <w:szCs w:val="28"/>
         </w:rPr>
       </w:pPr>
-      <w:r>
-        <w:rPr>
-          <w:rFonts w:ascii="Times New Roman" w:hAnsi="Times New Roman" w:cs="Times New Roman"/>
-          <w:sz w:val="28"/>
-          <w:szCs w:val="28"/>
-        </w:rPr>
-        <w:t xml:space="preserve">Na = </w:t>
-      </w:r>
+      <w:proofErr w:type="spellStart"/>
+      <w:r>
+        <w:rPr>
+          <w:rFonts w:ascii="Times New Roman" w:hAnsi="Times New Roman" w:cs="Times New Roman"/>
+          <w:sz w:val="28"/>
+          <w:szCs w:val="28"/>
+        </w:rPr>
+        <w:t>Na</w:t>
+      </w:r>
+      <w:proofErr w:type="spellEnd"/>
       <w:r>
         <w:rPr>
           <w:rFonts w:ascii="Times New Roman" w:hAnsi="Times New Roman" w:cs="Times New Roman"/>
@@ -6812,13 +7302,39 @@
         </w:rPr>
         <w:t xml:space="preserve"> </w:t>
       </w:r>
-      <w:r>
-        <w:rPr>
-          <w:rFonts w:ascii="Times New Roman" w:hAnsi="Times New Roman" w:cs="Times New Roman"/>
-          <w:sz w:val="28"/>
-          <w:szCs w:val="28"/>
-        </w:rPr>
-        <w:t>1-(</w:t>
+      <w:proofErr w:type="gramStart"/>
+      <w:r>
+        <w:rPr>
+          <w:rFonts w:ascii="Times New Roman" w:hAnsi="Times New Roman" w:cs="Times New Roman"/>
+          <w:sz w:val="28"/>
+          <w:szCs w:val="28"/>
+        </w:rPr>
+        <w:t xml:space="preserve">= </w:t>
+      </w:r>
+      <w:r>
+        <w:rPr>
+          <w:rFonts w:ascii="Times New Roman" w:hAnsi="Times New Roman" w:cs="Times New Roman"/>
+          <w:sz w:val="28"/>
+          <w:szCs w:val="28"/>
+        </w:rPr>
+        <w:t xml:space="preserve"> </w:t>
+      </w:r>
+      <w:r>
+        <w:rPr>
+          <w:rFonts w:ascii="Times New Roman" w:hAnsi="Times New Roman" w:cs="Times New Roman"/>
+          <w:sz w:val="28"/>
+          <w:szCs w:val="28"/>
+        </w:rPr>
+        <w:t>1</w:t>
+      </w:r>
+      <w:proofErr w:type="gramEnd"/>
+      <w:r>
+        <w:rPr>
+          <w:rFonts w:ascii="Times New Roman" w:hAnsi="Times New Roman" w:cs="Times New Roman"/>
+          <w:sz w:val="28"/>
+          <w:szCs w:val="28"/>
+        </w:rPr>
+        <w:t>-(</w:t>
       </w:r>
       <w:r>
         <w:rPr>
@@ -6943,6 +7459,7 @@
           <w:szCs w:val="28"/>
         </w:rPr>
       </w:pPr>
+      <w:proofErr w:type="gramStart"/>
       <w:r>
         <w:rPr>
           <w:rFonts w:ascii="Times New Roman" w:hAnsi="Times New Roman" w:cs="Times New Roman"/>
@@ -6962,7 +7479,7 @@
           <v:shape id="_x0000_i1041" type="#_x0000_t75" style="width:25.95pt;height:17.6pt" o:ole="">
             <v:imagedata r:id="rId39" o:title=""/>
           </v:shape>
-          <o:OLEObject Type="Embed" ProgID="Equation.3" ShapeID="_x0000_i1041" DrawAspect="Content" ObjectID="_1525647480" r:id="rId40"/>
+          <o:OLEObject Type="Embed" ProgID="Equation.3" ShapeID="_x0000_i1041" DrawAspect="Content" ObjectID="_1525765641" r:id="rId40"/>
         </w:object>
       </w:r>
       <w:r>
@@ -6971,7 +7488,16 @@
           <w:sz w:val="28"/>
           <w:szCs w:val="28"/>
         </w:rPr>
-        <w:t xml:space="preserve"> - предполагаемая ликвидационная стоимость оборудования (принимаем 10% от первоначальной стоимости);</w:t>
+        <w:t xml:space="preserve"> -</w:t>
+      </w:r>
+      <w:proofErr w:type="gramEnd"/>
+      <w:r>
+        <w:rPr>
+          <w:rFonts w:ascii="Times New Roman" w:hAnsi="Times New Roman" w:cs="Times New Roman"/>
+          <w:sz w:val="28"/>
+          <w:szCs w:val="28"/>
+        </w:rPr>
+        <w:t xml:space="preserve"> предполагаемая ликвидационная стоимость оборудования (принимаем 10% от первоначальной стоимости);</w:t>
       </w:r>
     </w:p>
     <w:p>
@@ -6985,6 +7511,7 @@
           <w:szCs w:val="28"/>
         </w:rPr>
       </w:pPr>
+      <w:proofErr w:type="spellStart"/>
       <w:r>
         <w:rPr>
           <w:rFonts w:ascii="Times New Roman" w:hAnsi="Times New Roman" w:cs="Times New Roman"/>
@@ -7002,6 +7529,7 @@
         </w:rPr>
         <w:t>экспл</w:t>
       </w:r>
+      <w:proofErr w:type="spellEnd"/>
       <w:r>
         <w:rPr>
           <w:rFonts w:ascii="Times New Roman" w:hAnsi="Times New Roman" w:cs="Times New Roman"/>
@@ -7033,7 +7561,7 @@
           <v:shape id="_x0000_i1042" type="#_x0000_t75" style="width:31.8pt;height:16.75pt" o:ole="">
             <v:imagedata r:id="rId41" o:title=""/>
           </v:shape>
-          <o:OLEObject Type="Embed" ProgID="Equation.3" ShapeID="_x0000_i1042" DrawAspect="Content" ObjectID="_1525647481" r:id="rId42"/>
+          <o:OLEObject Type="Embed" ProgID="Equation.3" ShapeID="_x0000_i1042" DrawAspect="Content" ObjectID="_1525765642" r:id="rId42"/>
         </w:object>
       </w:r>
       <w:r>
@@ -7042,7 +7570,25 @@
           <w:sz w:val="28"/>
           <w:szCs w:val="28"/>
         </w:rPr>
-        <w:t xml:space="preserve"> – годовой фонд времени работы i-го оборудования, час.</w:t>
+        <w:t xml:space="preserve"> – годовой фонд времени работы i-</w:t>
+      </w:r>
+      <w:proofErr w:type="spellStart"/>
+      <w:r>
+        <w:rPr>
+          <w:rFonts w:ascii="Times New Roman" w:hAnsi="Times New Roman" w:cs="Times New Roman"/>
+          <w:sz w:val="28"/>
+          <w:szCs w:val="28"/>
+        </w:rPr>
+        <w:t>го</w:t>
+      </w:r>
+      <w:proofErr w:type="spellEnd"/>
+      <w:r>
+        <w:rPr>
+          <w:rFonts w:ascii="Times New Roman" w:hAnsi="Times New Roman" w:cs="Times New Roman"/>
+          <w:sz w:val="28"/>
+          <w:szCs w:val="28"/>
+        </w:rPr>
+        <w:t xml:space="preserve"> оборудования, час.</w:t>
       </w:r>
     </w:p>
     <w:p>
@@ -7067,13 +7613,23 @@
           <w:szCs w:val="28"/>
         </w:rPr>
       </w:pPr>
-      <w:r>
-        <w:rPr>
-          <w:rFonts w:ascii="Times New Roman" w:hAnsi="Times New Roman" w:cs="Times New Roman"/>
-          <w:sz w:val="28"/>
-          <w:szCs w:val="28"/>
-        </w:rPr>
-        <w:t>Сликв =</w:t>
+      <w:proofErr w:type="spellStart"/>
+      <w:r>
+        <w:rPr>
+          <w:rFonts w:ascii="Times New Roman" w:hAnsi="Times New Roman" w:cs="Times New Roman"/>
+          <w:sz w:val="28"/>
+          <w:szCs w:val="28"/>
+        </w:rPr>
+        <w:t>Сликв</w:t>
+      </w:r>
+      <w:proofErr w:type="spellEnd"/>
+      <w:r>
+        <w:rPr>
+          <w:rFonts w:ascii="Times New Roman" w:hAnsi="Times New Roman" w:cs="Times New Roman"/>
+          <w:sz w:val="28"/>
+          <w:szCs w:val="28"/>
+        </w:rPr>
+        <w:t xml:space="preserve"> =</w:t>
       </w:r>
       <w:r>
         <w:rPr>
@@ -7178,7 +7734,25 @@
           <w:sz w:val="28"/>
           <w:szCs w:val="28"/>
         </w:rPr>
-        <w:t>Сумма энергозатрат определяется по формуле:</w:t>
+        <w:t xml:space="preserve">Сумма </w:t>
+      </w:r>
+      <w:proofErr w:type="spellStart"/>
+      <w:r>
+        <w:rPr>
+          <w:rFonts w:ascii="Times New Roman" w:hAnsi="Times New Roman" w:cs="Times New Roman"/>
+          <w:sz w:val="28"/>
+          <w:szCs w:val="28"/>
+        </w:rPr>
+        <w:t>энергозатрат</w:t>
+      </w:r>
+      <w:proofErr w:type="spellEnd"/>
+      <w:r>
+        <w:rPr>
+          <w:rFonts w:ascii="Times New Roman" w:hAnsi="Times New Roman" w:cs="Times New Roman"/>
+          <w:sz w:val="28"/>
+          <w:szCs w:val="28"/>
+        </w:rPr>
+        <w:t xml:space="preserve"> определяется по формуле:</w:t>
       </w:r>
     </w:p>
     <w:p>
@@ -7218,7 +7792,7 @@
           <v:shape id="_x0000_i1043" type="#_x0000_t75" style="width:80.35pt;height:17.6pt" o:ole="">
             <v:imagedata r:id="rId43" o:title=""/>
           </v:shape>
-          <o:OLEObject Type="Embed" ProgID="Equation.3" ShapeID="_x0000_i1043" DrawAspect="Content" ObjectID="_1525647482" r:id="rId44"/>
+          <o:OLEObject Type="Embed" ProgID="Equation.3" ShapeID="_x0000_i1043" DrawAspect="Content" ObjectID="_1525765643" r:id="rId44"/>
         </w:object>
       </w:r>
       <w:r>
@@ -7255,13 +7829,23 @@
           <w:szCs w:val="28"/>
         </w:rPr>
       </w:pPr>
-      <w:r>
-        <w:rPr>
-          <w:rFonts w:ascii="Times New Roman" w:hAnsi="Times New Roman" w:cs="Times New Roman"/>
-          <w:sz w:val="28"/>
-          <w:szCs w:val="28"/>
-        </w:rPr>
-        <w:t>Сэ=</w:t>
+      <w:proofErr w:type="spellStart"/>
+      <w:r>
+        <w:rPr>
+          <w:rFonts w:ascii="Times New Roman" w:hAnsi="Times New Roman" w:cs="Times New Roman"/>
+          <w:sz w:val="28"/>
+          <w:szCs w:val="28"/>
+        </w:rPr>
+        <w:t>Сэ</w:t>
+      </w:r>
+      <w:proofErr w:type="spellEnd"/>
+      <w:r>
+        <w:rPr>
+          <w:rFonts w:ascii="Times New Roman" w:hAnsi="Times New Roman" w:cs="Times New Roman"/>
+          <w:sz w:val="28"/>
+          <w:szCs w:val="28"/>
+        </w:rPr>
+        <w:t>=</w:t>
       </w:r>
       <w:r>
         <w:rPr>
@@ -7313,6 +7897,7 @@
         </w:rPr>
         <w:t xml:space="preserve"> </w:t>
       </w:r>
+      <w:proofErr w:type="spellStart"/>
       <w:r>
         <w:rPr>
           <w:rFonts w:ascii="Times New Roman" w:hAnsi="Times New Roman" w:cs="Times New Roman"/>
@@ -7321,6 +7906,7 @@
         </w:rPr>
         <w:t>грн</w:t>
       </w:r>
+      <w:proofErr w:type="spellEnd"/>
     </w:p>
     <w:p>
       <w:pPr>
@@ -7384,6 +7970,7 @@
           <w:szCs w:val="28"/>
         </w:rPr>
       </w:pPr>
+      <w:proofErr w:type="spellStart"/>
       <w:r>
         <w:rPr>
           <w:rFonts w:ascii="Times New Roman" w:hAnsi="Times New Roman" w:cs="Times New Roman"/>
@@ -7401,6 +7988,7 @@
         </w:rPr>
         <w:t>кВт</w:t>
       </w:r>
+      <w:proofErr w:type="spellEnd"/>
       <w:r>
         <w:rPr>
           <w:rFonts w:ascii="Times New Roman" w:hAnsi="Times New Roman" w:cs="Times New Roman"/>
@@ -7487,7 +8075,7 @@
           <v:shape id="_x0000_i1044" type="#_x0000_t75" style="width:86.25pt;height:18.4pt" o:ole="">
             <v:imagedata r:id="rId45" o:title=""/>
           </v:shape>
-          <o:OLEObject Type="Embed" ProgID="Equation.3" ShapeID="_x0000_i1044" DrawAspect="Content" ObjectID="_1525647483" r:id="rId46"/>
+          <o:OLEObject Type="Embed" ProgID="Equation.3" ShapeID="_x0000_i1044" DrawAspect="Content" ObjectID="_1525765644" r:id="rId46"/>
         </w:object>
       </w:r>
       <w:r>
@@ -7598,6 +8186,7 @@
         </w:rPr>
         <w:t xml:space="preserve"> </w:t>
       </w:r>
+      <w:proofErr w:type="spellStart"/>
       <w:r>
         <w:rPr>
           <w:rFonts w:ascii="Times New Roman" w:hAnsi="Times New Roman" w:cs="Times New Roman"/>
@@ -7606,6 +8195,7 @@
         </w:rPr>
         <w:t>грн</w:t>
       </w:r>
+      <w:proofErr w:type="spellEnd"/>
     </w:p>
     <w:p>
       <w:pPr>
@@ -7630,6 +8220,7 @@
           <w:szCs w:val="28"/>
         </w:rPr>
       </w:pPr>
+      <w:proofErr w:type="gramStart"/>
       <w:r>
         <w:rPr>
           <w:rFonts w:ascii="Times New Roman" w:hAnsi="Times New Roman" w:cs="Times New Roman"/>
@@ -7649,7 +8240,7 @@
           <v:shape id="_x0000_i1045" type="#_x0000_t75" style="width:32.65pt;height:18.4pt" o:ole="">
             <v:imagedata r:id="rId47" o:title=""/>
           </v:shape>
-          <o:OLEObject Type="Embed" ProgID="Equation.3" ShapeID="_x0000_i1045" DrawAspect="Content" ObjectID="_1525647484" r:id="rId48"/>
+          <o:OLEObject Type="Embed" ProgID="Equation.3" ShapeID="_x0000_i1045" DrawAspect="Content" ObjectID="_1525765645" r:id="rId48"/>
         </w:object>
       </w:r>
       <w:r>
@@ -7658,7 +8249,16 @@
           <w:sz w:val="28"/>
           <w:szCs w:val="28"/>
         </w:rPr>
-        <w:t xml:space="preserve"> – часовая зарплата работника обслуживающего оборудование, грн.;</w:t>
+        <w:t xml:space="preserve"> –</w:t>
+      </w:r>
+      <w:proofErr w:type="gramEnd"/>
+      <w:r>
+        <w:rPr>
+          <w:rFonts w:ascii="Times New Roman" w:hAnsi="Times New Roman" w:cs="Times New Roman"/>
+          <w:sz w:val="28"/>
+          <w:szCs w:val="28"/>
+        </w:rPr>
+        <w:t xml:space="preserve"> часовая зарплата работника обслуживающего оборудование, грн.;</w:t>
       </w:r>
     </w:p>
     <w:p>
@@ -7734,7 +8334,7 @@
           <v:shape id="_x0000_i1046" type="#_x0000_t75" style="width:84.55pt;height:36.85pt" o:ole="">
             <v:imagedata r:id="rId49" o:title=""/>
           </v:shape>
-          <o:OLEObject Type="Embed" ProgID="Equation.3" ShapeID="_x0000_i1046" DrawAspect="Content" ObjectID="_1525647485" r:id="rId50"/>
+          <o:OLEObject Type="Embed" ProgID="Equation.3" ShapeID="_x0000_i1046" DrawAspect="Content" ObjectID="_1525765646" r:id="rId50"/>
         </w:object>
       </w:r>
       <w:r>
@@ -7773,7 +8373,25 @@
           <w:sz w:val="28"/>
           <w:szCs w:val="28"/>
         </w:rPr>
-        <w:t>ЗП обсл час =</w:t>
+        <w:t xml:space="preserve">ЗП </w:t>
+      </w:r>
+      <w:proofErr w:type="spellStart"/>
+      <w:r>
+        <w:rPr>
+          <w:rFonts w:ascii="Times New Roman" w:hAnsi="Times New Roman" w:cs="Times New Roman"/>
+          <w:sz w:val="28"/>
+          <w:szCs w:val="28"/>
+        </w:rPr>
+        <w:t>обсл</w:t>
+      </w:r>
+      <w:proofErr w:type="spellEnd"/>
+      <w:r>
+        <w:rPr>
+          <w:rFonts w:ascii="Times New Roman" w:hAnsi="Times New Roman" w:cs="Times New Roman"/>
+          <w:sz w:val="28"/>
+          <w:szCs w:val="28"/>
+        </w:rPr>
+        <w:t xml:space="preserve"> час =</w:t>
       </w:r>
       <w:r>
         <w:rPr>
@@ -7817,13 +8435,23 @@
         </w:rPr>
         <w:t xml:space="preserve"> </w:t>
       </w:r>
-      <w:r>
-        <w:rPr>
-          <w:rFonts w:ascii="Times New Roman" w:hAnsi="Times New Roman" w:cs="Times New Roman"/>
-          <w:sz w:val="28"/>
-          <w:szCs w:val="28"/>
-        </w:rPr>
-        <w:t>грн/час</w:t>
+      <w:proofErr w:type="spellStart"/>
+      <w:r>
+        <w:rPr>
+          <w:rFonts w:ascii="Times New Roman" w:hAnsi="Times New Roman" w:cs="Times New Roman"/>
+          <w:sz w:val="28"/>
+          <w:szCs w:val="28"/>
+        </w:rPr>
+        <w:t>грн</w:t>
+      </w:r>
+      <w:proofErr w:type="spellEnd"/>
+      <w:r>
+        <w:rPr>
+          <w:rFonts w:ascii="Times New Roman" w:hAnsi="Times New Roman" w:cs="Times New Roman"/>
+          <w:sz w:val="28"/>
+          <w:szCs w:val="28"/>
+        </w:rPr>
+        <w:t>/час</w:t>
       </w:r>
     </w:p>
     <w:p>
@@ -7848,6 +8476,7 @@
           <w:szCs w:val="28"/>
         </w:rPr>
       </w:pPr>
+      <w:proofErr w:type="gramStart"/>
       <w:r>
         <w:rPr>
           <w:rFonts w:ascii="Times New Roman" w:hAnsi="Times New Roman" w:cs="Times New Roman"/>
@@ -7867,7 +8496,7 @@
           <v:shape id="_x0000_i1047" type="#_x0000_t75" style="width:33.5pt;height:18.4pt" o:ole="">
             <v:imagedata r:id="rId51" o:title=""/>
           </v:shape>
-          <o:OLEObject Type="Embed" ProgID="Equation.3" ShapeID="_x0000_i1047" DrawAspect="Content" ObjectID="_1525647486" r:id="rId52"/>
+          <o:OLEObject Type="Embed" ProgID="Equation.3" ShapeID="_x0000_i1047" DrawAspect="Content" ObjectID="_1525765647" r:id="rId52"/>
         </w:object>
       </w:r>
       <w:r>
@@ -7876,7 +8505,34 @@
           <w:sz w:val="28"/>
           <w:szCs w:val="28"/>
         </w:rPr>
-        <w:t xml:space="preserve"> – месячная зарплата к-го разработчика, грн.;</w:t>
+        <w:t xml:space="preserve"> –</w:t>
+      </w:r>
+      <w:proofErr w:type="gramEnd"/>
+      <w:r>
+        <w:rPr>
+          <w:rFonts w:ascii="Times New Roman" w:hAnsi="Times New Roman" w:cs="Times New Roman"/>
+          <w:sz w:val="28"/>
+          <w:szCs w:val="28"/>
+        </w:rPr>
+        <w:t xml:space="preserve"> месячная зарплата к-</w:t>
+      </w:r>
+      <w:proofErr w:type="spellStart"/>
+      <w:r>
+        <w:rPr>
+          <w:rFonts w:ascii="Times New Roman" w:hAnsi="Times New Roman" w:cs="Times New Roman"/>
+          <w:sz w:val="28"/>
+          <w:szCs w:val="28"/>
+        </w:rPr>
+        <w:t>го</w:t>
+      </w:r>
+      <w:proofErr w:type="spellEnd"/>
+      <w:r>
+        <w:rPr>
+          <w:rFonts w:ascii="Times New Roman" w:hAnsi="Times New Roman" w:cs="Times New Roman"/>
+          <w:sz w:val="28"/>
+          <w:szCs w:val="28"/>
+        </w:rPr>
+        <w:t xml:space="preserve"> разработчика, грн.;</w:t>
       </w:r>
     </w:p>
     <w:p>
@@ -7901,7 +8557,7 @@
           <v:shape id="_x0000_i1048" type="#_x0000_t75" style="width:20.95pt;height:17.6pt" o:ole="">
             <v:imagedata r:id="rId53" o:title=""/>
           </v:shape>
-          <o:OLEObject Type="Embed" ProgID="Equation.3" ShapeID="_x0000_i1048" DrawAspect="Content" ObjectID="_1525647487" r:id="rId54"/>
+          <o:OLEObject Type="Embed" ProgID="Equation.3" ShapeID="_x0000_i1048" DrawAspect="Content" ObjectID="_1525765648" r:id="rId54"/>
         </w:object>
       </w:r>
       <w:r>
@@ -7986,7 +8642,7 @@
           <v:shape id="_x0000_i1049" type="#_x0000_t75" style="width:47.7pt;height:35.15pt" o:ole="">
             <v:imagedata r:id="rId55" o:title=""/>
           </v:shape>
-          <o:OLEObject Type="Embed" ProgID="Equation.3" ShapeID="_x0000_i1049" DrawAspect="Content" ObjectID="_1525647488" r:id="rId56"/>
+          <o:OLEObject Type="Embed" ProgID="Equation.3" ShapeID="_x0000_i1049" DrawAspect="Content" ObjectID="_1525765649" r:id="rId56"/>
         </w:object>
       </w:r>
       <w:r>
@@ -8093,7 +8749,16 @@
           <w:sz w:val="28"/>
           <w:szCs w:val="28"/>
         </w:rPr>
-        <w:t>где N</w:t>
+        <w:t xml:space="preserve">где </w:t>
+      </w:r>
+      <w:proofErr w:type="spellStart"/>
+      <w:r>
+        <w:rPr>
+          <w:rFonts w:ascii="Times New Roman" w:hAnsi="Times New Roman" w:cs="Times New Roman"/>
+          <w:sz w:val="28"/>
+          <w:szCs w:val="28"/>
+        </w:rPr>
+        <w:t>N</w:t>
       </w:r>
       <w:r>
         <w:rPr>
@@ -8104,6 +8769,7 @@
         </w:rPr>
         <w:t>то</w:t>
       </w:r>
+      <w:proofErr w:type="spellEnd"/>
       <w:r>
         <w:rPr>
           <w:rFonts w:ascii="Times New Roman" w:hAnsi="Times New Roman" w:cs="Times New Roman"/>
@@ -8135,7 +8801,7 @@
           <v:shape id="_x0000_i1050" type="#_x0000_t75" style="width:20.95pt;height:18.4pt" o:ole="">
             <v:imagedata r:id="rId57" o:title=""/>
           </v:shape>
-          <o:OLEObject Type="Embed" ProgID="Equation.3" ShapeID="_x0000_i1050" DrawAspect="Content" ObjectID="_1525647489" r:id="rId58"/>
+          <o:OLEObject Type="Embed" ProgID="Equation.3" ShapeID="_x0000_i1050" DrawAspect="Content" ObjectID="_1525765650" r:id="rId58"/>
         </w:object>
       </w:r>
       <w:r>
@@ -8246,7 +8912,7 @@
           <v:shape id="_x0000_i1051" type="#_x0000_t75" style="width:100.45pt;height:17.6pt" o:ole="" fillcolor="window">
             <v:imagedata r:id="rId59" o:title=""/>
           </v:shape>
-          <o:OLEObject Type="Embed" ProgID="Equation.3" ShapeID="_x0000_i1051" DrawAspect="Content" ObjectID="_1525647490" r:id="rId60"/>
+          <o:OLEObject Type="Embed" ProgID="Equation.3" ShapeID="_x0000_i1051" DrawAspect="Content" ObjectID="_1525765651" r:id="rId60"/>
         </w:object>
       </w:r>
       <w:r>
@@ -8344,7 +9010,35 @@
           <w:sz w:val="28"/>
           <w:szCs w:val="28"/>
         </w:rPr>
-        <w:t xml:space="preserve">20428,2 </w:t>
+        <w:t>2042</w:t>
+      </w:r>
+      <w:r>
+        <w:rPr>
+          <w:rFonts w:ascii="Times New Roman" w:hAnsi="Times New Roman" w:cs="Times New Roman"/>
+          <w:bCs/>
+          <w:sz w:val="28"/>
+          <w:szCs w:val="28"/>
+          <w:lang w:val="en-US"/>
+        </w:rPr>
+        <w:t>,</w:t>
+      </w:r>
+      <w:r>
+        <w:rPr>
+          <w:rFonts w:ascii="Times New Roman" w:hAnsi="Times New Roman" w:cs="Times New Roman"/>
+          <w:bCs/>
+          <w:sz w:val="28"/>
+          <w:szCs w:val="28"/>
+        </w:rPr>
+        <w:t>8</w:t>
+      </w:r>
+      <w:r>
+        <w:rPr>
+          <w:rFonts w:ascii="Times New Roman" w:hAnsi="Times New Roman" w:cs="Times New Roman"/>
+          <w:bCs/>
+          <w:sz w:val="28"/>
+          <w:szCs w:val="28"/>
+        </w:rPr>
+        <w:t xml:space="preserve">2 </w:t>
       </w:r>
       <w:r>
         <w:rPr>
@@ -8369,7 +9063,7 @@
           <w:sz w:val="28"/>
           <w:szCs w:val="28"/>
         </w:rPr>
-        <w:t>21988,2</w:t>
+        <w:t>3602,82</w:t>
       </w:r>
       <w:r>
         <w:rPr>
@@ -8380,6 +9074,7 @@
         </w:rPr>
         <w:t xml:space="preserve"> </w:t>
       </w:r>
+      <w:proofErr w:type="spellStart"/>
       <w:r>
         <w:rPr>
           <w:rFonts w:ascii="Times New Roman" w:hAnsi="Times New Roman" w:cs="Times New Roman"/>
@@ -8388,6 +9083,7 @@
         </w:rPr>
         <w:t>грн</w:t>
       </w:r>
+      <w:proofErr w:type="spellEnd"/>
     </w:p>
     <w:p>
       <w:pPr>
@@ -8411,6 +9107,7 @@
           <w:szCs w:val="28"/>
         </w:rPr>
       </w:pPr>
+      <w:proofErr w:type="gramStart"/>
       <w:r>
         <w:rPr>
           <w:rFonts w:ascii="Times New Roman" w:hAnsi="Times New Roman" w:cs="Times New Roman"/>
@@ -8430,7 +9127,7 @@
           <v:shape id="_x0000_i1052" type="#_x0000_t75" style="width:26.8pt;height:17.6pt" o:ole="">
             <v:imagedata r:id="rId61" o:title=""/>
           </v:shape>
-          <o:OLEObject Type="Embed" ProgID="Equation.3" ShapeID="_x0000_i1052" DrawAspect="Content" ObjectID="_1525647491" r:id="rId62"/>
+          <o:OLEObject Type="Embed" ProgID="Equation.3" ShapeID="_x0000_i1052" DrawAspect="Content" ObjectID="_1525765652" r:id="rId62"/>
         </w:object>
       </w:r>
       <w:r>
@@ -8439,7 +9136,34 @@
           <w:sz w:val="28"/>
           <w:szCs w:val="28"/>
         </w:rPr>
-        <w:t xml:space="preserve"> – стоимость помещения, грн;</w:t>
+        <w:t xml:space="preserve"> –</w:t>
+      </w:r>
+      <w:proofErr w:type="gramEnd"/>
+      <w:r>
+        <w:rPr>
+          <w:rFonts w:ascii="Times New Roman" w:hAnsi="Times New Roman" w:cs="Times New Roman"/>
+          <w:sz w:val="28"/>
+          <w:szCs w:val="28"/>
+        </w:rPr>
+        <w:t xml:space="preserve"> стоимость помещения, </w:t>
+      </w:r>
+      <w:proofErr w:type="spellStart"/>
+      <w:r>
+        <w:rPr>
+          <w:rFonts w:ascii="Times New Roman" w:hAnsi="Times New Roman" w:cs="Times New Roman"/>
+          <w:sz w:val="28"/>
+          <w:szCs w:val="28"/>
+        </w:rPr>
+        <w:t>грн</w:t>
+      </w:r>
+      <w:proofErr w:type="spellEnd"/>
+      <w:r>
+        <w:rPr>
+          <w:rFonts w:ascii="Times New Roman" w:hAnsi="Times New Roman" w:cs="Times New Roman"/>
+          <w:sz w:val="28"/>
+          <w:szCs w:val="28"/>
+        </w:rPr>
+        <w:t>;</w:t>
       </w:r>
     </w:p>
     <w:p>
@@ -8634,7 +9358,7 @@
           <v:shape id="_x0000_i1053" type="#_x0000_t75" style="width:81.2pt;height:17.6pt" o:ole="">
             <v:imagedata r:id="rId63" o:title=""/>
           </v:shape>
-          <o:OLEObject Type="Embed" ProgID="Equation.3" ShapeID="_x0000_i1053" DrawAspect="Content" ObjectID="_1525647492" r:id="rId64"/>
+          <o:OLEObject Type="Embed" ProgID="Equation.3" ShapeID="_x0000_i1053" DrawAspect="Content" ObjectID="_1525765653" r:id="rId64"/>
         </w:object>
       </w:r>
       <w:r>
@@ -8673,7 +9397,25 @@
           <w:sz w:val="28"/>
           <w:szCs w:val="28"/>
         </w:rPr>
-        <w:t>ОС зд =</w:t>
+        <w:t xml:space="preserve">ОС </w:t>
+      </w:r>
+      <w:proofErr w:type="spellStart"/>
+      <w:r>
+        <w:rPr>
+          <w:rFonts w:ascii="Times New Roman" w:hAnsi="Times New Roman" w:cs="Times New Roman"/>
+          <w:sz w:val="28"/>
+          <w:szCs w:val="28"/>
+        </w:rPr>
+        <w:t>зд</w:t>
+      </w:r>
+      <w:proofErr w:type="spellEnd"/>
+      <w:r>
+        <w:rPr>
+          <w:rFonts w:ascii="Times New Roman" w:hAnsi="Times New Roman" w:cs="Times New Roman"/>
+          <w:sz w:val="28"/>
+          <w:szCs w:val="28"/>
+        </w:rPr>
+        <w:t xml:space="preserve"> =</w:t>
       </w:r>
       <w:r>
         <w:rPr>
@@ -8740,6 +9482,7 @@
         </w:rPr>
         <w:t xml:space="preserve"> </w:t>
       </w:r>
+      <w:proofErr w:type="spellStart"/>
       <w:r>
         <w:rPr>
           <w:rFonts w:ascii="Times New Roman" w:hAnsi="Times New Roman" w:cs="Times New Roman"/>
@@ -8748,6 +9491,7 @@
         </w:rPr>
         <w:t>грн</w:t>
       </w:r>
+      <w:proofErr w:type="spellEnd"/>
     </w:p>
     <w:p>
       <w:pPr>
@@ -8775,7 +9519,21 @@
           <w:sz w:val="28"/>
           <w:szCs w:val="28"/>
         </w:rPr>
-        <w:t>где S – площадь здания, помещения , м</w:t>
+        <w:t xml:space="preserve">где S – площадь здания, </w:t>
+      </w:r>
+      <w:r>
+        <w:rPr>
+          <w:sz w:val="28"/>
+          <w:szCs w:val="28"/>
+        </w:rPr>
+        <w:t>помещения,</w:t>
+      </w:r>
+      <w:r>
+        <w:rPr>
+          <w:sz w:val="28"/>
+          <w:szCs w:val="28"/>
+        </w:rPr>
+        <w:t xml:space="preserve"> м</w:t>
       </w:r>
       <w:r>
         <w:rPr>
@@ -8810,6 +9568,7 @@
         </w:rPr>
         <w:t>См</w:t>
       </w:r>
+      <w:proofErr w:type="gramStart"/>
       <w:r>
         <w:rPr>
           <w:sz w:val="28"/>
@@ -8823,7 +9582,15 @@
           <w:sz w:val="28"/>
           <w:szCs w:val="28"/>
         </w:rPr>
-        <w:t xml:space="preserve"> - стоимость </w:t>
+        <w:t xml:space="preserve"> -</w:t>
+      </w:r>
+      <w:proofErr w:type="gramEnd"/>
+      <w:r>
+        <w:rPr>
+          <w:sz w:val="28"/>
+          <w:szCs w:val="28"/>
+        </w:rPr>
+        <w:t xml:space="preserve"> стоимость </w:t>
       </w:r>
       <w:smartTag w:uri="urn:schemas-microsoft-com:office:smarttags" w:element="metricconverter">
         <w:smartTagPr>
@@ -8945,6 +9712,7 @@
         </w:rPr>
         <w:t xml:space="preserve"> </w:t>
       </w:r>
+      <w:proofErr w:type="spellStart"/>
       <w:r>
         <w:rPr>
           <w:rFonts w:ascii="Times New Roman" w:hAnsi="Times New Roman" w:cs="Times New Roman"/>
@@ -8953,6 +9721,7 @@
         </w:rPr>
         <w:t>грн</w:t>
       </w:r>
+      <w:proofErr w:type="spellEnd"/>
     </w:p>
     <w:p>
       <w:pPr>
@@ -9033,6 +9802,15 @@
           <w:rFonts w:ascii="Times New Roman" w:hAnsi="Times New Roman" w:cs="Times New Roman"/>
           <w:sz w:val="28"/>
           <w:szCs w:val="28"/>
+          <w:lang w:val="en-US"/>
+        </w:rPr>
+        <w:t>(</w:t>
+      </w:r>
+      <w:r>
+        <w:rPr>
+          <w:rFonts w:ascii="Times New Roman" w:hAnsi="Times New Roman" w:cs="Times New Roman"/>
+          <w:sz w:val="28"/>
+          <w:szCs w:val="28"/>
         </w:rPr>
         <w:t>8201,2</w:t>
       </w:r>
@@ -9042,15 +9820,61 @@
           <w:sz w:val="28"/>
           <w:szCs w:val="28"/>
         </w:rPr>
-        <w:t xml:space="preserve">0 </w:t>
-      </w:r>
-      <w:r>
-        <w:rPr>
-          <w:rFonts w:ascii="Times New Roman" w:hAnsi="Times New Roman" w:cs="Times New Roman"/>
-          <w:sz w:val="28"/>
-          <w:szCs w:val="28"/>
-        </w:rPr>
-        <w:t>+12227</w:t>
+        <w:t>0</w:t>
+      </w:r>
+      <w:r>
+        <w:rPr>
+          <w:rFonts w:ascii="Times New Roman" w:hAnsi="Times New Roman" w:cs="Times New Roman"/>
+          <w:sz w:val="28"/>
+          <w:szCs w:val="28"/>
+          <w:lang w:val="en-US"/>
+        </w:rPr>
+        <w:t xml:space="preserve"> </w:t>
+      </w:r>
+      <w:r>
+        <w:rPr>
+          <w:rFonts w:ascii="Times New Roman" w:hAnsi="Times New Roman" w:cs="Times New Roman"/>
+          <w:sz w:val="28"/>
+          <w:szCs w:val="28"/>
+        </w:rPr>
+        <w:t>+</w:t>
+      </w:r>
+      <w:r>
+        <w:rPr>
+          <w:rFonts w:ascii="Times New Roman" w:hAnsi="Times New Roman" w:cs="Times New Roman"/>
+          <w:sz w:val="28"/>
+          <w:szCs w:val="28"/>
+          <w:lang w:val="en-US"/>
+        </w:rPr>
+        <w:t xml:space="preserve"> </w:t>
+      </w:r>
+      <w:proofErr w:type="gramStart"/>
+      <w:r>
+        <w:rPr>
+          <w:rFonts w:ascii="Times New Roman" w:hAnsi="Times New Roman" w:cs="Times New Roman"/>
+          <w:sz w:val="28"/>
+          <w:szCs w:val="28"/>
+        </w:rPr>
+        <w:t>12227</w:t>
+      </w:r>
+      <w:r>
+        <w:rPr>
+          <w:rFonts w:ascii="Times New Roman" w:hAnsi="Times New Roman" w:cs="Times New Roman"/>
+          <w:sz w:val="28"/>
+          <w:szCs w:val="28"/>
+          <w:lang w:val="en-US"/>
+        </w:rPr>
+        <w:t>)*</w:t>
+      </w:r>
+      <w:proofErr w:type="gramEnd"/>
+      <w:r>
+        <w:rPr>
+          <w:rFonts w:ascii="Times New Roman" w:hAnsi="Times New Roman" w:cs="Times New Roman"/>
+          <w:sz w:val="28"/>
+          <w:szCs w:val="28"/>
+          <w:lang w:val="en-US"/>
+        </w:rPr>
+        <w:t>0,1</w:t>
       </w:r>
       <w:r>
         <w:rPr>
@@ -9067,7 +9891,7 @@
           <w:sz w:val="28"/>
           <w:szCs w:val="28"/>
         </w:rPr>
-        <w:t>20428,2</w:t>
+        <w:t>2042</w:t>
       </w:r>
       <w:r>
         <w:rPr>
@@ -9075,9 +9899,29 @@
           <w:bCs/>
           <w:sz w:val="28"/>
           <w:szCs w:val="28"/>
+          <w:lang w:val="en-US"/>
+        </w:rPr>
+        <w:t>,</w:t>
+      </w:r>
+      <w:r>
+        <w:rPr>
+          <w:rFonts w:ascii="Times New Roman" w:hAnsi="Times New Roman" w:cs="Times New Roman"/>
+          <w:bCs/>
+          <w:sz w:val="28"/>
+          <w:szCs w:val="28"/>
+        </w:rPr>
+        <w:t>82</w:t>
+      </w:r>
+      <w:r>
+        <w:rPr>
+          <w:rFonts w:ascii="Times New Roman" w:hAnsi="Times New Roman" w:cs="Times New Roman"/>
+          <w:bCs/>
+          <w:sz w:val="28"/>
+          <w:szCs w:val="28"/>
         </w:rPr>
         <w:t xml:space="preserve"> </w:t>
       </w:r>
+      <w:proofErr w:type="spellStart"/>
       <w:r>
         <w:rPr>
           <w:rFonts w:ascii="Times New Roman" w:hAnsi="Times New Roman" w:cs="Times New Roman"/>
@@ -9086,6 +9930,7 @@
         </w:rPr>
         <w:t>грн</w:t>
       </w:r>
+      <w:proofErr w:type="spellEnd"/>
     </w:p>
     <w:p>
       <w:pPr>
@@ -9097,6 +9942,118 @@
           <w:szCs w:val="28"/>
         </w:rPr>
       </w:pPr>
+    </w:p>
+    <w:p>
+      <w:pPr>
+        <w:pStyle w:val="ab"/>
+        <w:spacing w:before="0" w:line="360" w:lineRule="auto"/>
+        <w:ind w:firstLine="709"/>
+        <w:rPr>
+          <w:sz w:val="28"/>
+          <w:szCs w:val="28"/>
+        </w:rPr>
+      </w:pPr>
+    </w:p>
+    <w:p>
+      <w:pPr>
+        <w:pStyle w:val="ab"/>
+        <w:spacing w:before="0" w:line="360" w:lineRule="auto"/>
+        <w:ind w:firstLine="709"/>
+        <w:rPr>
+          <w:sz w:val="28"/>
+          <w:szCs w:val="28"/>
+        </w:rPr>
+      </w:pPr>
+    </w:p>
+    <w:p>
+      <w:pPr>
+        <w:pStyle w:val="ab"/>
+        <w:spacing w:before="0" w:line="360" w:lineRule="auto"/>
+        <w:ind w:firstLine="709"/>
+        <w:rPr>
+          <w:sz w:val="28"/>
+          <w:szCs w:val="28"/>
+        </w:rPr>
+      </w:pPr>
+    </w:p>
+    <w:p>
+      <w:pPr>
+        <w:pStyle w:val="ab"/>
+        <w:spacing w:before="0" w:line="360" w:lineRule="auto"/>
+        <w:ind w:firstLine="709"/>
+        <w:rPr>
+          <w:sz w:val="28"/>
+          <w:szCs w:val="28"/>
+        </w:rPr>
+      </w:pPr>
+    </w:p>
+    <w:p>
+      <w:pPr>
+        <w:pStyle w:val="ab"/>
+        <w:spacing w:before="0" w:line="360" w:lineRule="auto"/>
+        <w:ind w:firstLine="709"/>
+        <w:rPr>
+          <w:sz w:val="28"/>
+          <w:szCs w:val="28"/>
+        </w:rPr>
+      </w:pPr>
+    </w:p>
+    <w:p>
+      <w:pPr>
+        <w:pStyle w:val="ab"/>
+        <w:spacing w:before="0" w:line="360" w:lineRule="auto"/>
+        <w:ind w:firstLine="709"/>
+        <w:rPr>
+          <w:sz w:val="28"/>
+          <w:szCs w:val="28"/>
+        </w:rPr>
+      </w:pPr>
+    </w:p>
+    <w:p>
+      <w:pPr>
+        <w:pStyle w:val="ab"/>
+        <w:spacing w:before="0" w:line="360" w:lineRule="auto"/>
+        <w:ind w:firstLine="709"/>
+        <w:rPr>
+          <w:sz w:val="28"/>
+          <w:szCs w:val="28"/>
+        </w:rPr>
+      </w:pPr>
+    </w:p>
+    <w:p>
+      <w:pPr>
+        <w:pStyle w:val="ab"/>
+        <w:spacing w:before="0" w:line="360" w:lineRule="auto"/>
+        <w:ind w:firstLine="709"/>
+        <w:rPr>
+          <w:sz w:val="28"/>
+          <w:szCs w:val="28"/>
+        </w:rPr>
+      </w:pPr>
+    </w:p>
+    <w:p>
+      <w:pPr>
+        <w:pStyle w:val="ab"/>
+        <w:spacing w:before="0" w:line="360" w:lineRule="auto"/>
+        <w:ind w:firstLine="709"/>
+        <w:rPr>
+          <w:sz w:val="28"/>
+          <w:szCs w:val="28"/>
+        </w:rPr>
+      </w:pPr>
+    </w:p>
+    <w:p>
+      <w:pPr>
+        <w:pStyle w:val="ab"/>
+        <w:spacing w:before="0" w:line="360" w:lineRule="auto"/>
+        <w:ind w:firstLine="709"/>
+        <w:rPr>
+          <w:sz w:val="28"/>
+          <w:szCs w:val="28"/>
+        </w:rPr>
+      </w:pPr>
+      <w:bookmarkStart w:id="1" w:name="_GoBack"/>
+      <w:bookmarkEnd w:id="1"/>
     </w:p>
     <w:sectPr>
       <w:pgSz w:w="11906" w:h="16838"/>

</xml_diff>